<commit_message>
change location & documentation
change location & documentation
</commit_message>
<xml_diff>
--- a/very new/IWD assignment 2 documentation.docx
+++ b/very new/IWD assignment 2 documentation.docx
@@ -1,788 +1,7 @@
 
 <file path=word/document.xml><?xml version="1.0" encoding="utf-8"?>
-<w:document xmlns:wpc="http://schemas.microsoft.com/office/word/2010/wordprocessingCanvas" xmlns:mc="http://schemas.openxmlformats.org/markup-compatibility/2006" xmlns:o="urn:schemas-microsoft-com:office:office" xmlns:r="http://schemas.openxmlformats.org/officeDocument/2006/relationships" xmlns:m="http://schemas.openxmlformats.org/officeDocument/2006/math" xmlns:v="urn:schemas-microsoft-com:vml" xmlns:wp14="http://schemas.microsoft.com/office/word/2010/wordprocessingDrawing" xmlns:wp="http://schemas.openxmlformats.org/drawingml/2006/wordprocessingDrawing" xmlns:w10="urn:schemas-microsoft-com:office:word" xmlns:w="http://schemas.openxmlformats.org/wordprocessingml/2006/main" xmlns:w14="http://schemas.microsoft.com/office/word/2010/wordml" xmlns:w15="http://schemas.microsoft.com/office/word/2012/wordml" xmlns:wpg="http://schemas.microsoft.com/office/word/2010/wordprocessingGroup" xmlns:wpi="http://schemas.microsoft.com/office/word/2010/wordprocessingInk" xmlns:wne="http://schemas.microsoft.com/office/word/2006/wordml" xmlns:wps="http://schemas.microsoft.com/office/word/2010/wordprocessingShape" mc:Ignorable="w14 w15 wp14">
+<w:document xmlns:wpc="http://schemas.microsoft.com/office/word/2010/wordprocessingCanvas" xmlns:cx="http://schemas.microsoft.com/office/drawing/2014/chartex" xmlns:cx1="http://schemas.microsoft.com/office/drawing/2015/9/8/chartex" xmlns:cx2="http://schemas.microsoft.com/office/drawing/2015/10/21/chartex" xmlns:cx3="http://schemas.microsoft.com/office/drawing/2016/5/9/chartex" xmlns:cx4="http://schemas.microsoft.com/office/drawing/2016/5/10/chartex" xmlns:cx5="http://schemas.microsoft.com/office/drawing/2016/5/11/chartex" xmlns:cx6="http://schemas.microsoft.com/office/drawing/2016/5/12/chartex" xmlns:cx7="http://schemas.microsoft.com/office/drawing/2016/5/13/chartex" xmlns:cx8="http://schemas.microsoft.com/office/drawing/2016/5/14/chartex" xmlns:mc="http://schemas.openxmlformats.org/markup-compatibility/2006" xmlns:aink="http://schemas.microsoft.com/office/drawing/2016/ink" xmlns:o="urn:schemas-microsoft-com:office:office" xmlns:r="http://schemas.openxmlformats.org/officeDocument/2006/relationships" xmlns:m="http://schemas.openxmlformats.org/officeDocument/2006/math" xmlns:v="urn:schemas-microsoft-com:vml" xmlns:wp14="http://schemas.microsoft.com/office/word/2010/wordprocessingDrawing" xmlns:wp="http://schemas.openxmlformats.org/drawingml/2006/wordprocessingDrawing" xmlns:w10="urn:schemas-microsoft-com:office:word" xmlns:w="http://schemas.openxmlformats.org/wordprocessingml/2006/main" xmlns:w14="http://schemas.microsoft.com/office/word/2010/wordml" xmlns:w15="http://schemas.microsoft.com/office/word/2012/wordml" xmlns:w16se="http://schemas.microsoft.com/office/word/2015/wordml/symex" xmlns:wpg="http://schemas.microsoft.com/office/word/2010/wordprocessingGroup" xmlns:wpi="http://schemas.microsoft.com/office/word/2010/wordprocessingInk" xmlns:wne="http://schemas.microsoft.com/office/word/2006/wordml" xmlns:wps="http://schemas.microsoft.com/office/word/2010/wordprocessingShape" mc:Ignorable="w14 w15 w16se wp14">
   <w:body>
-    <w:tbl>
-      <w:tblPr>
-        <w:tblStyle w:val="TableGrid"/>
-        <w:tblpPr w:leftFromText="187" w:rightFromText="187" w:vertAnchor="page" w:horzAnchor="margin" w:tblpY="7786"/>
-        <w:tblOverlap w:val="never"/>
-        <w:tblW w:w="0" w:type="auto"/>
-        <w:tblBorders>
-          <w:top w:val="none" w:sz="0" w:space="0" w:color="auto"/>
-          <w:left w:val="none" w:sz="0" w:space="0" w:color="auto"/>
-          <w:bottom w:val="none" w:sz="0" w:space="0" w:color="auto"/>
-          <w:right w:val="none" w:sz="0" w:space="0" w:color="auto"/>
-          <w:insideH w:val="none" w:sz="0" w:space="0" w:color="auto"/>
-          <w:insideV w:val="none" w:sz="0" w:space="0" w:color="auto"/>
-        </w:tblBorders>
-        <w:tblCellMar>
-          <w:top w:w="115" w:type="dxa"/>
-          <w:left w:w="115" w:type="dxa"/>
-          <w:bottom w:w="72" w:type="dxa"/>
-          <w:right w:w="115" w:type="dxa"/>
-        </w:tblCellMar>
-        <w:tblLook w:val="04A0" w:firstRow="1" w:lastRow="0" w:firstColumn="1" w:lastColumn="0" w:noHBand="0" w:noVBand="1"/>
-      </w:tblPr>
-      <w:tblGrid>
-        <w:gridCol w:w="1079"/>
-        <w:gridCol w:w="2955"/>
-        <w:gridCol w:w="1314"/>
-        <w:gridCol w:w="4012"/>
-      </w:tblGrid>
-      <w:tr>
-        <w:tc>
-          <w:tcPr>
-            <w:tcW w:w="1079" w:type="dxa"/>
-            <w:vAlign w:val="center"/>
-          </w:tcPr>
-          <w:p>
-            <w:pPr>
-              <w:pStyle w:val="NoSpacing"/>
-            </w:pPr>
-          </w:p>
-        </w:tc>
-        <w:tc>
-          <w:tcPr>
-            <w:tcW w:w="2969" w:type="dxa"/>
-            <w:vAlign w:val="center"/>
-          </w:tcPr>
-          <w:p>
-            <w:pPr>
-              <w:pStyle w:val="NoSpacing"/>
-            </w:pPr>
-          </w:p>
-        </w:tc>
-        <w:tc>
-          <w:tcPr>
-            <w:tcW w:w="5542" w:type="dxa"/>
-            <w:gridSpan w:val="2"/>
-            <w:vAlign w:val="center"/>
-          </w:tcPr>
-          <w:p>
-            <w:pPr>
-              <w:pStyle w:val="NoSpacing"/>
-            </w:pPr>
-          </w:p>
-        </w:tc>
-      </w:tr>
-      <w:tr>
-        <w:tc>
-          <w:tcPr>
-            <w:tcW w:w="4048" w:type="dxa"/>
-            <w:gridSpan w:val="2"/>
-            <w:vAlign w:val="center"/>
-          </w:tcPr>
-          <w:p>
-            <w:pPr>
-              <w:pStyle w:val="NoSpacing"/>
-            </w:pPr>
-            <w:r>
-              <w:rPr>
-                <w:noProof/>
-                <w:lang w:val="en-NZ" w:eastAsia="en-NZ"/>
-              </w:rPr>
-              <mc:AlternateContent>
-                <mc:Choice Requires="wpg">
-                  <w:drawing>
-                    <wp:inline distT="0" distB="0" distL="0" distR="0">
-                      <wp:extent cx="2332355" cy="234950"/>
-                      <wp:effectExtent l="9525" t="6350" r="20320" b="15875"/>
-                      <wp:docPr id="16" name="Group 89"/>
-                      <wp:cNvGraphicFramePr>
-                        <a:graphicFrameLocks xmlns:a="http://schemas.openxmlformats.org/drawingml/2006/main"/>
-                      </wp:cNvGraphicFramePr>
-                      <a:graphic xmlns:a="http://schemas.openxmlformats.org/drawingml/2006/main">
-                        <a:graphicData uri="http://schemas.microsoft.com/office/word/2010/wordprocessingGroup">
-                          <wpg:wgp>
-                            <wpg:cNvGrpSpPr>
-                              <a:grpSpLocks/>
-                            </wpg:cNvGrpSpPr>
-                            <wpg:grpSpPr bwMode="auto">
-                              <a:xfrm>
-                                <a:off x="0" y="0"/>
-                                <a:ext cx="2332355" cy="234950"/>
-                                <a:chOff x="671" y="11589"/>
-                                <a:chExt cx="3673" cy="370"/>
-                              </a:xfrm>
-                            </wpg:grpSpPr>
-                            <wps:wsp>
-                              <wps:cNvPr id="17" name="AutoShape 90"/>
-                              <wps:cNvCnPr>
-                                <a:cxnSpLocks noChangeShapeType="1"/>
-                              </wps:cNvCnPr>
-                              <wps:spPr bwMode="auto">
-                                <a:xfrm rot="10800000">
-                                  <a:off x="1619" y="11959"/>
-                                  <a:ext cx="2723" cy="0"/>
-                                </a:xfrm>
-                                <a:prstGeom prst="straightConnector1">
-                                  <a:avLst/>
-                                </a:prstGeom>
-                                <a:noFill/>
-                                <a:ln w="19050">
-                                  <a:solidFill>
-                                    <a:schemeClr val="accent2">
-                                      <a:lumMod val="100000"/>
-                                      <a:lumOff val="0"/>
-                                    </a:schemeClr>
-                                  </a:solidFill>
-                                  <a:round/>
-                                  <a:headEnd/>
-                                  <a:tailEnd/>
-                                </a:ln>
-                                <a:extLst>
-                                  <a:ext uri="{909E8E84-426E-40DD-AFC4-6F175D3DCCD1}">
-                                    <a14:hiddenFill xmlns:a14="http://schemas.microsoft.com/office/drawing/2010/main">
-                                      <a:noFill/>
-                                    </a14:hiddenFill>
-                                  </a:ext>
-                                </a:extLst>
-                              </wps:spPr>
-                              <wps:bodyPr/>
-                            </wps:wsp>
-                            <wps:wsp>
-                              <wps:cNvPr id="18" name="AutoShape 91"/>
-                              <wps:cNvCnPr>
-                                <a:cxnSpLocks noChangeShapeType="1"/>
-                              </wps:cNvCnPr>
-                              <wps:spPr bwMode="auto">
-                                <a:xfrm rot="10800000">
-                                  <a:off x="1621" y="11697"/>
-                                  <a:ext cx="2723" cy="0"/>
-                                </a:xfrm>
-                                <a:prstGeom prst="straightConnector1">
-                                  <a:avLst/>
-                                </a:prstGeom>
-                                <a:noFill/>
-                                <a:ln w="38100">
-                                  <a:solidFill>
-                                    <a:schemeClr val="accent2">
-                                      <a:lumMod val="100000"/>
-                                      <a:lumOff val="0"/>
-                                    </a:schemeClr>
-                                  </a:solidFill>
-                                  <a:round/>
-                                  <a:headEnd/>
-                                  <a:tailEnd/>
-                                </a:ln>
-                                <a:extLst>
-                                  <a:ext uri="{909E8E84-426E-40DD-AFC4-6F175D3DCCD1}">
-                                    <a14:hiddenFill xmlns:a14="http://schemas.microsoft.com/office/drawing/2010/main">
-                                      <a:noFill/>
-                                    </a14:hiddenFill>
-                                  </a:ext>
-                                </a:extLst>
-                              </wps:spPr>
-                              <wps:bodyPr/>
-                            </wps:wsp>
-                            <wps:wsp>
-                              <wps:cNvPr id="19" name="AutoShape 92"/>
-                              <wps:cNvCnPr>
-                                <a:cxnSpLocks noChangeShapeType="1"/>
-                              </wps:cNvCnPr>
-                              <wps:spPr bwMode="auto">
-                                <a:xfrm rot="10800000">
-                                  <a:off x="1619" y="11589"/>
-                                  <a:ext cx="2723" cy="0"/>
-                                </a:xfrm>
-                                <a:prstGeom prst="straightConnector1">
-                                  <a:avLst/>
-                                </a:prstGeom>
-                                <a:noFill/>
-                                <a:ln w="6350">
-                                  <a:solidFill>
-                                    <a:schemeClr val="accent2">
-                                      <a:lumMod val="100000"/>
-                                      <a:lumOff val="0"/>
-                                    </a:schemeClr>
-                                  </a:solidFill>
-                                  <a:round/>
-                                  <a:headEnd/>
-                                  <a:tailEnd/>
-                                </a:ln>
-                                <a:extLst>
-                                  <a:ext uri="{909E8E84-426E-40DD-AFC4-6F175D3DCCD1}">
-                                    <a14:hiddenFill xmlns:a14="http://schemas.microsoft.com/office/drawing/2010/main">
-                                      <a:noFill/>
-                                    </a14:hiddenFill>
-                                  </a:ext>
-                                </a:extLst>
-                              </wps:spPr>
-                              <wps:bodyPr/>
-                            </wps:wsp>
-                            <wps:wsp>
-                              <wps:cNvPr id="20" name="AutoShape 93"/>
-                              <wps:cNvCnPr>
-                                <a:cxnSpLocks noChangeShapeType="1"/>
-                              </wps:cNvCnPr>
-                              <wps:spPr bwMode="auto">
-                                <a:xfrm rot="10800000">
-                                  <a:off x="671" y="11897"/>
-                                  <a:ext cx="3666" cy="0"/>
-                                </a:xfrm>
-                                <a:prstGeom prst="straightConnector1">
-                                  <a:avLst/>
-                                </a:prstGeom>
-                                <a:noFill/>
-                                <a:ln w="9525">
-                                  <a:solidFill>
-                                    <a:schemeClr val="accent2">
-                                      <a:lumMod val="100000"/>
-                                      <a:lumOff val="0"/>
-                                    </a:schemeClr>
-                                  </a:solidFill>
-                                  <a:round/>
-                                  <a:headEnd/>
-                                  <a:tailEnd/>
-                                </a:ln>
-                                <a:extLst>
-                                  <a:ext uri="{909E8E84-426E-40DD-AFC4-6F175D3DCCD1}">
-                                    <a14:hiddenFill xmlns:a14="http://schemas.microsoft.com/office/drawing/2010/main">
-                                      <a:noFill/>
-                                    </a14:hiddenFill>
-                                  </a:ext>
-                                </a:extLst>
-                              </wps:spPr>
-                              <wps:bodyPr/>
-                            </wps:wsp>
-                            <wps:wsp>
-                              <wps:cNvPr id="21" name="AutoShape 94"/>
-                              <wps:cNvCnPr>
-                                <a:cxnSpLocks noChangeShapeType="1"/>
-                              </wps:cNvCnPr>
-                              <wps:spPr bwMode="auto">
-                                <a:xfrm rot="10800000">
-                                  <a:off x="677" y="11764"/>
-                                  <a:ext cx="3666" cy="0"/>
-                                </a:xfrm>
-                                <a:prstGeom prst="straightConnector1">
-                                  <a:avLst/>
-                                </a:prstGeom>
-                                <a:noFill/>
-                                <a:ln w="3175">
-                                  <a:solidFill>
-                                    <a:schemeClr val="accent2">
-                                      <a:lumMod val="100000"/>
-                                      <a:lumOff val="0"/>
-                                    </a:schemeClr>
-                                  </a:solidFill>
-                                  <a:round/>
-                                  <a:headEnd/>
-                                  <a:tailEnd/>
-                                </a:ln>
-                                <a:extLst>
-                                  <a:ext uri="{909E8E84-426E-40DD-AFC4-6F175D3DCCD1}">
-                                    <a14:hiddenFill xmlns:a14="http://schemas.microsoft.com/office/drawing/2010/main">
-                                      <a:noFill/>
-                                    </a14:hiddenFill>
-                                  </a:ext>
-                                </a:extLst>
-                              </wps:spPr>
-                              <wps:bodyPr/>
-                            </wps:wsp>
-                          </wpg:wgp>
-                        </a:graphicData>
-                      </a:graphic>
-                    </wp:inline>
-                  </w:drawing>
-                </mc:Choice>
-                <mc:Fallback xmlns:w16se="http://schemas.microsoft.com/office/word/2015/wordml/symex" xmlns:cx1="http://schemas.microsoft.com/office/drawing/2015/9/8/chartex" xmlns:cx="http://schemas.microsoft.com/office/drawing/2014/chartex">
-                  <w:pict>
-                    <v:group w14:anchorId="470DDA8F" id="Group 89" o:spid="_x0000_s1026" style="width:183.65pt;height:18.5pt;mso-position-horizontal-relative:char;mso-position-vertical-relative:line" coordorigin="671,11589" coordsize="3673,370" o:gfxdata="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">
-                      <v:shapetype id="_x0000_t32" coordsize="21600,21600" o:spt="32" o:oned="t" path="m,l21600,21600e" filled="f">
-                        <v:path arrowok="t" fillok="f" o:connecttype="none"/>
-                        <o:lock v:ext="edit" shapetype="t"/>
-                      </v:shapetype>
-                      <v:shape id="AutoShape 90" o:spid="_x0000_s1027" type="#_x0000_t32" style="position:absolute;left:1619;top:11959;width:2723;height:0;rotation:180;visibility:visible;mso-wrap-style:square" o:connectortype="straight" o:gfxdata="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" strokecolor="#438086 [3205]" strokeweight="1.5pt"/>
-                      <v:shape id="AutoShape 91" o:spid="_x0000_s1028" type="#_x0000_t32" style="position:absolute;left:1621;top:11697;width:2723;height:0;rotation:180;visibility:visible;mso-wrap-style:square" o:connectortype="straight" o:gfxdata="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" strokecolor="#438086 [3205]" strokeweight="3pt"/>
-                      <v:shape id="AutoShape 92" o:spid="_x0000_s1029" type="#_x0000_t32" style="position:absolute;left:1619;top:11589;width:2723;height:0;rotation:180;visibility:visible;mso-wrap-style:square" o:connectortype="straight" o:gfxdata="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" strokecolor="#438086 [3205]" strokeweight=".5pt"/>
-                      <v:shape id="AutoShape 93" o:spid="_x0000_s1030" type="#_x0000_t32" style="position:absolute;left:671;top:11897;width:3666;height:0;rotation:180;visibility:visible;mso-wrap-style:square" o:connectortype="straight" o:gfxdata="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" strokecolor="#438086 [3205]"/>
-                      <v:shape id="AutoShape 94" o:spid="_x0000_s1031" type="#_x0000_t32" style="position:absolute;left:677;top:11764;width:3666;height:0;rotation:180;visibility:visible;mso-wrap-style:square" o:connectortype="straight" o:gfxdata="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" strokecolor="#438086 [3205]" strokeweight=".25pt"/>
-                      <w10:anchorlock/>
-                    </v:group>
-                  </w:pict>
-                </mc:Fallback>
-              </mc:AlternateContent>
-            </w:r>
-          </w:p>
-        </w:tc>
-        <w:tc>
-          <w:tcPr>
-            <w:tcW w:w="5542" w:type="dxa"/>
-            <w:gridSpan w:val="2"/>
-            <w:vAlign w:val="center"/>
-          </w:tcPr>
-          <w:p>
-            <w:pPr>
-              <w:pStyle w:val="NoSpacing"/>
-            </w:pPr>
-          </w:p>
-        </w:tc>
-      </w:tr>
-      <w:tr>
-        <w:trPr>
-          <w:trHeight w:val="1800"/>
-        </w:trPr>
-        <w:tc>
-          <w:tcPr>
-            <w:tcW w:w="9590" w:type="dxa"/>
-            <w:gridSpan w:val="4"/>
-            <w:tcMar>
-              <w:top w:w="115" w:type="dxa"/>
-              <w:left w:w="115" w:type="dxa"/>
-              <w:bottom w:w="72" w:type="dxa"/>
-              <w:right w:w="115" w:type="dxa"/>
-            </w:tcMar>
-            <w:vAlign w:val="center"/>
-          </w:tcPr>
-          <w:p>
-            <w:pPr>
-              <w:pStyle w:val="Title"/>
-            </w:pPr>
-            <w:r>
-              <w:t>IWD Assignment 2 Documentation</w:t>
-            </w:r>
-          </w:p>
-          <w:p>
-            <w:pPr>
-              <w:pStyle w:val="NoSpacing"/>
-            </w:pPr>
-            <w:sdt>
-              <w:sdtPr>
-                <w:rPr>
-                  <w:i/>
-                  <w:color w:val="424456" w:themeColor="text2"/>
-                  <w:sz w:val="28"/>
-                  <w:szCs w:val="28"/>
-                </w:rPr>
-                <w:alias w:val="Subtitle"/>
-                <w:id w:val="220683832"/>
-                <w:placeholder>
-                  <w:docPart w:val="0C51DAEE89F7492F9249DC7CC1A83A03"/>
-                </w:placeholder>
-                <w:dataBinding w:prefixMappings="xmlns:ns0='http://schemas.openxmlformats.org/package/2006/metadata/core-properties' xmlns:ns1='http://purl.org/dc/elements/1.1/'" w:xpath="/ns0:coreProperties[1]/ns1:subject[1]" w:storeItemID="{6C3C8BC8-F283-45AE-878A-BAB7291924A1}"/>
-                <w:text/>
-              </w:sdtPr>
-              <w:sdtEndPr/>
-              <w:sdtContent>
-                <w:r>
-                  <w:rPr>
-                    <w:i/>
-                    <w:color w:val="424456" w:themeColor="text2"/>
-                    <w:sz w:val="28"/>
-                    <w:szCs w:val="28"/>
-                  </w:rPr>
-                  <w:t>NZ P</w:t>
-                </w:r>
-                <w:r>
-                  <w:rPr>
-                    <w:i/>
-                    <w:color w:val="424456" w:themeColor="text2"/>
-                    <w:sz w:val="28"/>
-                    <w:szCs w:val="28"/>
-                    <w:lang w:val="en-NZ"/>
-                  </w:rPr>
-                  <w:t>ainting</w:t>
-                </w:r>
-              </w:sdtContent>
-            </w:sdt>
-          </w:p>
-        </w:tc>
-      </w:tr>
-      <w:tr>
-        <w:tc>
-          <w:tcPr>
-            <w:tcW w:w="1079" w:type="dxa"/>
-            <w:vAlign w:val="center"/>
-          </w:tcPr>
-          <w:p>
-            <w:pPr>
-              <w:pStyle w:val="NoSpacing"/>
-            </w:pPr>
-          </w:p>
-        </w:tc>
-        <w:tc>
-          <w:tcPr>
-            <w:tcW w:w="4496" w:type="dxa"/>
-            <w:gridSpan w:val="2"/>
-            <w:vAlign w:val="center"/>
-          </w:tcPr>
-          <w:p>
-            <w:pPr>
-              <w:pStyle w:val="NoSpacing"/>
-            </w:pPr>
-          </w:p>
-        </w:tc>
-        <w:tc>
-          <w:tcPr>
-            <w:tcW w:w="4015" w:type="dxa"/>
-            <w:vAlign w:val="center"/>
-          </w:tcPr>
-          <w:p>
-            <w:pPr>
-              <w:pStyle w:val="NoSpacing"/>
-            </w:pPr>
-            <w:r>
-              <w:rPr>
-                <w:noProof/>
-                <w:lang w:val="en-NZ" w:eastAsia="en-NZ"/>
-              </w:rPr>
-              <mc:AlternateContent>
-                <mc:Choice Requires="wpg">
-                  <w:drawing>
-                    <wp:inline distT="0" distB="0" distL="0" distR="0">
-                      <wp:extent cx="2348230" cy="276225"/>
-                      <wp:effectExtent l="15875" t="22860" r="26670" b="15240"/>
-                      <wp:docPr id="8" name="Group 81"/>
-                      <wp:cNvGraphicFramePr>
-                        <a:graphicFrameLocks xmlns:a="http://schemas.openxmlformats.org/drawingml/2006/main"/>
-                      </wp:cNvGraphicFramePr>
-                      <a:graphic xmlns:a="http://schemas.openxmlformats.org/drawingml/2006/main">
-                        <a:graphicData uri="http://schemas.microsoft.com/office/word/2010/wordprocessingGroup">
-                          <wpg:wgp>
-                            <wpg:cNvGrpSpPr>
-                              <a:grpSpLocks/>
-                            </wpg:cNvGrpSpPr>
-                            <wpg:grpSpPr bwMode="auto">
-                              <a:xfrm>
-                                <a:off x="0" y="0"/>
-                                <a:ext cx="2348230" cy="276225"/>
-                                <a:chOff x="7967" y="13811"/>
-                                <a:chExt cx="3698" cy="435"/>
-                              </a:xfrm>
-                            </wpg:grpSpPr>
-                            <wps:wsp>
-                              <wps:cNvPr id="9" name="AutoShape 82"/>
-                              <wps:cNvCnPr>
-                                <a:cxnSpLocks noChangeShapeType="1"/>
-                              </wps:cNvCnPr>
-                              <wps:spPr bwMode="auto">
-                                <a:xfrm>
-                                  <a:off x="7978" y="13811"/>
-                                  <a:ext cx="3686" cy="0"/>
-                                </a:xfrm>
-                                <a:prstGeom prst="straightConnector1">
-                                  <a:avLst/>
-                                </a:prstGeom>
-                                <a:noFill/>
-                                <a:ln w="38100">
-                                  <a:solidFill>
-                                    <a:schemeClr val="accent2">
-                                      <a:lumMod val="100000"/>
-                                      <a:lumOff val="0"/>
-                                    </a:schemeClr>
-                                  </a:solidFill>
-                                  <a:round/>
-                                  <a:headEnd/>
-                                  <a:tailEnd/>
-                                </a:ln>
-                                <a:extLst>
-                                  <a:ext uri="{909E8E84-426E-40DD-AFC4-6F175D3DCCD1}">
-                                    <a14:hiddenFill xmlns:a14="http://schemas.microsoft.com/office/drawing/2010/main">
-                                      <a:noFill/>
-                                    </a14:hiddenFill>
-                                  </a:ext>
-                                </a:extLst>
-                              </wps:spPr>
-                              <wps:bodyPr/>
-                            </wps:wsp>
-                            <wps:wsp>
-                              <wps:cNvPr id="10" name="AutoShape 83"/>
-                              <wps:cNvCnPr>
-                                <a:cxnSpLocks noChangeShapeType="1"/>
-                              </wps:cNvCnPr>
-                              <wps:spPr bwMode="auto">
-                                <a:xfrm>
-                                  <a:off x="7967" y="14117"/>
-                                  <a:ext cx="1722" cy="0"/>
-                                </a:xfrm>
-                                <a:prstGeom prst="straightConnector1">
-                                  <a:avLst/>
-                                </a:prstGeom>
-                                <a:noFill/>
-                                <a:ln w="28575">
-                                  <a:solidFill>
-                                    <a:schemeClr val="accent2">
-                                      <a:lumMod val="100000"/>
-                                      <a:lumOff val="0"/>
-                                    </a:schemeClr>
-                                  </a:solidFill>
-                                  <a:round/>
-                                  <a:headEnd/>
-                                  <a:tailEnd/>
-                                </a:ln>
-                                <a:extLst>
-                                  <a:ext uri="{909E8E84-426E-40DD-AFC4-6F175D3DCCD1}">
-                                    <a14:hiddenFill xmlns:a14="http://schemas.microsoft.com/office/drawing/2010/main">
-                                      <a:noFill/>
-                                    </a14:hiddenFill>
-                                  </a:ext>
-                                </a:extLst>
-                              </wps:spPr>
-                              <wps:bodyPr/>
-                            </wps:wsp>
-                            <wps:wsp>
-                              <wps:cNvPr id="11" name="AutoShape 84"/>
-                              <wps:cNvCnPr>
-                                <a:cxnSpLocks noChangeShapeType="1"/>
-                              </wps:cNvCnPr>
-                              <wps:spPr bwMode="auto">
-                                <a:xfrm rot="10800000">
-                                  <a:off x="8936" y="14246"/>
-                                  <a:ext cx="2723" cy="0"/>
-                                </a:xfrm>
-                                <a:prstGeom prst="straightConnector1">
-                                  <a:avLst/>
-                                </a:prstGeom>
-                                <a:noFill/>
-                                <a:ln w="19050">
-                                  <a:solidFill>
-                                    <a:schemeClr val="accent2">
-                                      <a:lumMod val="100000"/>
-                                      <a:lumOff val="0"/>
-                                    </a:schemeClr>
-                                  </a:solidFill>
-                                  <a:round/>
-                                  <a:headEnd/>
-                                  <a:tailEnd/>
-                                </a:ln>
-                                <a:extLst>
-                                  <a:ext uri="{909E8E84-426E-40DD-AFC4-6F175D3DCCD1}">
-                                    <a14:hiddenFill xmlns:a14="http://schemas.microsoft.com/office/drawing/2010/main">
-                                      <a:noFill/>
-                                    </a14:hiddenFill>
-                                  </a:ext>
-                                </a:extLst>
-                              </wps:spPr>
-                              <wps:bodyPr/>
-                            </wps:wsp>
-                            <wps:wsp>
-                              <wps:cNvPr id="12" name="AutoShape 85"/>
-                              <wps:cNvCnPr>
-                                <a:cxnSpLocks noChangeShapeType="1"/>
-                              </wps:cNvCnPr>
-                              <wps:spPr bwMode="auto">
-                                <a:xfrm rot="10800000">
-                                  <a:off x="8942" y="13984"/>
-                                  <a:ext cx="2723" cy="0"/>
-                                </a:xfrm>
-                                <a:prstGeom prst="straightConnector1">
-                                  <a:avLst/>
-                                </a:prstGeom>
-                                <a:noFill/>
-                                <a:ln w="38100">
-                                  <a:solidFill>
-                                    <a:schemeClr val="accent2">
-                                      <a:lumMod val="100000"/>
-                                      <a:lumOff val="0"/>
-                                    </a:schemeClr>
-                                  </a:solidFill>
-                                  <a:round/>
-                                  <a:headEnd/>
-                                  <a:tailEnd/>
-                                </a:ln>
-                                <a:extLst>
-                                  <a:ext uri="{909E8E84-426E-40DD-AFC4-6F175D3DCCD1}">
-                                    <a14:hiddenFill xmlns:a14="http://schemas.microsoft.com/office/drawing/2010/main">
-                                      <a:noFill/>
-                                    </a14:hiddenFill>
-                                  </a:ext>
-                                </a:extLst>
-                              </wps:spPr>
-                              <wps:bodyPr/>
-                            </wps:wsp>
-                            <wps:wsp>
-                              <wps:cNvPr id="13" name="AutoShape 86"/>
-                              <wps:cNvCnPr>
-                                <a:cxnSpLocks noChangeShapeType="1"/>
-                              </wps:cNvCnPr>
-                              <wps:spPr bwMode="auto">
-                                <a:xfrm flipH="1" flipV="1">
-                                  <a:off x="8942" y="13876"/>
-                                  <a:ext cx="2713" cy="1"/>
-                                </a:xfrm>
-                                <a:prstGeom prst="straightConnector1">
-                                  <a:avLst/>
-                                </a:prstGeom>
-                                <a:noFill/>
-                                <a:ln w="6350">
-                                  <a:solidFill>
-                                    <a:schemeClr val="accent2">
-                                      <a:lumMod val="100000"/>
-                                      <a:lumOff val="0"/>
-                                    </a:schemeClr>
-                                  </a:solidFill>
-                                  <a:round/>
-                                  <a:headEnd/>
-                                  <a:tailEnd/>
-                                </a:ln>
-                                <a:extLst>
-                                  <a:ext uri="{909E8E84-426E-40DD-AFC4-6F175D3DCCD1}">
-                                    <a14:hiddenFill xmlns:a14="http://schemas.microsoft.com/office/drawing/2010/main">
-                                      <a:noFill/>
-                                    </a14:hiddenFill>
-                                  </a:ext>
-                                </a:extLst>
-                              </wps:spPr>
-                              <wps:bodyPr/>
-                            </wps:wsp>
-                            <wps:wsp>
-                              <wps:cNvPr id="14" name="AutoShape 87"/>
-                              <wps:cNvCnPr>
-                                <a:cxnSpLocks noChangeShapeType="1"/>
-                              </wps:cNvCnPr>
-                              <wps:spPr bwMode="auto">
-                                <a:xfrm rot="10800000">
-                                  <a:off x="7967" y="14184"/>
-                                  <a:ext cx="3686" cy="0"/>
-                                </a:xfrm>
-                                <a:prstGeom prst="straightConnector1">
-                                  <a:avLst/>
-                                </a:prstGeom>
-                                <a:noFill/>
-                                <a:ln w="9525">
-                                  <a:solidFill>
-                                    <a:schemeClr val="accent2">
-                                      <a:lumMod val="100000"/>
-                                      <a:lumOff val="0"/>
-                                    </a:schemeClr>
-                                  </a:solidFill>
-                                  <a:round/>
-                                  <a:headEnd/>
-                                  <a:tailEnd/>
-                                </a:ln>
-                                <a:extLst>
-                                  <a:ext uri="{909E8E84-426E-40DD-AFC4-6F175D3DCCD1}">
-                                    <a14:hiddenFill xmlns:a14="http://schemas.microsoft.com/office/drawing/2010/main">
-                                      <a:noFill/>
-                                    </a14:hiddenFill>
-                                  </a:ext>
-                                </a:extLst>
-                              </wps:spPr>
-                              <wps:bodyPr/>
-                            </wps:wsp>
-                            <wps:wsp>
-                              <wps:cNvPr id="15" name="AutoShape 88"/>
-                              <wps:cNvCnPr>
-                                <a:cxnSpLocks noChangeShapeType="1"/>
-                              </wps:cNvCnPr>
-                              <wps:spPr bwMode="auto">
-                                <a:xfrm rot="10800000">
-                                  <a:off x="7969" y="14051"/>
-                                  <a:ext cx="3686" cy="0"/>
-                                </a:xfrm>
-                                <a:prstGeom prst="straightConnector1">
-                                  <a:avLst/>
-                                </a:prstGeom>
-                                <a:noFill/>
-                                <a:ln w="3175">
-                                  <a:solidFill>
-                                    <a:schemeClr val="accent2">
-                                      <a:lumMod val="100000"/>
-                                      <a:lumOff val="0"/>
-                                    </a:schemeClr>
-                                  </a:solidFill>
-                                  <a:round/>
-                                  <a:headEnd/>
-                                  <a:tailEnd/>
-                                </a:ln>
-                                <a:extLst>
-                                  <a:ext uri="{909E8E84-426E-40DD-AFC4-6F175D3DCCD1}">
-                                    <a14:hiddenFill xmlns:a14="http://schemas.microsoft.com/office/drawing/2010/main">
-                                      <a:noFill/>
-                                    </a14:hiddenFill>
-                                  </a:ext>
-                                </a:extLst>
-                              </wps:spPr>
-                              <wps:bodyPr/>
-                            </wps:wsp>
-                          </wpg:wgp>
-                        </a:graphicData>
-                      </a:graphic>
-                    </wp:inline>
-                  </w:drawing>
-                </mc:Choice>
-                <mc:Fallback xmlns:w16se="http://schemas.microsoft.com/office/word/2015/wordml/symex" xmlns:cx1="http://schemas.microsoft.com/office/drawing/2015/9/8/chartex" xmlns:cx="http://schemas.microsoft.com/office/drawing/2014/chartex">
-                  <w:pict>
-                    <v:group w14:anchorId="6840C761" id="Group 81" o:spid="_x0000_s1026" style="width:184.9pt;height:21.75pt;mso-position-horizontal-relative:char;mso-position-vertical-relative:line" coordorigin="7967,13811" coordsize="3698,435" o:gfxdata="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">
-                      <v:shape id="AutoShape 82" o:spid="_x0000_s1027" type="#_x0000_t32" style="position:absolute;left:7978;top:13811;width:3686;height:0;visibility:visible;mso-wrap-style:square" o:connectortype="straight" o:gfxdata="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" strokecolor="#438086 [3205]" strokeweight="3pt"/>
-                      <v:shape id="AutoShape 83" o:spid="_x0000_s1028" type="#_x0000_t32" style="position:absolute;left:7967;top:14117;width:1722;height:0;visibility:visible;mso-wrap-style:square" o:connectortype="straight" o:gfxdata="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" strokecolor="#438086 [3205]" strokeweight="2.25pt"/>
-                      <v:shape id="AutoShape 84" o:spid="_x0000_s1029" type="#_x0000_t32" style="position:absolute;left:8936;top:14246;width:2723;height:0;rotation:180;visibility:visible;mso-wrap-style:square" o:connectortype="straight" o:gfxdata="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" strokecolor="#438086 [3205]" strokeweight="1.5pt"/>
-                      <v:shape id="AutoShape 85" o:spid="_x0000_s1030" type="#_x0000_t32" style="position:absolute;left:8942;top:13984;width:2723;height:0;rotation:180;visibility:visible;mso-wrap-style:square" o:connectortype="straight" o:gfxdata="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" strokecolor="#438086 [3205]" strokeweight="3pt"/>
-                      <v:shape id="AutoShape 86" o:spid="_x0000_s1031" type="#_x0000_t32" style="position:absolute;left:8942;top:13876;width:2713;height:1;flip:x y;visibility:visible;mso-wrap-style:square" o:connectortype="straight" o:gfxdata="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" strokecolor="#438086 [3205]" strokeweight=".5pt"/>
-                      <v:shape id="AutoShape 87" o:spid="_x0000_s1032" type="#_x0000_t32" style="position:absolute;left:7967;top:14184;width:3686;height:0;rotation:180;visibility:visible;mso-wrap-style:square" o:connectortype="straight" o:gfxdata="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" strokecolor="#438086 [3205]"/>
-                      <v:shape id="AutoShape 88" o:spid="_x0000_s1033" type="#_x0000_t32" style="position:absolute;left:7969;top:14051;width:3686;height:0;rotation:180;visibility:visible;mso-wrap-style:square" o:connectortype="straight" o:gfxdata="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" strokecolor="#438086 [3205]" strokeweight=".25pt"/>
-                      <w10:anchorlock/>
-                    </v:group>
-                  </w:pict>
-                </mc:Fallback>
-              </mc:AlternateContent>
-            </w:r>
-          </w:p>
-        </w:tc>
-      </w:tr>
-      <w:tr>
-        <w:tc>
-          <w:tcPr>
-            <w:tcW w:w="1079" w:type="dxa"/>
-            <w:vAlign w:val="center"/>
-          </w:tcPr>
-          <w:p>
-            <w:pPr>
-              <w:pStyle w:val="NoSpacing"/>
-            </w:pPr>
-          </w:p>
-        </w:tc>
-        <w:tc>
-          <w:tcPr>
-            <w:tcW w:w="4496" w:type="dxa"/>
-            <w:gridSpan w:val="2"/>
-            <w:vAlign w:val="center"/>
-          </w:tcPr>
-          <w:p>
-            <w:pPr>
-              <w:pStyle w:val="NoSpacing"/>
-            </w:pPr>
-          </w:p>
-        </w:tc>
-        <w:tc>
-          <w:tcPr>
-            <w:tcW w:w="4015" w:type="dxa"/>
-            <w:vAlign w:val="center"/>
-          </w:tcPr>
-          <w:p>
-            <w:pPr>
-              <w:pStyle w:val="NoSpacing"/>
-            </w:pPr>
-            <w:sdt>
-              <w:sdtPr>
-                <w:rPr>
-                  <w:sz w:val="36"/>
-                </w:rPr>
-                <w:alias w:val="Author"/>
-                <w:id w:val="81130488"/>
-                <w:placeholder>
-                  <w:docPart w:val="562E85702C7644D5B688AF3D53A05165"/>
-                </w:placeholder>
-                <w:dataBinding w:prefixMappings="xmlns:ns0='http://schemas.openxmlformats.org/package/2006/metadata/core-properties' xmlns:ns1='http://purl.org/dc/elements/1.1/'" w:xpath="/ns0:coreProperties[1]/ns1:creator[1]" w:storeItemID="{6C3C8BC8-F283-45AE-878A-BAB7291924A1}"/>
-                <w:text/>
-              </w:sdtPr>
-              <w:sdtEndPr/>
-              <w:sdtContent>
-                <w:r>
-                  <w:rPr>
-                    <w:sz w:val="36"/>
-                    <w:lang w:val="en-NZ"/>
-                  </w:rPr>
-                  <w:t>Bo Bi, ID: 1450432</w:t>
-                </w:r>
-              </w:sdtContent>
-            </w:sdt>
-          </w:p>
-        </w:tc>
-      </w:tr>
-    </w:tbl>
     <w:sdt>
       <w:sdtPr>
         <w:id w:val="780446891"/>
@@ -793,8 +12,783 @@
       </w:sdtPr>
       <w:sdtEndPr/>
       <w:sdtContent>
+        <w:p/>
+        <w:p/>
+        <w:tbl>
+          <w:tblPr>
+            <w:tblStyle w:val="TableGrid"/>
+            <w:tblpPr w:leftFromText="187" w:rightFromText="187" w:vertAnchor="page" w:horzAnchor="margin" w:tblpY="4827"/>
+            <w:tblOverlap w:val="never"/>
+            <w:tblW w:w="9603" w:type="dxa"/>
+            <w:tblBorders>
+              <w:top w:val="none" w:sz="0" w:space="0" w:color="auto"/>
+              <w:left w:val="none" w:sz="0" w:space="0" w:color="auto"/>
+              <w:bottom w:val="none" w:sz="0" w:space="0" w:color="auto"/>
+              <w:right w:val="none" w:sz="0" w:space="0" w:color="auto"/>
+              <w:insideH w:val="none" w:sz="0" w:space="0" w:color="auto"/>
+              <w:insideV w:val="none" w:sz="0" w:space="0" w:color="auto"/>
+            </w:tblBorders>
+            <w:tblCellMar>
+              <w:top w:w="115" w:type="dxa"/>
+              <w:left w:w="115" w:type="dxa"/>
+              <w:bottom w:w="72" w:type="dxa"/>
+              <w:right w:w="115" w:type="dxa"/>
+            </w:tblCellMar>
+            <w:tblLook w:val="04A0" w:firstRow="1" w:lastRow="0" w:firstColumn="1" w:lastColumn="0" w:noHBand="0" w:noVBand="1"/>
+          </w:tblPr>
+          <w:tblGrid>
+            <w:gridCol w:w="1107"/>
+            <w:gridCol w:w="3031"/>
+            <w:gridCol w:w="1348"/>
+            <w:gridCol w:w="4117"/>
+          </w:tblGrid>
+          <w:tr>
+            <w:trPr>
+              <w:trHeight w:val="316"/>
+            </w:trPr>
+            <w:tc>
+              <w:tcPr>
+                <w:tcW w:w="1107" w:type="dxa"/>
+                <w:vAlign w:val="center"/>
+              </w:tcPr>
+              <w:p>
+                <w:pPr>
+                  <w:pStyle w:val="NoSpacing"/>
+                </w:pPr>
+              </w:p>
+            </w:tc>
+            <w:tc>
+              <w:tcPr>
+                <w:tcW w:w="3031" w:type="dxa"/>
+                <w:vAlign w:val="center"/>
+              </w:tcPr>
+              <w:p>
+                <w:pPr>
+                  <w:pStyle w:val="NoSpacing"/>
+                </w:pPr>
+              </w:p>
+            </w:tc>
+            <w:tc>
+              <w:tcPr>
+                <w:tcW w:w="5465" w:type="dxa"/>
+                <w:gridSpan w:val="2"/>
+                <w:vAlign w:val="center"/>
+              </w:tcPr>
+              <w:p>
+                <w:pPr>
+                  <w:pStyle w:val="NoSpacing"/>
+                </w:pPr>
+              </w:p>
+            </w:tc>
+          </w:tr>
+          <w:tr>
+            <w:trPr>
+              <w:trHeight w:val="581"/>
+            </w:trPr>
+            <w:tc>
+              <w:tcPr>
+                <w:tcW w:w="4138" w:type="dxa"/>
+                <w:gridSpan w:val="2"/>
+                <w:vAlign w:val="center"/>
+              </w:tcPr>
+              <w:p>
+                <w:pPr>
+                  <w:pStyle w:val="NoSpacing"/>
+                </w:pPr>
+                <w:r>
+                  <w:rPr>
+                    <w:noProof/>
+                    <w:lang w:val="en-NZ" w:eastAsia="en-NZ"/>
+                  </w:rPr>
+                  <mc:AlternateContent>
+                    <mc:Choice Requires="wpg">
+                      <w:drawing>
+                        <wp:inline distT="0" distB="0" distL="0" distR="0" wp14:anchorId="1F368BE6" wp14:editId="0AA1AF5B">
+                          <wp:extent cx="2332355" cy="234950"/>
+                          <wp:effectExtent l="9525" t="6350" r="20320" b="15875"/>
+                          <wp:docPr id="16" name="Group 89"/>
+                          <wp:cNvGraphicFramePr>
+                            <a:graphicFrameLocks xmlns:a="http://schemas.openxmlformats.org/drawingml/2006/main"/>
+                          </wp:cNvGraphicFramePr>
+                          <a:graphic xmlns:a="http://schemas.openxmlformats.org/drawingml/2006/main">
+                            <a:graphicData uri="http://schemas.microsoft.com/office/word/2010/wordprocessingGroup">
+                              <wpg:wgp>
+                                <wpg:cNvGrpSpPr>
+                                  <a:grpSpLocks/>
+                                </wpg:cNvGrpSpPr>
+                                <wpg:grpSpPr bwMode="auto">
+                                  <a:xfrm>
+                                    <a:off x="0" y="0"/>
+                                    <a:ext cx="2332355" cy="234950"/>
+                                    <a:chOff x="671" y="11589"/>
+                                    <a:chExt cx="3673" cy="370"/>
+                                  </a:xfrm>
+                                </wpg:grpSpPr>
+                                <wps:wsp>
+                                  <wps:cNvPr id="17" name="AutoShape 90"/>
+                                  <wps:cNvCnPr>
+                                    <a:cxnSpLocks noChangeShapeType="1"/>
+                                  </wps:cNvCnPr>
+                                  <wps:spPr bwMode="auto">
+                                    <a:xfrm rot="10800000">
+                                      <a:off x="1619" y="11959"/>
+                                      <a:ext cx="2723" cy="0"/>
+                                    </a:xfrm>
+                                    <a:prstGeom prst="straightConnector1">
+                                      <a:avLst/>
+                                    </a:prstGeom>
+                                    <a:noFill/>
+                                    <a:ln w="19050">
+                                      <a:solidFill>
+                                        <a:schemeClr val="accent2">
+                                          <a:lumMod val="100000"/>
+                                          <a:lumOff val="0"/>
+                                        </a:schemeClr>
+                                      </a:solidFill>
+                                      <a:round/>
+                                      <a:headEnd/>
+                                      <a:tailEnd/>
+                                    </a:ln>
+                                    <a:extLst>
+                                      <a:ext uri="{909E8E84-426E-40DD-AFC4-6F175D3DCCD1}">
+                                        <a14:hiddenFill xmlns:a14="http://schemas.microsoft.com/office/drawing/2010/main">
+                                          <a:noFill/>
+                                        </a14:hiddenFill>
+                                      </a:ext>
+                                    </a:extLst>
+                                  </wps:spPr>
+                                  <wps:bodyPr/>
+                                </wps:wsp>
+                                <wps:wsp>
+                                  <wps:cNvPr id="18" name="AutoShape 91"/>
+                                  <wps:cNvCnPr>
+                                    <a:cxnSpLocks noChangeShapeType="1"/>
+                                  </wps:cNvCnPr>
+                                  <wps:spPr bwMode="auto">
+                                    <a:xfrm rot="10800000">
+                                      <a:off x="1621" y="11697"/>
+                                      <a:ext cx="2723" cy="0"/>
+                                    </a:xfrm>
+                                    <a:prstGeom prst="straightConnector1">
+                                      <a:avLst/>
+                                    </a:prstGeom>
+                                    <a:noFill/>
+                                    <a:ln w="38100">
+                                      <a:solidFill>
+                                        <a:schemeClr val="accent2">
+                                          <a:lumMod val="100000"/>
+                                          <a:lumOff val="0"/>
+                                        </a:schemeClr>
+                                      </a:solidFill>
+                                      <a:round/>
+                                      <a:headEnd/>
+                                      <a:tailEnd/>
+                                    </a:ln>
+                                    <a:extLst>
+                                      <a:ext uri="{909E8E84-426E-40DD-AFC4-6F175D3DCCD1}">
+                                        <a14:hiddenFill xmlns:a14="http://schemas.microsoft.com/office/drawing/2010/main">
+                                          <a:noFill/>
+                                        </a14:hiddenFill>
+                                      </a:ext>
+                                    </a:extLst>
+                                  </wps:spPr>
+                                  <wps:bodyPr/>
+                                </wps:wsp>
+                                <wps:wsp>
+                                  <wps:cNvPr id="19" name="AutoShape 92"/>
+                                  <wps:cNvCnPr>
+                                    <a:cxnSpLocks noChangeShapeType="1"/>
+                                  </wps:cNvCnPr>
+                                  <wps:spPr bwMode="auto">
+                                    <a:xfrm rot="10800000">
+                                      <a:off x="1619" y="11589"/>
+                                      <a:ext cx="2723" cy="0"/>
+                                    </a:xfrm>
+                                    <a:prstGeom prst="straightConnector1">
+                                      <a:avLst/>
+                                    </a:prstGeom>
+                                    <a:noFill/>
+                                    <a:ln w="6350">
+                                      <a:solidFill>
+                                        <a:schemeClr val="accent2">
+                                          <a:lumMod val="100000"/>
+                                          <a:lumOff val="0"/>
+                                        </a:schemeClr>
+                                      </a:solidFill>
+                                      <a:round/>
+                                      <a:headEnd/>
+                                      <a:tailEnd/>
+                                    </a:ln>
+                                    <a:extLst>
+                                      <a:ext uri="{909E8E84-426E-40DD-AFC4-6F175D3DCCD1}">
+                                        <a14:hiddenFill xmlns:a14="http://schemas.microsoft.com/office/drawing/2010/main">
+                                          <a:noFill/>
+                                        </a14:hiddenFill>
+                                      </a:ext>
+                                    </a:extLst>
+                                  </wps:spPr>
+                                  <wps:bodyPr/>
+                                </wps:wsp>
+                                <wps:wsp>
+                                  <wps:cNvPr id="20" name="AutoShape 93"/>
+                                  <wps:cNvCnPr>
+                                    <a:cxnSpLocks noChangeShapeType="1"/>
+                                  </wps:cNvCnPr>
+                                  <wps:spPr bwMode="auto">
+                                    <a:xfrm rot="10800000">
+                                      <a:off x="671" y="11897"/>
+                                      <a:ext cx="3666" cy="0"/>
+                                    </a:xfrm>
+                                    <a:prstGeom prst="straightConnector1">
+                                      <a:avLst/>
+                                    </a:prstGeom>
+                                    <a:noFill/>
+                                    <a:ln w="9525">
+                                      <a:solidFill>
+                                        <a:schemeClr val="accent2">
+                                          <a:lumMod val="100000"/>
+                                          <a:lumOff val="0"/>
+                                        </a:schemeClr>
+                                      </a:solidFill>
+                                      <a:round/>
+                                      <a:headEnd/>
+                                      <a:tailEnd/>
+                                    </a:ln>
+                                    <a:extLst>
+                                      <a:ext uri="{909E8E84-426E-40DD-AFC4-6F175D3DCCD1}">
+                                        <a14:hiddenFill xmlns:a14="http://schemas.microsoft.com/office/drawing/2010/main">
+                                          <a:noFill/>
+                                        </a14:hiddenFill>
+                                      </a:ext>
+                                    </a:extLst>
+                                  </wps:spPr>
+                                  <wps:bodyPr/>
+                                </wps:wsp>
+                                <wps:wsp>
+                                  <wps:cNvPr id="21" name="AutoShape 94"/>
+                                  <wps:cNvCnPr>
+                                    <a:cxnSpLocks noChangeShapeType="1"/>
+                                  </wps:cNvCnPr>
+                                  <wps:spPr bwMode="auto">
+                                    <a:xfrm rot="10800000">
+                                      <a:off x="677" y="11764"/>
+                                      <a:ext cx="3666" cy="0"/>
+                                    </a:xfrm>
+                                    <a:prstGeom prst="straightConnector1">
+                                      <a:avLst/>
+                                    </a:prstGeom>
+                                    <a:noFill/>
+                                    <a:ln w="3175">
+                                      <a:solidFill>
+                                        <a:schemeClr val="accent2">
+                                          <a:lumMod val="100000"/>
+                                          <a:lumOff val="0"/>
+                                        </a:schemeClr>
+                                      </a:solidFill>
+                                      <a:round/>
+                                      <a:headEnd/>
+                                      <a:tailEnd/>
+                                    </a:ln>
+                                    <a:extLst>
+                                      <a:ext uri="{909E8E84-426E-40DD-AFC4-6F175D3DCCD1}">
+                                        <a14:hiddenFill xmlns:a14="http://schemas.microsoft.com/office/drawing/2010/main">
+                                          <a:noFill/>
+                                        </a14:hiddenFill>
+                                      </a:ext>
+                                    </a:extLst>
+                                  </wps:spPr>
+                                  <wps:bodyPr/>
+                                </wps:wsp>
+                              </wpg:wgp>
+                            </a:graphicData>
+                          </a:graphic>
+                        </wp:inline>
+                      </w:drawing>
+                    </mc:Choice>
+                    <mc:Fallback>
+                      <w:pict>
+                        <v:group w14:anchorId="20913838" id="Group 89" o:spid="_x0000_s1026" style="width:183.65pt;height:18.5pt;mso-position-horizontal-relative:char;mso-position-vertical-relative:line" coordorigin="671,11589" coordsize="3673,370" o:gfxdata="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">
+                          <v:shapetype id="_x0000_t32" coordsize="21600,21600" o:spt="32" o:oned="t" path="m,l21600,21600e" filled="f">
+                            <v:path arrowok="t" fillok="f" o:connecttype="none"/>
+                            <o:lock v:ext="edit" shapetype="t"/>
+                          </v:shapetype>
+                          <v:shape id="AutoShape 90" o:spid="_x0000_s1027" type="#_x0000_t32" style="position:absolute;left:1619;top:11959;width:2723;height:0;rotation:180;visibility:visible;mso-wrap-style:square" o:connectortype="straight" o:gfxdata="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" strokecolor="#438086 [3205]" strokeweight="1.5pt"/>
+                          <v:shape id="AutoShape 91" o:spid="_x0000_s1028" type="#_x0000_t32" style="position:absolute;left:1621;top:11697;width:2723;height:0;rotation:180;visibility:visible;mso-wrap-style:square" o:connectortype="straight" o:gfxdata="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" strokecolor="#438086 [3205]" strokeweight="3pt"/>
+                          <v:shape id="AutoShape 92" o:spid="_x0000_s1029" type="#_x0000_t32" style="position:absolute;left:1619;top:11589;width:2723;height:0;rotation:180;visibility:visible;mso-wrap-style:square" o:connectortype="straight" o:gfxdata="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" strokecolor="#438086 [3205]" strokeweight=".5pt"/>
+                          <v:shape id="AutoShape 93" o:spid="_x0000_s1030" type="#_x0000_t32" style="position:absolute;left:671;top:11897;width:3666;height:0;rotation:180;visibility:visible;mso-wrap-style:square" o:connectortype="straight" o:gfxdata="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" strokecolor="#438086 [3205]"/>
+                          <v:shape id="AutoShape 94" o:spid="_x0000_s1031" type="#_x0000_t32" style="position:absolute;left:677;top:11764;width:3666;height:0;rotation:180;visibility:visible;mso-wrap-style:square" o:connectortype="straight" o:gfxdata="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" strokecolor="#438086 [3205]" strokeweight=".25pt"/>
+                          <w10:anchorlock/>
+                        </v:group>
+                      </w:pict>
+                    </mc:Fallback>
+                  </mc:AlternateContent>
+                </w:r>
+              </w:p>
+            </w:tc>
+            <w:tc>
+              <w:tcPr>
+                <w:tcW w:w="5465" w:type="dxa"/>
+                <w:gridSpan w:val="2"/>
+                <w:vAlign w:val="center"/>
+              </w:tcPr>
+              <w:p>
+                <w:pPr>
+                  <w:pStyle w:val="NoSpacing"/>
+                </w:pPr>
+              </w:p>
+            </w:tc>
+          </w:tr>
+          <w:tr>
+            <w:trPr>
+              <w:trHeight w:val="2545"/>
+            </w:trPr>
+            <w:tc>
+              <w:tcPr>
+                <w:tcW w:w="9603" w:type="dxa"/>
+                <w:gridSpan w:val="4"/>
+                <w:tcMar>
+                  <w:top w:w="115" w:type="dxa"/>
+                  <w:left w:w="115" w:type="dxa"/>
+                  <w:bottom w:w="72" w:type="dxa"/>
+                  <w:right w:w="115" w:type="dxa"/>
+                </w:tcMar>
+                <w:vAlign w:val="center"/>
+              </w:tcPr>
+              <w:p>
+                <w:pPr>
+                  <w:pStyle w:val="Title"/>
+                </w:pPr>
+                <w:r>
+                  <w:t>IWD Assignment 2 Documentation</w:t>
+                </w:r>
+              </w:p>
+              <w:p>
+                <w:pPr>
+                  <w:pStyle w:val="NoSpacing"/>
+                </w:pPr>
+                <w:sdt>
+                  <w:sdtPr>
+                    <w:rPr>
+                      <w:i/>
+                      <w:color w:val="424456" w:themeColor="text2"/>
+                      <w:sz w:val="28"/>
+                      <w:szCs w:val="28"/>
+                    </w:rPr>
+                    <w:alias w:val="Subtitle"/>
+                    <w:id w:val="220683832"/>
+                    <w:placeholder>
+                      <w:docPart w:val="8B53A4A775374B2D91F232B38F9C3B5B"/>
+                    </w:placeholder>
+                    <w:dataBinding w:prefixMappings="xmlns:ns0='http://schemas.openxmlformats.org/package/2006/metadata/core-properties' xmlns:ns1='http://purl.org/dc/elements/1.1/'" w:xpath="/ns0:coreProperties[1]/ns1:subject[1]" w:storeItemID="{6C3C8BC8-F283-45AE-878A-BAB7291924A1}"/>
+                    <w:text/>
+                  </w:sdtPr>
+                  <w:sdtContent>
+                    <w:r>
+                      <w:rPr>
+                        <w:i/>
+                        <w:color w:val="424456" w:themeColor="text2"/>
+                        <w:sz w:val="28"/>
+                        <w:szCs w:val="28"/>
+                      </w:rPr>
+                      <w:t>NZ P</w:t>
+                    </w:r>
+                    <w:proofErr w:type="spellStart"/>
+                    <w:r>
+                      <w:rPr>
+                        <w:i/>
+                        <w:color w:val="424456" w:themeColor="text2"/>
+                        <w:sz w:val="28"/>
+                        <w:szCs w:val="28"/>
+                        <w:lang w:val="en-NZ"/>
+                      </w:rPr>
+                      <w:t>ainting</w:t>
+                    </w:r>
+                    <w:proofErr w:type="spellEnd"/>
+                  </w:sdtContent>
+                </w:sdt>
+              </w:p>
+            </w:tc>
+          </w:tr>
+          <w:tr>
+            <w:trPr>
+              <w:trHeight w:val="714"/>
+            </w:trPr>
+            <w:tc>
+              <w:tcPr>
+                <w:tcW w:w="1107" w:type="dxa"/>
+                <w:vAlign w:val="center"/>
+              </w:tcPr>
+              <w:p>
+                <w:pPr>
+                  <w:pStyle w:val="NoSpacing"/>
+                </w:pPr>
+              </w:p>
+            </w:tc>
+            <w:tc>
+              <w:tcPr>
+                <w:tcW w:w="4379" w:type="dxa"/>
+                <w:gridSpan w:val="2"/>
+                <w:vAlign w:val="center"/>
+              </w:tcPr>
+              <w:p>
+                <w:pPr>
+                  <w:pStyle w:val="NoSpacing"/>
+                </w:pPr>
+              </w:p>
+            </w:tc>
+            <w:tc>
+              <w:tcPr>
+                <w:tcW w:w="4117" w:type="dxa"/>
+                <w:vAlign w:val="center"/>
+              </w:tcPr>
+              <w:p>
+                <w:pPr>
+                  <w:pStyle w:val="NoSpacing"/>
+                </w:pPr>
+                <w:r>
+                  <w:rPr>
+                    <w:noProof/>
+                    <w:lang w:val="en-NZ" w:eastAsia="en-NZ"/>
+                  </w:rPr>
+                  <mc:AlternateContent>
+                    <mc:Choice Requires="wpg">
+                      <w:drawing>
+                        <wp:inline distT="0" distB="0" distL="0" distR="0" wp14:anchorId="77D0DD65" wp14:editId="22CA5365">
+                          <wp:extent cx="2348230" cy="276225"/>
+                          <wp:effectExtent l="15875" t="22860" r="26670" b="15240"/>
+                          <wp:docPr id="8" name="Group 81"/>
+                          <wp:cNvGraphicFramePr>
+                            <a:graphicFrameLocks xmlns:a="http://schemas.openxmlformats.org/drawingml/2006/main"/>
+                          </wp:cNvGraphicFramePr>
+                          <a:graphic xmlns:a="http://schemas.openxmlformats.org/drawingml/2006/main">
+                            <a:graphicData uri="http://schemas.microsoft.com/office/word/2010/wordprocessingGroup">
+                              <wpg:wgp>
+                                <wpg:cNvGrpSpPr>
+                                  <a:grpSpLocks/>
+                                </wpg:cNvGrpSpPr>
+                                <wpg:grpSpPr bwMode="auto">
+                                  <a:xfrm>
+                                    <a:off x="0" y="0"/>
+                                    <a:ext cx="2348230" cy="276225"/>
+                                    <a:chOff x="7967" y="13811"/>
+                                    <a:chExt cx="3698" cy="435"/>
+                                  </a:xfrm>
+                                </wpg:grpSpPr>
+                                <wps:wsp>
+                                  <wps:cNvPr id="9" name="AutoShape 82"/>
+                                  <wps:cNvCnPr>
+                                    <a:cxnSpLocks noChangeShapeType="1"/>
+                                  </wps:cNvCnPr>
+                                  <wps:spPr bwMode="auto">
+                                    <a:xfrm>
+                                      <a:off x="7978" y="13811"/>
+                                      <a:ext cx="3686" cy="0"/>
+                                    </a:xfrm>
+                                    <a:prstGeom prst="straightConnector1">
+                                      <a:avLst/>
+                                    </a:prstGeom>
+                                    <a:noFill/>
+                                    <a:ln w="38100">
+                                      <a:solidFill>
+                                        <a:schemeClr val="accent2">
+                                          <a:lumMod val="100000"/>
+                                          <a:lumOff val="0"/>
+                                        </a:schemeClr>
+                                      </a:solidFill>
+                                      <a:round/>
+                                      <a:headEnd/>
+                                      <a:tailEnd/>
+                                    </a:ln>
+                                    <a:extLst>
+                                      <a:ext uri="{909E8E84-426E-40DD-AFC4-6F175D3DCCD1}">
+                                        <a14:hiddenFill xmlns:a14="http://schemas.microsoft.com/office/drawing/2010/main">
+                                          <a:noFill/>
+                                        </a14:hiddenFill>
+                                      </a:ext>
+                                    </a:extLst>
+                                  </wps:spPr>
+                                  <wps:bodyPr/>
+                                </wps:wsp>
+                                <wps:wsp>
+                                  <wps:cNvPr id="10" name="AutoShape 83"/>
+                                  <wps:cNvCnPr>
+                                    <a:cxnSpLocks noChangeShapeType="1"/>
+                                  </wps:cNvCnPr>
+                                  <wps:spPr bwMode="auto">
+                                    <a:xfrm>
+                                      <a:off x="7967" y="14117"/>
+                                      <a:ext cx="1722" cy="0"/>
+                                    </a:xfrm>
+                                    <a:prstGeom prst="straightConnector1">
+                                      <a:avLst/>
+                                    </a:prstGeom>
+                                    <a:noFill/>
+                                    <a:ln w="28575">
+                                      <a:solidFill>
+                                        <a:schemeClr val="accent2">
+                                          <a:lumMod val="100000"/>
+                                          <a:lumOff val="0"/>
+                                        </a:schemeClr>
+                                      </a:solidFill>
+                                      <a:round/>
+                                      <a:headEnd/>
+                                      <a:tailEnd/>
+                                    </a:ln>
+                                    <a:extLst>
+                                      <a:ext uri="{909E8E84-426E-40DD-AFC4-6F175D3DCCD1}">
+                                        <a14:hiddenFill xmlns:a14="http://schemas.microsoft.com/office/drawing/2010/main">
+                                          <a:noFill/>
+                                        </a14:hiddenFill>
+                                      </a:ext>
+                                    </a:extLst>
+                                  </wps:spPr>
+                                  <wps:bodyPr/>
+                                </wps:wsp>
+                                <wps:wsp>
+                                  <wps:cNvPr id="11" name="AutoShape 84"/>
+                                  <wps:cNvCnPr>
+                                    <a:cxnSpLocks noChangeShapeType="1"/>
+                                  </wps:cNvCnPr>
+                                  <wps:spPr bwMode="auto">
+                                    <a:xfrm rot="10800000">
+                                      <a:off x="8936" y="14246"/>
+                                      <a:ext cx="2723" cy="0"/>
+                                    </a:xfrm>
+                                    <a:prstGeom prst="straightConnector1">
+                                      <a:avLst/>
+                                    </a:prstGeom>
+                                    <a:noFill/>
+                                    <a:ln w="19050">
+                                      <a:solidFill>
+                                        <a:schemeClr val="accent2">
+                                          <a:lumMod val="100000"/>
+                                          <a:lumOff val="0"/>
+                                        </a:schemeClr>
+                                      </a:solidFill>
+                                      <a:round/>
+                                      <a:headEnd/>
+                                      <a:tailEnd/>
+                                    </a:ln>
+                                    <a:extLst>
+                                      <a:ext uri="{909E8E84-426E-40DD-AFC4-6F175D3DCCD1}">
+                                        <a14:hiddenFill xmlns:a14="http://schemas.microsoft.com/office/drawing/2010/main">
+                                          <a:noFill/>
+                                        </a14:hiddenFill>
+                                      </a:ext>
+                                    </a:extLst>
+                                  </wps:spPr>
+                                  <wps:bodyPr/>
+                                </wps:wsp>
+                                <wps:wsp>
+                                  <wps:cNvPr id="12" name="AutoShape 85"/>
+                                  <wps:cNvCnPr>
+                                    <a:cxnSpLocks noChangeShapeType="1"/>
+                                  </wps:cNvCnPr>
+                                  <wps:spPr bwMode="auto">
+                                    <a:xfrm rot="10800000">
+                                      <a:off x="8942" y="13984"/>
+                                      <a:ext cx="2723" cy="0"/>
+                                    </a:xfrm>
+                                    <a:prstGeom prst="straightConnector1">
+                                      <a:avLst/>
+                                    </a:prstGeom>
+                                    <a:noFill/>
+                                    <a:ln w="38100">
+                                      <a:solidFill>
+                                        <a:schemeClr val="accent2">
+                                          <a:lumMod val="100000"/>
+                                          <a:lumOff val="0"/>
+                                        </a:schemeClr>
+                                      </a:solidFill>
+                                      <a:round/>
+                                      <a:headEnd/>
+                                      <a:tailEnd/>
+                                    </a:ln>
+                                    <a:extLst>
+                                      <a:ext uri="{909E8E84-426E-40DD-AFC4-6F175D3DCCD1}">
+                                        <a14:hiddenFill xmlns:a14="http://schemas.microsoft.com/office/drawing/2010/main">
+                                          <a:noFill/>
+                                        </a14:hiddenFill>
+                                      </a:ext>
+                                    </a:extLst>
+                                  </wps:spPr>
+                                  <wps:bodyPr/>
+                                </wps:wsp>
+                                <wps:wsp>
+                                  <wps:cNvPr id="13" name="AutoShape 86"/>
+                                  <wps:cNvCnPr>
+                                    <a:cxnSpLocks noChangeShapeType="1"/>
+                                  </wps:cNvCnPr>
+                                  <wps:spPr bwMode="auto">
+                                    <a:xfrm flipH="1" flipV="1">
+                                      <a:off x="8942" y="13876"/>
+                                      <a:ext cx="2713" cy="1"/>
+                                    </a:xfrm>
+                                    <a:prstGeom prst="straightConnector1">
+                                      <a:avLst/>
+                                    </a:prstGeom>
+                                    <a:noFill/>
+                                    <a:ln w="6350">
+                                      <a:solidFill>
+                                        <a:schemeClr val="accent2">
+                                          <a:lumMod val="100000"/>
+                                          <a:lumOff val="0"/>
+                                        </a:schemeClr>
+                                      </a:solidFill>
+                                      <a:round/>
+                                      <a:headEnd/>
+                                      <a:tailEnd/>
+                                    </a:ln>
+                                    <a:extLst>
+                                      <a:ext uri="{909E8E84-426E-40DD-AFC4-6F175D3DCCD1}">
+                                        <a14:hiddenFill xmlns:a14="http://schemas.microsoft.com/office/drawing/2010/main">
+                                          <a:noFill/>
+                                        </a14:hiddenFill>
+                                      </a:ext>
+                                    </a:extLst>
+                                  </wps:spPr>
+                                  <wps:bodyPr/>
+                                </wps:wsp>
+                                <wps:wsp>
+                                  <wps:cNvPr id="14" name="AutoShape 87"/>
+                                  <wps:cNvCnPr>
+                                    <a:cxnSpLocks noChangeShapeType="1"/>
+                                  </wps:cNvCnPr>
+                                  <wps:spPr bwMode="auto">
+                                    <a:xfrm rot="10800000">
+                                      <a:off x="7967" y="14184"/>
+                                      <a:ext cx="3686" cy="0"/>
+                                    </a:xfrm>
+                                    <a:prstGeom prst="straightConnector1">
+                                      <a:avLst/>
+                                    </a:prstGeom>
+                                    <a:noFill/>
+                                    <a:ln w="9525">
+                                      <a:solidFill>
+                                        <a:schemeClr val="accent2">
+                                          <a:lumMod val="100000"/>
+                                          <a:lumOff val="0"/>
+                                        </a:schemeClr>
+                                      </a:solidFill>
+                                      <a:round/>
+                                      <a:headEnd/>
+                                      <a:tailEnd/>
+                                    </a:ln>
+                                    <a:extLst>
+                                      <a:ext uri="{909E8E84-426E-40DD-AFC4-6F175D3DCCD1}">
+                                        <a14:hiddenFill xmlns:a14="http://schemas.microsoft.com/office/drawing/2010/main">
+                                          <a:noFill/>
+                                        </a14:hiddenFill>
+                                      </a:ext>
+                                    </a:extLst>
+                                  </wps:spPr>
+                                  <wps:bodyPr/>
+                                </wps:wsp>
+                                <wps:wsp>
+                                  <wps:cNvPr id="15" name="AutoShape 88"/>
+                                  <wps:cNvCnPr>
+                                    <a:cxnSpLocks noChangeShapeType="1"/>
+                                  </wps:cNvCnPr>
+                                  <wps:spPr bwMode="auto">
+                                    <a:xfrm rot="10800000">
+                                      <a:off x="7969" y="14051"/>
+                                      <a:ext cx="3686" cy="0"/>
+                                    </a:xfrm>
+                                    <a:prstGeom prst="straightConnector1">
+                                      <a:avLst/>
+                                    </a:prstGeom>
+                                    <a:noFill/>
+                                    <a:ln w="3175">
+                                      <a:solidFill>
+                                        <a:schemeClr val="accent2">
+                                          <a:lumMod val="100000"/>
+                                          <a:lumOff val="0"/>
+                                        </a:schemeClr>
+                                      </a:solidFill>
+                                      <a:round/>
+                                      <a:headEnd/>
+                                      <a:tailEnd/>
+                                    </a:ln>
+                                    <a:extLst>
+                                      <a:ext uri="{909E8E84-426E-40DD-AFC4-6F175D3DCCD1}">
+                                        <a14:hiddenFill xmlns:a14="http://schemas.microsoft.com/office/drawing/2010/main">
+                                          <a:noFill/>
+                                        </a14:hiddenFill>
+                                      </a:ext>
+                                    </a:extLst>
+                                  </wps:spPr>
+                                  <wps:bodyPr/>
+                                </wps:wsp>
+                              </wpg:wgp>
+                            </a:graphicData>
+                          </a:graphic>
+                        </wp:inline>
+                      </w:drawing>
+                    </mc:Choice>
+                    <mc:Fallback>
+                      <w:pict>
+                        <v:group w14:anchorId="20532E69" id="Group 81" o:spid="_x0000_s1026" style="width:184.9pt;height:21.75pt;mso-position-horizontal-relative:char;mso-position-vertical-relative:line" coordorigin="7967,13811" coordsize="3698,435" o:gfxdata="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">
+                          <v:shape id="AutoShape 82" o:spid="_x0000_s1027" type="#_x0000_t32" style="position:absolute;left:7978;top:13811;width:3686;height:0;visibility:visible;mso-wrap-style:square" o:connectortype="straight" o:gfxdata="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" strokecolor="#438086 [3205]" strokeweight="3pt"/>
+                          <v:shape id="AutoShape 83" o:spid="_x0000_s1028" type="#_x0000_t32" style="position:absolute;left:7967;top:14117;width:1722;height:0;visibility:visible;mso-wrap-style:square" o:connectortype="straight" o:gfxdata="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" strokecolor="#438086 [3205]" strokeweight="2.25pt"/>
+                          <v:shape id="AutoShape 84" o:spid="_x0000_s1029" type="#_x0000_t32" style="position:absolute;left:8936;top:14246;width:2723;height:0;rotation:180;visibility:visible;mso-wrap-style:square" o:connectortype="straight" o:gfxdata="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" strokecolor="#438086 [3205]" strokeweight="1.5pt"/>
+                          <v:shape id="AutoShape 85" o:spid="_x0000_s1030" type="#_x0000_t32" style="position:absolute;left:8942;top:13984;width:2723;height:0;rotation:180;visibility:visible;mso-wrap-style:square" o:connectortype="straight" o:gfxdata="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" strokecolor="#438086 [3205]" strokeweight="3pt"/>
+                          <v:shape id="AutoShape 86" o:spid="_x0000_s1031" type="#_x0000_t32" style="position:absolute;left:8942;top:13876;width:2713;height:1;flip:x y;visibility:visible;mso-wrap-style:square" o:connectortype="straight" o:gfxdata="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" strokecolor="#438086 [3205]" strokeweight=".5pt"/>
+                          <v:shape id="AutoShape 87" o:spid="_x0000_s1032" type="#_x0000_t32" style="position:absolute;left:7967;top:14184;width:3686;height:0;rotation:180;visibility:visible;mso-wrap-style:square" o:connectortype="straight" o:gfxdata="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" strokecolor="#438086 [3205]"/>
+                          <v:shape id="AutoShape 88" o:spid="_x0000_s1033" type="#_x0000_t32" style="position:absolute;left:7969;top:14051;width:3686;height:0;rotation:180;visibility:visible;mso-wrap-style:square" o:connectortype="straight" o:gfxdata="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" strokecolor="#438086 [3205]" strokeweight=".25pt"/>
+                          <w10:anchorlock/>
+                        </v:group>
+                      </w:pict>
+                    </mc:Fallback>
+                  </mc:AlternateContent>
+                </w:r>
+              </w:p>
+            </w:tc>
+          </w:tr>
+          <w:tr>
+            <w:trPr>
+              <w:trHeight w:val="555"/>
+            </w:trPr>
+            <w:tc>
+              <w:tcPr>
+                <w:tcW w:w="1107" w:type="dxa"/>
+                <w:vAlign w:val="center"/>
+              </w:tcPr>
+              <w:p>
+                <w:pPr>
+                  <w:pStyle w:val="NoSpacing"/>
+                </w:pPr>
+              </w:p>
+            </w:tc>
+            <w:tc>
+              <w:tcPr>
+                <w:tcW w:w="4379" w:type="dxa"/>
+                <w:gridSpan w:val="2"/>
+                <w:vAlign w:val="center"/>
+              </w:tcPr>
+              <w:p>
+                <w:pPr>
+                  <w:pStyle w:val="NoSpacing"/>
+                </w:pPr>
+              </w:p>
+            </w:tc>
+            <w:tc>
+              <w:tcPr>
+                <w:tcW w:w="4117" w:type="dxa"/>
+                <w:vAlign w:val="center"/>
+              </w:tcPr>
+              <w:p>
+                <w:pPr>
+                  <w:pStyle w:val="NoSpacing"/>
+                </w:pPr>
+              </w:p>
+            </w:tc>
+          </w:tr>
+        </w:tbl>
         <w:p>
           <w:pPr>
+            <w:tabs>
+              <w:tab w:val="left" w:pos="4208"/>
+            </w:tabs>
             <w:rPr>
               <w:rFonts w:asciiTheme="majorHAnsi" w:hAnsiTheme="majorHAnsi"/>
               <w:color w:val="53548A" w:themeColor="accent1"/>
@@ -803,12 +797,485 @@
             </w:rPr>
           </w:pPr>
           <w:r>
+            <w:rPr>
+              <w:noProof/>
+            </w:rPr>
+            <mc:AlternateContent>
+              <mc:Choice Requires="wps">
+                <w:drawing>
+                  <wp:anchor distT="0" distB="0" distL="114300" distR="114300" simplePos="0" relativeHeight="251660288" behindDoc="0" locked="0" layoutInCell="1" allowOverlap="1">
+                    <wp:simplePos x="0" y="0"/>
+                    <wp:positionH relativeFrom="margin">
+                      <wp:posOffset>2904045</wp:posOffset>
+                    </wp:positionH>
+                    <wp:positionV relativeFrom="paragraph">
+                      <wp:posOffset>5300980</wp:posOffset>
+                    </wp:positionV>
+                    <wp:extent cx="2979420" cy="474980"/>
+                    <wp:effectExtent l="0" t="0" r="0" b="1270"/>
+                    <wp:wrapNone/>
+                    <wp:docPr id="23" name="Text Box 23"/>
+                    <wp:cNvGraphicFramePr/>
+                    <a:graphic xmlns:a="http://schemas.openxmlformats.org/drawingml/2006/main">
+                      <a:graphicData uri="http://schemas.microsoft.com/office/word/2010/wordprocessingShape">
+                        <wps:wsp>
+                          <wps:cNvSpPr txBox="1"/>
+                          <wps:spPr>
+                            <a:xfrm>
+                              <a:off x="0" y="0"/>
+                              <a:ext cx="2979420" cy="474980"/>
+                            </a:xfrm>
+                            <a:prstGeom prst="rect">
+                              <a:avLst/>
+                            </a:prstGeom>
+                            <a:solidFill>
+                              <a:schemeClr val="lt1"/>
+                            </a:solidFill>
+                            <a:ln w="6350">
+                              <a:noFill/>
+                            </a:ln>
+                          </wps:spPr>
+                          <wps:txbx>
+                            <w:txbxContent>
+                              <w:p>
+                                <w:pPr>
+                                  <w:pStyle w:val="NoSpacing"/>
+                                  <w:suppressOverlap/>
+                                  <w:rPr>
+                                    <w14:textOutline w14:w="9525" w14:cap="rnd" w14:cmpd="sng" w14:algn="ctr">
+                                      <w14:noFill/>
+                                      <w14:prstDash w14:val="solid"/>
+                                      <w14:bevel/>
+                                    </w14:textOutline>
+                                  </w:rPr>
+                                </w:pPr>
+                                <w:sdt>
+                                  <w:sdtPr>
+                                    <w:rPr>
+                                      <w:sz w:val="36"/>
+                                      <w14:textOutline w14:w="9525" w14:cap="rnd" w14:cmpd="sng" w14:algn="ctr">
+                                        <w14:noFill/>
+                                        <w14:prstDash w14:val="solid"/>
+                                        <w14:bevel/>
+                                      </w14:textOutline>
+                                    </w:rPr>
+                                    <w:alias w:val="Author"/>
+                                    <w:id w:val="-2046593905"/>
+                                    <w:placeholder>
+                                      <w:docPart w:val="0D6EAAD7C7924B1996E03D4EA93E15CF"/>
+                                    </w:placeholder>
+                                    <w:dataBinding w:prefixMappings="xmlns:ns0='http://schemas.openxmlformats.org/package/2006/metadata/core-properties' xmlns:ns1='http://purl.org/dc/elements/1.1/'" w:xpath="/ns0:coreProperties[1]/ns1:creator[1]" w:storeItemID="{6C3C8BC8-F283-45AE-878A-BAB7291924A1}"/>
+                                    <w:text/>
+                                  </w:sdtPr>
+                                  <w:sdtContent>
+                                    <w:r>
+                                      <w:rPr>
+                                        <w:sz w:val="36"/>
+                                        <w14:textOutline w14:w="9525" w14:cap="rnd" w14:cmpd="sng" w14:algn="ctr">
+                                          <w14:noFill/>
+                                          <w14:prstDash w14:val="solid"/>
+                                          <w14:bevel/>
+                                        </w14:textOutline>
+                                      </w:rPr>
+                                      <w:t xml:space="preserve">Chang Liu, ID: 1441639    </w:t>
+                                    </w:r>
+                                  </w:sdtContent>
+                                </w:sdt>
+                              </w:p>
+                              <w:p>
+                                <w:pPr>
+                                  <w:rPr>
+                                    <w14:textOutline w14:w="9525" w14:cap="rnd" w14:cmpd="sng" w14:algn="ctr">
+                                      <w14:noFill/>
+                                      <w14:prstDash w14:val="solid"/>
+                                      <w14:bevel/>
+                                    </w14:textOutline>
+                                  </w:rPr>
+                                </w:pPr>
+                              </w:p>
+                            </w:txbxContent>
+                          </wps:txbx>
+                          <wps:bodyPr rot="0" spcFirstLastPara="0" vertOverflow="overflow" horzOverflow="overflow" vert="horz" wrap="square" lIns="91440" tIns="45720" rIns="91440" bIns="45720" numCol="1" spcCol="0" rtlCol="0" fromWordArt="0" anchor="t" anchorCtr="0" forceAA="0" compatLnSpc="1">
+                            <a:prstTxWarp prst="textNoShape">
+                              <a:avLst/>
+                            </a:prstTxWarp>
+                            <a:noAutofit/>
+                          </wps:bodyPr>
+                        </wps:wsp>
+                      </a:graphicData>
+                    </a:graphic>
+                    <wp14:sizeRelH relativeFrom="margin">
+                      <wp14:pctWidth>0</wp14:pctWidth>
+                    </wp14:sizeRelH>
+                    <wp14:sizeRelV relativeFrom="margin">
+                      <wp14:pctHeight>0</wp14:pctHeight>
+                    </wp14:sizeRelV>
+                  </wp:anchor>
+                </w:drawing>
+              </mc:Choice>
+              <mc:Fallback>
+                <w:pict>
+                  <v:shapetype id="_x0000_t202" coordsize="21600,21600" o:spt="202" path="m,l,21600r21600,l21600,xe">
+                    <v:stroke joinstyle="miter"/>
+                    <v:path gradientshapeok="t" o:connecttype="rect"/>
+                  </v:shapetype>
+                  <v:shape id="Text Box 23" o:spid="_x0000_s1026" type="#_x0000_t202" style="position:absolute;margin-left:228.65pt;margin-top:417.4pt;width:234.6pt;height:37.4pt;z-index:251660288;visibility:visible;mso-wrap-style:square;mso-width-percent:0;mso-height-percent:0;mso-wrap-distance-left:9pt;mso-wrap-distance-top:0;mso-wrap-distance-right:9pt;mso-wrap-distance-bottom:0;mso-position-horizontal:absolute;mso-position-horizontal-relative:margin;mso-position-vertical:absolute;mso-position-vertical-relative:text;mso-width-percent:0;mso-height-percent:0;mso-width-relative:margin;mso-height-relative:margin;v-text-anchor:top" o:gfxdata="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" fillcolor="white [3201]" stroked="f" strokeweight=".5pt">
+                    <v:textbox>
+                      <w:txbxContent>
+                        <w:p>
+                          <w:pPr>
+                            <w:pStyle w:val="NoSpacing"/>
+                            <w:suppressOverlap/>
+                            <w:rPr>
+                              <w14:textOutline w14:w="9525" w14:cap="rnd" w14:cmpd="sng" w14:algn="ctr">
+                                <w14:noFill/>
+                                <w14:prstDash w14:val="solid"/>
+                                <w14:bevel/>
+                              </w14:textOutline>
+                            </w:rPr>
+                          </w:pPr>
+                          <w:sdt>
+                            <w:sdtPr>
+                              <w:rPr>
+                                <w:sz w:val="36"/>
+                                <w14:textOutline w14:w="9525" w14:cap="rnd" w14:cmpd="sng" w14:algn="ctr">
+                                  <w14:noFill/>
+                                  <w14:prstDash w14:val="solid"/>
+                                  <w14:bevel/>
+                                </w14:textOutline>
+                              </w:rPr>
+                              <w:alias w:val="Author"/>
+                              <w:id w:val="-2046593905"/>
+                              <w:placeholder>
+                                <w:docPart w:val="0D6EAAD7C7924B1996E03D4EA93E15CF"/>
+                              </w:placeholder>
+                              <w:dataBinding w:prefixMappings="xmlns:ns0='http://schemas.openxmlformats.org/package/2006/metadata/core-properties' xmlns:ns1='http://purl.org/dc/elements/1.1/'" w:xpath="/ns0:coreProperties[1]/ns1:creator[1]" w:storeItemID="{6C3C8BC8-F283-45AE-878A-BAB7291924A1}"/>
+                              <w:text/>
+                            </w:sdtPr>
+                            <w:sdtContent>
+                              <w:r>
+                                <w:rPr>
+                                  <w:sz w:val="36"/>
+                                  <w14:textOutline w14:w="9525" w14:cap="rnd" w14:cmpd="sng" w14:algn="ctr">
+                                    <w14:noFill/>
+                                    <w14:prstDash w14:val="solid"/>
+                                    <w14:bevel/>
+                                  </w14:textOutline>
+                                </w:rPr>
+                                <w:t xml:space="preserve">Chang Liu, ID: 1441639    </w:t>
+                              </w:r>
+                            </w:sdtContent>
+                          </w:sdt>
+                        </w:p>
+                        <w:p>
+                          <w:pPr>
+                            <w:rPr>
+                              <w14:textOutline w14:w="9525" w14:cap="rnd" w14:cmpd="sng" w14:algn="ctr">
+                                <w14:noFill/>
+                                <w14:prstDash w14:val="solid"/>
+                                <w14:bevel/>
+                              </w14:textOutline>
+                            </w:rPr>
+                          </w:pPr>
+                        </w:p>
+                      </w:txbxContent>
+                    </v:textbox>
+                    <w10:wrap anchorx="margin"/>
+                  </v:shape>
+                </w:pict>
+              </mc:Fallback>
+            </mc:AlternateContent>
+          </w:r>
+          <w:r>
+            <w:rPr>
+              <w:noProof/>
+            </w:rPr>
+            <mc:AlternateContent>
+              <mc:Choice Requires="wps">
+                <w:drawing>
+                  <wp:anchor distT="0" distB="0" distL="114300" distR="114300" simplePos="0" relativeHeight="251659264" behindDoc="0" locked="0" layoutInCell="1" allowOverlap="1">
+                    <wp:simplePos x="0" y="0"/>
+                    <wp:positionH relativeFrom="margin">
+                      <wp:align>right</wp:align>
+                    </wp:positionH>
+                    <wp:positionV relativeFrom="paragraph">
+                      <wp:posOffset>5921433</wp:posOffset>
+                    </wp:positionV>
+                    <wp:extent cx="3039728" cy="415637"/>
+                    <wp:effectExtent l="0" t="0" r="8890" b="3810"/>
+                    <wp:wrapNone/>
+                    <wp:docPr id="1" name="Text Box 1"/>
+                    <wp:cNvGraphicFramePr/>
+                    <a:graphic xmlns:a="http://schemas.openxmlformats.org/drawingml/2006/main">
+                      <a:graphicData uri="http://schemas.microsoft.com/office/word/2010/wordprocessingShape">
+                        <wps:wsp>
+                          <wps:cNvSpPr txBox="1"/>
+                          <wps:spPr>
+                            <a:xfrm>
+                              <a:off x="0" y="0"/>
+                              <a:ext cx="3039728" cy="415637"/>
+                            </a:xfrm>
+                            <a:prstGeom prst="rect">
+                              <a:avLst/>
+                            </a:prstGeom>
+                            <a:solidFill>
+                              <a:schemeClr val="lt1"/>
+                            </a:solidFill>
+                            <a:ln w="6350">
+                              <a:noFill/>
+                            </a:ln>
+                          </wps:spPr>
+                          <wps:txbx>
+                            <w:txbxContent>
+                              <w:p>
+                                <w:pPr>
+                                  <w:rPr>
+                                    <w:sz w:val="36"/>
+                                    <w:lang w:val="en-NZ"/>
+                                  </w:rPr>
+                                </w:pPr>
+                                <w:proofErr w:type="spellStart"/>
+                                <w:r>
+                                  <w:rPr>
+                                    <w:sz w:val="36"/>
+                                    <w:lang w:val="en-NZ"/>
+                                  </w:rPr>
+                                  <w:t>Yingxin</w:t>
+                                </w:r>
+                                <w:proofErr w:type="spellEnd"/>
+                                <w:r>
+                                  <w:rPr>
+                                    <w:sz w:val="36"/>
+                                    <w:lang w:val="en-NZ"/>
+                                  </w:rPr>
+                                  <w:t xml:space="preserve"> Liu, ID: 1465906</w:t>
+                                </w:r>
+                              </w:p>
+                              <w:p>
+                                <w:pPr>
+                                  <w:rPr>
+                                    <w:sz w:val="36"/>
+                                    <w:lang w:val="en-NZ"/>
+                                  </w:rPr>
+                                </w:pPr>
+                              </w:p>
+                            </w:txbxContent>
+                          </wps:txbx>
+                          <wps:bodyPr rot="0" spcFirstLastPara="0" vertOverflow="overflow" horzOverflow="overflow" vert="horz" wrap="square" lIns="91440" tIns="45720" rIns="91440" bIns="45720" numCol="1" spcCol="0" rtlCol="0" fromWordArt="0" anchor="t" anchorCtr="0" forceAA="0" compatLnSpc="1">
+                            <a:prstTxWarp prst="textNoShape">
+                              <a:avLst/>
+                            </a:prstTxWarp>
+                            <a:noAutofit/>
+                          </wps:bodyPr>
+                        </wps:wsp>
+                      </a:graphicData>
+                    </a:graphic>
+                    <wp14:sizeRelH relativeFrom="margin">
+                      <wp14:pctWidth>0</wp14:pctWidth>
+                    </wp14:sizeRelH>
+                    <wp14:sizeRelV relativeFrom="margin">
+                      <wp14:pctHeight>0</wp14:pctHeight>
+                    </wp14:sizeRelV>
+                  </wp:anchor>
+                </w:drawing>
+              </mc:Choice>
+              <mc:Fallback>
+                <w:pict>
+                  <v:shape id="Text Box 1" o:spid="_x0000_s1027" type="#_x0000_t202" style="position:absolute;margin-left:188.15pt;margin-top:466.25pt;width:239.35pt;height:32.75pt;z-index:251659264;visibility:visible;mso-wrap-style:square;mso-width-percent:0;mso-height-percent:0;mso-wrap-distance-left:9pt;mso-wrap-distance-top:0;mso-wrap-distance-right:9pt;mso-wrap-distance-bottom:0;mso-position-horizontal:right;mso-position-horizontal-relative:margin;mso-position-vertical:absolute;mso-position-vertical-relative:text;mso-width-percent:0;mso-height-percent:0;mso-width-relative:margin;mso-height-relative:margin;v-text-anchor:top" o:gfxdata="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" fillcolor="white [3201]" stroked="f" strokeweight=".5pt">
+                    <v:textbox>
+                      <w:txbxContent>
+                        <w:p>
+                          <w:pPr>
+                            <w:rPr>
+                              <w:sz w:val="36"/>
+                              <w:lang w:val="en-NZ"/>
+                            </w:rPr>
+                          </w:pPr>
+                          <w:proofErr w:type="spellStart"/>
+                          <w:r>
+                            <w:rPr>
+                              <w:sz w:val="36"/>
+                              <w:lang w:val="en-NZ"/>
+                            </w:rPr>
+                            <w:t>Yingxin</w:t>
+                          </w:r>
+                          <w:proofErr w:type="spellEnd"/>
+                          <w:r>
+                            <w:rPr>
+                              <w:sz w:val="36"/>
+                              <w:lang w:val="en-NZ"/>
+                            </w:rPr>
+                            <w:t xml:space="preserve"> Liu, ID: 1465906</w:t>
+                          </w:r>
+                        </w:p>
+                        <w:p>
+                          <w:pPr>
+                            <w:rPr>
+                              <w:sz w:val="36"/>
+                              <w:lang w:val="en-NZ"/>
+                            </w:rPr>
+                          </w:pPr>
+                        </w:p>
+                      </w:txbxContent>
+                    </v:textbox>
+                    <w10:wrap anchorx="margin"/>
+                  </v:shape>
+                </w:pict>
+              </mc:Fallback>
+            </mc:AlternateContent>
+          </w:r>
+          <w:r>
+            <w:rPr>
+              <w:noProof/>
+            </w:rPr>
+            <mc:AlternateContent>
+              <mc:Choice Requires="wps">
+                <w:drawing>
+                  <wp:anchor distT="0" distB="0" distL="114300" distR="114300" simplePos="0" relativeHeight="251661312" behindDoc="0" locked="0" layoutInCell="1" allowOverlap="1">
+                    <wp:simplePos x="0" y="0"/>
+                    <wp:positionH relativeFrom="column">
+                      <wp:posOffset>2897060</wp:posOffset>
+                    </wp:positionH>
+                    <wp:positionV relativeFrom="paragraph">
+                      <wp:posOffset>6574155</wp:posOffset>
+                    </wp:positionV>
+                    <wp:extent cx="3016333" cy="522514"/>
+                    <wp:effectExtent l="0" t="0" r="0" b="0"/>
+                    <wp:wrapNone/>
+                    <wp:docPr id="24" name="Text Box 24"/>
+                    <wp:cNvGraphicFramePr/>
+                    <a:graphic xmlns:a="http://schemas.openxmlformats.org/drawingml/2006/main">
+                      <a:graphicData uri="http://schemas.microsoft.com/office/word/2010/wordprocessingShape">
+                        <wps:wsp>
+                          <wps:cNvSpPr txBox="1"/>
+                          <wps:spPr>
+                            <a:xfrm>
+                              <a:off x="0" y="0"/>
+                              <a:ext cx="3016333" cy="522514"/>
+                            </a:xfrm>
+                            <a:prstGeom prst="rect">
+                              <a:avLst/>
+                            </a:prstGeom>
+                            <a:solidFill>
+                              <a:schemeClr val="lt1"/>
+                            </a:solidFill>
+                            <a:ln w="6350">
+                              <a:noFill/>
+                            </a:ln>
+                          </wps:spPr>
+                          <wps:txbx>
+                            <w:txbxContent>
+                              <w:p>
+                                <w:pPr>
+                                  <w:pStyle w:val="NoSpacing"/>
+                                  <w:rPr>
+                                    <w:sz w:val="36"/>
+                                  </w:rPr>
+                                </w:pPr>
+                                <w:bookmarkStart w:id="0" w:name="OLE_LINK2"/>
+                                <w:bookmarkStart w:id="1" w:name="OLE_LINK3"/>
+                                <w:bookmarkStart w:id="2" w:name="_Hlk485599602"/>
+                                <w:bookmarkStart w:id="3" w:name="OLE_LINK4"/>
+                                <w:bookmarkStart w:id="4" w:name="OLE_LINK5"/>
+                                <w:bookmarkStart w:id="5" w:name="_Hlk485600422"/>
+                                <w:bookmarkStart w:id="6" w:name="OLE_LINK6"/>
+                                <w:bookmarkStart w:id="7" w:name="OLE_LINK7"/>
+                                <w:bookmarkStart w:id="8" w:name="_Hlk485600424"/>
+                                <w:r>
+                                  <w:rPr>
+                                    <w:sz w:val="36"/>
+                                  </w:rPr>
+                                  <w:t xml:space="preserve">Chang Liu, ID: </w:t>
+                                </w:r>
+                                <w:r>
+                                  <w:rPr>
+                                    <w:sz w:val="36"/>
+                                  </w:rPr>
+                                  <w:t>1441639</w:t>
+                                </w:r>
+                                <w:bookmarkEnd w:id="0"/>
+                                <w:bookmarkEnd w:id="1"/>
+                                <w:bookmarkEnd w:id="2"/>
+                                <w:bookmarkEnd w:id="3"/>
+                                <w:bookmarkEnd w:id="4"/>
+                                <w:bookmarkEnd w:id="5"/>
+                                <w:bookmarkEnd w:id="6"/>
+                                <w:bookmarkEnd w:id="7"/>
+                                <w:bookmarkEnd w:id="8"/>
+                              </w:p>
+                            </w:txbxContent>
+                          </wps:txbx>
+                          <wps:bodyPr rot="0" spcFirstLastPara="0" vertOverflow="overflow" horzOverflow="overflow" vert="horz" wrap="square" lIns="91440" tIns="45720" rIns="91440" bIns="45720" numCol="1" spcCol="0" rtlCol="0" fromWordArt="0" anchor="t" anchorCtr="0" forceAA="0" compatLnSpc="1">
+                            <a:prstTxWarp prst="textNoShape">
+                              <a:avLst/>
+                            </a:prstTxWarp>
+                            <a:noAutofit/>
+                          </wps:bodyPr>
+                        </wps:wsp>
+                      </a:graphicData>
+                    </a:graphic>
+                  </wp:anchor>
+                </w:drawing>
+              </mc:Choice>
+              <mc:Fallback>
+                <w:pict>
+                  <v:shape id="Text Box 24" o:spid="_x0000_s1028" type="#_x0000_t202" style="position:absolute;margin-left:228.1pt;margin-top:517.65pt;width:237.5pt;height:41.15pt;z-index:251661312;visibility:visible;mso-wrap-style:square;mso-wrap-distance-left:9pt;mso-wrap-distance-top:0;mso-wrap-distance-right:9pt;mso-wrap-distance-bottom:0;mso-position-horizontal:absolute;mso-position-horizontal-relative:text;mso-position-vertical:absolute;mso-position-vertical-relative:text;v-text-anchor:top" o:gfxdata="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" fillcolor="white [3201]" stroked="f" strokeweight=".5pt">
+                    <v:textbox>
+                      <w:txbxContent>
+                        <w:p>
+                          <w:pPr>
+                            <w:pStyle w:val="NoSpacing"/>
+                            <w:rPr>
+                              <w:sz w:val="36"/>
+                            </w:rPr>
+                          </w:pPr>
+                          <w:bookmarkStart w:id="9" w:name="OLE_LINK2"/>
+                          <w:bookmarkStart w:id="10" w:name="OLE_LINK3"/>
+                          <w:bookmarkStart w:id="11" w:name="_Hlk485599602"/>
+                          <w:bookmarkStart w:id="12" w:name="OLE_LINK4"/>
+                          <w:bookmarkStart w:id="13" w:name="OLE_LINK5"/>
+                          <w:bookmarkStart w:id="14" w:name="_Hlk485600422"/>
+                          <w:bookmarkStart w:id="15" w:name="OLE_LINK6"/>
+                          <w:bookmarkStart w:id="16" w:name="OLE_LINK7"/>
+                          <w:bookmarkStart w:id="17" w:name="_Hlk485600424"/>
+                          <w:r>
+                            <w:rPr>
+                              <w:sz w:val="36"/>
+                            </w:rPr>
+                            <w:t xml:space="preserve">Chang Liu, ID: </w:t>
+                          </w:r>
+                          <w:r>
+                            <w:rPr>
+                              <w:sz w:val="36"/>
+                            </w:rPr>
+                            <w:t>1441639</w:t>
+                          </w:r>
+                          <w:bookmarkEnd w:id="9"/>
+                          <w:bookmarkEnd w:id="10"/>
+                          <w:bookmarkEnd w:id="11"/>
+                          <w:bookmarkEnd w:id="12"/>
+                          <w:bookmarkEnd w:id="13"/>
+                          <w:bookmarkEnd w:id="14"/>
+                          <w:bookmarkEnd w:id="15"/>
+                          <w:bookmarkEnd w:id="16"/>
+                          <w:bookmarkEnd w:id="17"/>
+                        </w:p>
+                      </w:txbxContent>
+                    </v:textbox>
+                  </v:shape>
+                </w:pict>
+              </mc:Fallback>
+            </mc:AlternateContent>
+          </w:r>
+          <w:r>
+            <w:tab/>
+          </w:r>
+          <w:r>
             <w:br w:type="page"/>
           </w:r>
         </w:p>
       </w:sdtContent>
     </w:sdt>
-    <w:p/>
     <w:p>
       <w:pPr>
         <w:pStyle w:val="Heading1"/>
@@ -818,6 +1285,7 @@
         </w:numPr>
       </w:pPr>
       <w:r>
+        <w:lastRenderedPageBreak/>
         <w:t>Website introduction</w:t>
       </w:r>
     </w:p>
@@ -887,9 +1355,19 @@
           <w:numId w:val="35"/>
         </w:numPr>
       </w:pPr>
+      <w:bookmarkStart w:id="18" w:name="OLE_LINK1"/>
       <w:r>
         <w:t>Site map</w:t>
       </w:r>
+    </w:p>
+    <w:bookmarkEnd w:id="18"/>
+    <w:p>
+      <w:pPr>
+        <w:rPr>
+          <w:sz w:val="28"/>
+          <w:szCs w:val="28"/>
+        </w:rPr>
+      </w:pPr>
     </w:p>
     <w:p>
       <w:pPr>
@@ -1107,7 +1585,39 @@
           <w:sz w:val="28"/>
           <w:szCs w:val="28"/>
         </w:rPr>
-        <w:t>This page shows the company’s history, contact info and a location map.</w:t>
+        <w:t xml:space="preserve">This page shows the company’s history, </w:t>
+      </w:r>
+      <w:bookmarkStart w:id="19" w:name="OLE_LINK8"/>
+      <w:bookmarkStart w:id="20" w:name="OLE_LINK9"/>
+      <w:r>
+        <w:rPr>
+          <w:sz w:val="28"/>
+          <w:szCs w:val="28"/>
+        </w:rPr>
+        <w:t>contact info</w:t>
+      </w:r>
+      <w:r>
+        <w:rPr>
+          <w:sz w:val="28"/>
+          <w:szCs w:val="28"/>
+        </w:rPr>
+        <w:t xml:space="preserve"> (location, phone number, email address)</w:t>
+      </w:r>
+      <w:r>
+        <w:rPr>
+          <w:sz w:val="28"/>
+          <w:szCs w:val="28"/>
+        </w:rPr>
+        <w:t xml:space="preserve"> and a location map</w:t>
+      </w:r>
+      <w:bookmarkEnd w:id="19"/>
+      <w:bookmarkEnd w:id="20"/>
+      <w:r>
+        <w:rPr>
+          <w:sz w:val="28"/>
+          <w:szCs w:val="28"/>
+        </w:rPr>
+        <w:t>.</w:t>
       </w:r>
     </w:p>
     <w:p>
@@ -1150,12 +1660,55 @@
     <w:p>
       <w:pPr>
         <w:pStyle w:val="Heading1"/>
-      </w:pPr>
-      <w:r>
-        <w:t>5</w:t>
-      </w:r>
-      <w:r>
-        <w:t>. Page Design</w:t>
+        <w:numPr>
+          <w:ilvl w:val="0"/>
+          <w:numId w:val="35"/>
+        </w:numPr>
+      </w:pPr>
+      <w:r>
+        <w:rPr>
+          <w:rFonts w:hint="eastAsia"/>
+          <w:lang w:eastAsia="zh-CN"/>
+        </w:rPr>
+        <w:t>Functions</w:t>
+      </w:r>
+    </w:p>
+    <w:p/>
+    <w:p>
+      <w:pPr>
+        <w:rPr>
+          <w:sz w:val="28"/>
+          <w:szCs w:val="28"/>
+        </w:rPr>
+      </w:pPr>
+      <w:r>
+        <w:rPr>
+          <w:sz w:val="28"/>
+          <w:szCs w:val="28"/>
+        </w:rPr>
+        <w:lastRenderedPageBreak/>
+        <w:t>This website has 5 pages.</w:t>
+      </w:r>
+      <w:r>
+        <w:rPr>
+          <w:sz w:val="28"/>
+          <w:szCs w:val="28"/>
+        </w:rPr>
+        <w:t xml:space="preserve"> All the pages have a header, which include a </w:t>
+      </w:r>
+      <w:r>
+        <w:rPr>
+          <w:sz w:val="28"/>
+          <w:szCs w:val="28"/>
+        </w:rPr>
+        <w:t>navigate bar</w:t>
+      </w:r>
+      <w:r>
+        <w:rPr>
+          <w:sz w:val="28"/>
+          <w:szCs w:val="28"/>
+        </w:rPr>
+        <w:t>, and a footer in the bottom. Each page has different content in the middle of the page.</w:t>
       </w:r>
     </w:p>
     <w:p>
@@ -1165,40 +1718,70 @@
           <w:szCs w:val="28"/>
         </w:rPr>
       </w:pPr>
-      <w:r>
-        <w:rPr>
-          <w:sz w:val="28"/>
-          <w:szCs w:val="28"/>
-        </w:rPr>
-        <w:t>Each page has a header, footer, and Nav</w:t>
-      </w:r>
-      <w:r>
-        <w:rPr>
-          <w:sz w:val="28"/>
-          <w:szCs w:val="28"/>
-        </w:rPr>
-        <w:t>.</w:t>
+      <w:bookmarkStart w:id="21" w:name="_Hlk485598444"/>
+      <w:r>
+        <w:rPr>
+          <w:sz w:val="28"/>
+          <w:szCs w:val="28"/>
+        </w:rPr>
+        <w:t xml:space="preserve">a. </w:t>
+      </w:r>
+      <w:r>
+        <w:rPr>
+          <w:sz w:val="28"/>
+          <w:szCs w:val="28"/>
+        </w:rPr>
+        <w:t xml:space="preserve">Index page. </w:t>
       </w:r>
     </w:p>
     <w:p>
       <w:pPr>
-        <w:pStyle w:val="Heading1"/>
-      </w:pPr>
-      <w:r>
-        <w:lastRenderedPageBreak/>
-        <w:t>6</w:t>
-      </w:r>
-      <w:r>
+        <w:rPr>
+          <w:sz w:val="28"/>
+          <w:szCs w:val="28"/>
+        </w:rPr>
+      </w:pPr>
+      <w:r>
+        <w:rPr>
+          <w:sz w:val="28"/>
+          <w:szCs w:val="28"/>
+        </w:rPr>
+        <w:t>The homepage</w:t>
+      </w:r>
+      <w:r>
+        <w:rPr>
+          <w:sz w:val="28"/>
+          <w:szCs w:val="28"/>
+        </w:rPr>
+        <w:t xml:space="preserve"> has three parts. The first page</w:t>
+      </w:r>
+      <w:r>
+        <w:rPr>
+          <w:sz w:val="28"/>
+          <w:szCs w:val="28"/>
+        </w:rPr>
+        <w:t xml:space="preserve"> shows some general info about the company, its work field, history.</w:t>
+      </w:r>
+      <w:r>
+        <w:rPr>
+          <w:sz w:val="28"/>
+          <w:szCs w:val="28"/>
+        </w:rPr>
+        <w:t xml:space="preserve"> The second and third part provide the discount paintings and the most popular paintings </w:t>
+      </w:r>
+      <w:r>
+        <w:rPr>
+          <w:sz w:val="28"/>
+          <w:szCs w:val="28"/>
+        </w:rPr>
+        <w:t>respectively</w:t>
+      </w:r>
+      <w:r>
+        <w:rPr>
+          <w:sz w:val="28"/>
+          <w:szCs w:val="28"/>
+        </w:rPr>
         <w:t xml:space="preserve">. </w:t>
-      </w:r>
-      <w:r>
-        <w:t>Script</w:t>
-      </w:r>
-      <w:r>
-        <w:t xml:space="preserve"> code </w:t>
-      </w:r>
-      <w:r>
-        <w:t>explanation</w:t>
       </w:r>
     </w:p>
     <w:p>
@@ -1208,16 +1791,79 @@
           <w:szCs w:val="28"/>
         </w:rPr>
       </w:pPr>
+      <w:r>
+        <w:rPr>
+          <w:sz w:val="28"/>
+          <w:szCs w:val="28"/>
+        </w:rPr>
+        <w:t>b.</w:t>
+      </w:r>
+      <w:r>
+        <w:rPr>
+          <w:sz w:val="28"/>
+          <w:szCs w:val="28"/>
+        </w:rPr>
+        <w:t xml:space="preserve">  </w:t>
+      </w:r>
+      <w:r>
+        <w:rPr>
+          <w:sz w:val="28"/>
+          <w:szCs w:val="28"/>
+        </w:rPr>
+        <w:t>Artwork</w:t>
+      </w:r>
+      <w:r>
+        <w:rPr>
+          <w:sz w:val="28"/>
+          <w:szCs w:val="28"/>
+        </w:rPr>
+        <w:t>s</w:t>
+      </w:r>
+      <w:r>
+        <w:rPr>
+          <w:sz w:val="28"/>
+          <w:szCs w:val="28"/>
+        </w:rPr>
+        <w:t xml:space="preserve">. </w:t>
+      </w:r>
     </w:p>
     <w:p>
       <w:pPr>
         <w:rPr>
           <w:sz w:val="28"/>
           <w:szCs w:val="28"/>
-        </w:rPr>
-      </w:pPr>
-      <w:bookmarkStart w:id="0" w:name="_GoBack"/>
-      <w:bookmarkEnd w:id="0"/>
+          <w:lang w:eastAsia="zh-CN"/>
+        </w:rPr>
+      </w:pPr>
+      <w:r>
+        <w:rPr>
+          <w:sz w:val="28"/>
+          <w:szCs w:val="28"/>
+        </w:rPr>
+        <w:t xml:space="preserve">We exhibit all the products on this </w:t>
+      </w:r>
+      <w:r>
+        <w:rPr>
+          <w:sz w:val="28"/>
+          <w:szCs w:val="28"/>
+        </w:rPr>
+        <w:t xml:space="preserve">page, and divide them to five </w:t>
+      </w:r>
+      <w:r>
+        <w:rPr>
+          <w:sz w:val="28"/>
+          <w:szCs w:val="28"/>
+        </w:rPr>
+        <w:t>categories</w:t>
+      </w:r>
+      <w:r>
+        <w:rPr>
+          <w:sz w:val="28"/>
+          <w:szCs w:val="28"/>
+          <w:lang w:eastAsia="zh-CN"/>
+        </w:rPr>
+        <w:t xml:space="preserve">: abstract, ink painting, landscape, pop art and portrait. We design a list of categories to help you browse the specific category. </w:t>
+      </w:r>
     </w:p>
     <w:p>
       <w:pPr>
@@ -1226,6 +1872,46 @@
           <w:szCs w:val="28"/>
         </w:rPr>
       </w:pPr>
+      <w:r>
+        <w:rPr>
+          <w:sz w:val="28"/>
+          <w:szCs w:val="28"/>
+          <w:lang w:eastAsia="zh-CN"/>
+        </w:rPr>
+        <w:t>When you hover on the picture, the name, description</w:t>
+      </w:r>
+      <w:r>
+        <w:rPr>
+          <w:sz w:val="28"/>
+          <w:szCs w:val="28"/>
+          <w:lang w:eastAsia="zh-CN"/>
+        </w:rPr>
+        <w:t xml:space="preserve"> size</w:t>
+      </w:r>
+      <w:r>
+        <w:rPr>
+          <w:sz w:val="28"/>
+          <w:szCs w:val="28"/>
+          <w:lang w:eastAsia="zh-CN"/>
+        </w:rPr>
+        <w:t xml:space="preserve"> and price will show up. We provide a link via “Buy It” button, and you can add it to your shopping cart when you click on the </w:t>
+      </w:r>
+      <w:r>
+        <w:rPr>
+          <w:sz w:val="28"/>
+          <w:szCs w:val="28"/>
+          <w:lang w:eastAsia="zh-CN"/>
+        </w:rPr>
+        <w:t>“Buy It” button</w:t>
+      </w:r>
+      <w:r>
+        <w:rPr>
+          <w:sz w:val="28"/>
+          <w:szCs w:val="28"/>
+          <w:lang w:eastAsia="zh-CN"/>
+        </w:rPr>
+        <w:t>.</w:t>
+      </w:r>
     </w:p>
     <w:p>
       <w:pPr>
@@ -1234,28 +1920,535 @@
           <w:szCs w:val="28"/>
         </w:rPr>
       </w:pPr>
+      <w:r>
+        <w:rPr>
+          <w:sz w:val="28"/>
+          <w:szCs w:val="28"/>
+        </w:rPr>
+        <w:t>c. Signup</w:t>
+      </w:r>
     </w:p>
     <w:p>
       <w:pPr>
+        <w:rPr>
+          <w:sz w:val="28"/>
+          <w:szCs w:val="28"/>
+        </w:rPr>
+      </w:pPr>
+      <w:r>
+        <w:rPr>
+          <w:sz w:val="28"/>
+          <w:szCs w:val="28"/>
+        </w:rPr>
+        <w:t>On this page, people can sign up with their email address to receive latest news from the company.</w:t>
+      </w:r>
+    </w:p>
+    <w:p>
+      <w:pPr>
+        <w:rPr>
+          <w:sz w:val="28"/>
+          <w:szCs w:val="28"/>
+        </w:rPr>
+      </w:pPr>
+      <w:r>
+        <w:rPr>
+          <w:sz w:val="28"/>
+          <w:szCs w:val="28"/>
+        </w:rPr>
+        <w:t>d. About</w:t>
+      </w:r>
+    </w:p>
+    <w:p>
+      <w:pPr>
+        <w:rPr>
+          <w:sz w:val="28"/>
+          <w:szCs w:val="28"/>
+        </w:rPr>
+      </w:pPr>
+      <w:r>
+        <w:rPr>
+          <w:sz w:val="28"/>
+          <w:szCs w:val="28"/>
+        </w:rPr>
+        <w:t xml:space="preserve">This page </w:t>
+      </w:r>
+      <w:r>
+        <w:rPr>
+          <w:sz w:val="28"/>
+          <w:szCs w:val="28"/>
+        </w:rPr>
+        <w:t>contains the necessary information of NZ Painting Creation Studio</w:t>
+      </w:r>
+      <w:r>
+        <w:rPr>
+          <w:sz w:val="28"/>
+          <w:szCs w:val="28"/>
+        </w:rPr>
+        <w:t>.</w:t>
+      </w:r>
+      <w:r>
+        <w:rPr>
+          <w:sz w:val="28"/>
+          <w:szCs w:val="28"/>
+        </w:rPr>
+        <w:t xml:space="preserve"> Including their history, </w:t>
+      </w:r>
+      <w:r>
+        <w:rPr>
+          <w:sz w:val="28"/>
+          <w:szCs w:val="28"/>
+        </w:rPr>
+        <w:t>contact info and a location map</w:t>
+      </w:r>
+      <w:r>
+        <w:rPr>
+          <w:sz w:val="28"/>
+          <w:szCs w:val="28"/>
+        </w:rPr>
+        <w:t>.</w:t>
+      </w:r>
+    </w:p>
+    <w:p>
+      <w:pPr>
+        <w:rPr>
+          <w:sz w:val="28"/>
+          <w:szCs w:val="28"/>
+        </w:rPr>
+      </w:pPr>
+      <w:r>
+        <w:rPr>
+          <w:sz w:val="28"/>
+          <w:szCs w:val="28"/>
+        </w:rPr>
+        <w:t>e. Shopping cart</w:t>
+      </w:r>
+    </w:p>
+    <w:p>
+      <w:pPr>
+        <w:rPr>
+          <w:sz w:val="28"/>
+          <w:szCs w:val="28"/>
+        </w:rPr>
+      </w:pPr>
+      <w:r>
+        <w:rPr>
+          <w:sz w:val="28"/>
+          <w:szCs w:val="28"/>
+        </w:rPr>
+        <w:t>Allow users to interactively add, and remove items from the shopping cart</w:t>
+      </w:r>
+      <w:r>
+        <w:rPr>
+          <w:sz w:val="28"/>
+          <w:szCs w:val="28"/>
+        </w:rPr>
+        <w:t>.</w:t>
+      </w:r>
+    </w:p>
+    <w:bookmarkEnd w:id="21"/>
+    <w:p/>
+    <w:p>
+      <w:pPr>
         <w:pStyle w:val="Heading1"/>
-      </w:pPr>
-      <w:r>
-        <w:t>7</w:t>
-      </w:r>
-      <w:r>
+        <w:numPr>
+          <w:ilvl w:val="0"/>
+          <w:numId w:val="35"/>
+        </w:numPr>
+      </w:pPr>
+      <w:r>
+        <w:rPr>
+          <w:rFonts w:hint="eastAsia"/>
+          <w:lang w:eastAsia="zh-CN"/>
+        </w:rPr>
+        <w:t>Business</w:t>
+      </w:r>
+      <w:r>
+        <w:t xml:space="preserve"> </w:t>
+      </w:r>
+      <w:r>
+        <w:rPr>
+          <w:rFonts w:hint="eastAsia"/>
+          <w:lang w:eastAsia="zh-CN"/>
+        </w:rPr>
+        <w:t>Purposes</w:t>
+      </w:r>
+    </w:p>
+    <w:p>
+      <w:bookmarkStart w:id="22" w:name="_GoBack"/>
+      <w:bookmarkEnd w:id="22"/>
+    </w:p>
+    <w:p>
+      <w:pPr>
+        <w:rPr>
+          <w:sz w:val="28"/>
+          <w:szCs w:val="28"/>
+        </w:rPr>
+      </w:pPr>
+      <w:r>
+        <w:rPr>
+          <w:sz w:val="28"/>
+          <w:szCs w:val="28"/>
+        </w:rPr>
+        <w:lastRenderedPageBreak/>
+        <w:t xml:space="preserve">a. </w:t>
+      </w:r>
+      <w:r>
+        <w:rPr>
+          <w:sz w:val="28"/>
+          <w:szCs w:val="28"/>
+        </w:rPr>
+        <w:t xml:space="preserve">Index page. </w:t>
+      </w:r>
+    </w:p>
+    <w:p>
+      <w:pPr>
+        <w:rPr>
+          <w:sz w:val="28"/>
+          <w:szCs w:val="28"/>
+        </w:rPr>
+      </w:pPr>
+      <w:r>
+        <w:rPr>
+          <w:sz w:val="28"/>
+          <w:szCs w:val="28"/>
+        </w:rPr>
+        <w:t>This page aims at attract</w:t>
+      </w:r>
+      <w:r>
+        <w:rPr>
+          <w:sz w:val="28"/>
+          <w:szCs w:val="28"/>
+        </w:rPr>
+        <w:t>ing</w:t>
+      </w:r>
+      <w:r>
+        <w:rPr>
+          <w:sz w:val="28"/>
+          <w:szCs w:val="28"/>
+        </w:rPr>
+        <w:t xml:space="preserve"> customers with the discount items and </w:t>
+      </w:r>
+      <w:r>
+        <w:rPr>
+          <w:sz w:val="28"/>
+          <w:szCs w:val="28"/>
+        </w:rPr>
+        <w:t>the most</w:t>
+      </w:r>
+      <w:r>
+        <w:rPr>
+          <w:sz w:val="28"/>
+          <w:szCs w:val="28"/>
+        </w:rPr>
+        <w:t xml:space="preserve"> popular items. It’s the </w:t>
+      </w:r>
+      <w:r>
+        <w:rPr>
+          <w:sz w:val="28"/>
+          <w:szCs w:val="28"/>
+        </w:rPr>
+        <w:t>homepage of the website, the customers who are interested in the cheap or popular products may also browse other products and buy more.</w:t>
+      </w:r>
+    </w:p>
+    <w:p>
+      <w:pPr>
+        <w:rPr>
+          <w:sz w:val="28"/>
+          <w:szCs w:val="28"/>
+        </w:rPr>
+      </w:pPr>
+      <w:r>
+        <w:rPr>
+          <w:sz w:val="28"/>
+          <w:szCs w:val="28"/>
+        </w:rPr>
+        <w:t>b.</w:t>
+      </w:r>
+      <w:r>
+        <w:rPr>
+          <w:sz w:val="28"/>
+          <w:szCs w:val="28"/>
+        </w:rPr>
+        <w:t xml:space="preserve">  </w:t>
+      </w:r>
+      <w:r>
+        <w:rPr>
+          <w:sz w:val="28"/>
+          <w:szCs w:val="28"/>
+        </w:rPr>
+        <w:t>Artwork</w:t>
+      </w:r>
+      <w:r>
+        <w:rPr>
+          <w:sz w:val="28"/>
+          <w:szCs w:val="28"/>
+        </w:rPr>
+        <w:t>s</w:t>
+      </w:r>
+      <w:r>
+        <w:rPr>
+          <w:sz w:val="28"/>
+          <w:szCs w:val="28"/>
+        </w:rPr>
         <w:t xml:space="preserve">. </w:t>
       </w:r>
-      <w:r>
-        <w:t>T</w:t>
-      </w:r>
-      <w:r>
-        <w:t xml:space="preserve">esting on </w:t>
-      </w:r>
-      <w:r>
-        <w:t>three</w:t>
-      </w:r>
-      <w:r>
-        <w:t xml:space="preserve"> browsers</w:t>
+    </w:p>
+    <w:p>
+      <w:pPr>
+        <w:rPr>
+          <w:sz w:val="28"/>
+          <w:szCs w:val="28"/>
+        </w:rPr>
+      </w:pPr>
+      <w:r>
+        <w:rPr>
+          <w:sz w:val="28"/>
+          <w:szCs w:val="28"/>
+        </w:rPr>
+        <w:t xml:space="preserve">This page helps customer to choose the categories them like and </w:t>
+      </w:r>
+      <w:r>
+        <w:rPr>
+          <w:sz w:val="28"/>
+          <w:szCs w:val="28"/>
+        </w:rPr>
+        <w:t xml:space="preserve">provide the products precisely </w:t>
+      </w:r>
+      <w:r>
+        <w:rPr>
+          <w:sz w:val="28"/>
+          <w:szCs w:val="28"/>
+        </w:rPr>
+        <w:t>to attract customers</w:t>
+      </w:r>
+      <w:r>
+        <w:rPr>
+          <w:sz w:val="28"/>
+          <w:szCs w:val="28"/>
+        </w:rPr>
+        <w:t xml:space="preserve"> and make them easy to buy the them</w:t>
+      </w:r>
+      <w:r>
+        <w:rPr>
+          <w:sz w:val="28"/>
+          <w:szCs w:val="28"/>
+        </w:rPr>
+        <w:t xml:space="preserve">. </w:t>
+      </w:r>
+      <w:r>
+        <w:rPr>
+          <w:sz w:val="28"/>
+          <w:szCs w:val="28"/>
+        </w:rPr>
+        <w:t>All the information they need</w:t>
+      </w:r>
+      <w:r>
+        <w:rPr>
+          <w:sz w:val="28"/>
+          <w:szCs w:val="28"/>
+        </w:rPr>
+        <w:t>, such as the name, description, size and price,</w:t>
+      </w:r>
+      <w:r>
+        <w:rPr>
+          <w:sz w:val="28"/>
+          <w:szCs w:val="28"/>
+        </w:rPr>
+        <w:t xml:space="preserve"> is shown on the picture when they hover on it, this function helps the customers to make the decision on whether they want to buy it or not.</w:t>
+      </w:r>
+    </w:p>
+    <w:p>
+      <w:pPr>
+        <w:rPr>
+          <w:sz w:val="28"/>
+          <w:szCs w:val="28"/>
+        </w:rPr>
+      </w:pPr>
+      <w:r>
+        <w:rPr>
+          <w:sz w:val="28"/>
+          <w:szCs w:val="28"/>
+        </w:rPr>
+        <w:t>c. Signup</w:t>
+      </w:r>
+    </w:p>
+    <w:p>
+      <w:pPr>
+        <w:rPr>
+          <w:sz w:val="28"/>
+          <w:szCs w:val="28"/>
+        </w:rPr>
+      </w:pPr>
+      <w:r>
+        <w:rPr>
+          <w:sz w:val="28"/>
+          <w:szCs w:val="28"/>
+        </w:rPr>
+        <w:t>On this page, people can sign up with their email address to receive latest news from the company.</w:t>
+      </w:r>
+    </w:p>
+    <w:p>
+      <w:pPr>
+        <w:rPr>
+          <w:sz w:val="28"/>
+          <w:szCs w:val="28"/>
+        </w:rPr>
+      </w:pPr>
+      <w:r>
+        <w:rPr>
+          <w:sz w:val="28"/>
+          <w:szCs w:val="28"/>
+        </w:rPr>
+        <w:t>d. About</w:t>
+      </w:r>
+    </w:p>
+    <w:p>
+      <w:pPr>
+        <w:rPr>
+          <w:sz w:val="28"/>
+          <w:szCs w:val="28"/>
+        </w:rPr>
+      </w:pPr>
+      <w:r>
+        <w:rPr>
+          <w:sz w:val="28"/>
+          <w:szCs w:val="28"/>
+        </w:rPr>
+        <w:t>This page shows the company’s history, contact info and a location map.</w:t>
+      </w:r>
+    </w:p>
+    <w:p>
+      <w:pPr>
+        <w:rPr>
+          <w:sz w:val="28"/>
+          <w:szCs w:val="28"/>
+        </w:rPr>
+      </w:pPr>
+      <w:r>
+        <w:rPr>
+          <w:sz w:val="28"/>
+          <w:szCs w:val="28"/>
+        </w:rPr>
+        <w:t>e. Shopping cart</w:t>
+      </w:r>
+    </w:p>
+    <w:p>
+      <w:pPr>
+        <w:rPr>
+          <w:sz w:val="28"/>
+          <w:szCs w:val="28"/>
+        </w:rPr>
+      </w:pPr>
+      <w:r>
+        <w:rPr>
+          <w:sz w:val="28"/>
+          <w:szCs w:val="28"/>
+        </w:rPr>
+        <w:t>Allow users to interactively add, and remove items from the shopping cart</w:t>
+      </w:r>
+      <w:r>
+        <w:rPr>
+          <w:sz w:val="28"/>
+          <w:szCs w:val="28"/>
+        </w:rPr>
+        <w:t>.</w:t>
+      </w:r>
+    </w:p>
+    <w:p/>
+    <w:p>
+      <w:pPr>
+        <w:pStyle w:val="Heading1"/>
+      </w:pPr>
+      <w:r>
+        <w:t>5</w:t>
+      </w:r>
+      <w:r>
+        <w:t>. Page Design</w:t>
+      </w:r>
+    </w:p>
+    <w:p>
+      <w:pPr>
+        <w:rPr>
+          <w:sz w:val="28"/>
+          <w:szCs w:val="28"/>
+        </w:rPr>
+      </w:pPr>
+      <w:r>
+        <w:rPr>
+          <w:sz w:val="28"/>
+          <w:szCs w:val="28"/>
+        </w:rPr>
+        <w:t>Each page has a header, footer, and Nav</w:t>
+      </w:r>
+      <w:r>
+        <w:rPr>
+          <w:sz w:val="28"/>
+          <w:szCs w:val="28"/>
+        </w:rPr>
+        <w:t>.</w:t>
+      </w:r>
+    </w:p>
+    <w:p>
+      <w:pPr>
+        <w:pStyle w:val="Heading1"/>
+      </w:pPr>
+      <w:r>
+        <w:t>6</w:t>
+      </w:r>
+      <w:r>
+        <w:t xml:space="preserve">. </w:t>
+      </w:r>
+      <w:r>
+        <w:t>Script</w:t>
+      </w:r>
+      <w:r>
+        <w:t xml:space="preserve"> code </w:t>
+      </w:r>
+      <w:r>
+        <w:t>explanation</w:t>
+      </w:r>
+    </w:p>
+    <w:p>
+      <w:pPr>
+        <w:rPr>
+          <w:sz w:val="28"/>
+          <w:szCs w:val="28"/>
+        </w:rPr>
+      </w:pPr>
+    </w:p>
+    <w:p>
+      <w:pPr>
+        <w:rPr>
+          <w:sz w:val="28"/>
+          <w:szCs w:val="28"/>
+        </w:rPr>
+      </w:pPr>
+    </w:p>
+    <w:p>
+      <w:pPr>
+        <w:rPr>
+          <w:sz w:val="28"/>
+          <w:szCs w:val="28"/>
+        </w:rPr>
+      </w:pPr>
+    </w:p>
+    <w:p>
+      <w:pPr>
+        <w:rPr>
+          <w:sz w:val="28"/>
+          <w:szCs w:val="28"/>
+        </w:rPr>
+      </w:pPr>
+    </w:p>
+    <w:p>
+      <w:pPr>
+        <w:pStyle w:val="Heading1"/>
+      </w:pPr>
+      <w:r>
+        <w:t xml:space="preserve">7. </w:t>
+      </w:r>
+      <w:r>
+        <w:t>Testing on three browsers</w:t>
       </w:r>
     </w:p>
     <w:p>
@@ -1331,16 +2524,10 @@
         <w:pStyle w:val="Heading1"/>
       </w:pPr>
       <w:r>
-        <w:t>8</w:t>
-      </w:r>
-      <w:r>
-        <w:t xml:space="preserve">. </w:t>
-      </w:r>
-      <w:r>
-        <w:t>F</w:t>
-      </w:r>
-      <w:r>
-        <w:t>uture improvements</w:t>
+        <w:t xml:space="preserve">8. </w:t>
+      </w:r>
+      <w:r>
+        <w:t>Future improvements</w:t>
       </w:r>
     </w:p>
     <w:p>
@@ -1372,10 +2559,7 @@
         <w:pStyle w:val="Heading1"/>
       </w:pPr>
       <w:r>
-        <w:t>9</w:t>
-      </w:r>
-      <w:r>
-        <w:t xml:space="preserve">. </w:t>
+        <w:t xml:space="preserve">9. </w:t>
       </w:r>
       <w:r>
         <w:t>Reference</w:t>
@@ -1406,7 +2590,7 @@
 </file>
 
 <file path=word/endnotes.xml><?xml version="1.0" encoding="utf-8"?>
-<w:endnotes xmlns:wpc="http://schemas.microsoft.com/office/word/2010/wordprocessingCanvas" xmlns:mc="http://schemas.openxmlformats.org/markup-compatibility/2006" xmlns:o="urn:schemas-microsoft-com:office:office" xmlns:r="http://schemas.openxmlformats.org/officeDocument/2006/relationships" xmlns:m="http://schemas.openxmlformats.org/officeDocument/2006/math" xmlns:v="urn:schemas-microsoft-com:vml" xmlns:wp14="http://schemas.microsoft.com/office/word/2010/wordprocessingDrawing" xmlns:wp="http://schemas.openxmlformats.org/drawingml/2006/wordprocessingDrawing" xmlns:w10="urn:schemas-microsoft-com:office:word" xmlns:w="http://schemas.openxmlformats.org/wordprocessingml/2006/main" xmlns:w14="http://schemas.microsoft.com/office/word/2010/wordml" xmlns:w15="http://schemas.microsoft.com/office/word/2012/wordml" xmlns:wpg="http://schemas.microsoft.com/office/word/2010/wordprocessingGroup" xmlns:wpi="http://schemas.microsoft.com/office/word/2010/wordprocessingInk" xmlns:wne="http://schemas.microsoft.com/office/word/2006/wordml" xmlns:wps="http://schemas.microsoft.com/office/word/2010/wordprocessingShape" mc:Ignorable="w14 w15 wp14">
+<w:endnotes xmlns:wpc="http://schemas.microsoft.com/office/word/2010/wordprocessingCanvas" xmlns:cx="http://schemas.microsoft.com/office/drawing/2014/chartex" xmlns:cx1="http://schemas.microsoft.com/office/drawing/2015/9/8/chartex" xmlns:cx2="http://schemas.microsoft.com/office/drawing/2015/10/21/chartex" xmlns:cx3="http://schemas.microsoft.com/office/drawing/2016/5/9/chartex" xmlns:cx4="http://schemas.microsoft.com/office/drawing/2016/5/10/chartex" xmlns:cx5="http://schemas.microsoft.com/office/drawing/2016/5/11/chartex" xmlns:cx6="http://schemas.microsoft.com/office/drawing/2016/5/12/chartex" xmlns:cx7="http://schemas.microsoft.com/office/drawing/2016/5/13/chartex" xmlns:cx8="http://schemas.microsoft.com/office/drawing/2016/5/14/chartex" xmlns:mc="http://schemas.openxmlformats.org/markup-compatibility/2006" xmlns:aink="http://schemas.microsoft.com/office/drawing/2016/ink" xmlns:o="urn:schemas-microsoft-com:office:office" xmlns:r="http://schemas.openxmlformats.org/officeDocument/2006/relationships" xmlns:m="http://schemas.openxmlformats.org/officeDocument/2006/math" xmlns:v="urn:schemas-microsoft-com:vml" xmlns:wp14="http://schemas.microsoft.com/office/word/2010/wordprocessingDrawing" xmlns:wp="http://schemas.openxmlformats.org/drawingml/2006/wordprocessingDrawing" xmlns:w10="urn:schemas-microsoft-com:office:word" xmlns:w="http://schemas.openxmlformats.org/wordprocessingml/2006/main" xmlns:w14="http://schemas.microsoft.com/office/word/2010/wordml" xmlns:w15="http://schemas.microsoft.com/office/word/2012/wordml" xmlns:w16se="http://schemas.microsoft.com/office/word/2015/wordml/symex" xmlns:wpg="http://schemas.microsoft.com/office/word/2010/wordprocessingGroup" xmlns:wpi="http://schemas.microsoft.com/office/word/2010/wordprocessingInk" xmlns:wne="http://schemas.microsoft.com/office/word/2006/wordml" xmlns:wps="http://schemas.microsoft.com/office/word/2010/wordprocessingShape" mc:Ignorable="w14 w15 w16se wp14">
   <w:endnote w:type="separator" w:id="-1">
     <w:p>
       <w:r>
@@ -1433,7 +2617,7 @@
 </file>
 
 <file path=word/footer1.xml><?xml version="1.0" encoding="utf-8"?>
-<w:ftr xmlns:wpc="http://schemas.microsoft.com/office/word/2010/wordprocessingCanvas" xmlns:mc="http://schemas.openxmlformats.org/markup-compatibility/2006" xmlns:o="urn:schemas-microsoft-com:office:office" xmlns:r="http://schemas.openxmlformats.org/officeDocument/2006/relationships" xmlns:m="http://schemas.openxmlformats.org/officeDocument/2006/math" xmlns:v="urn:schemas-microsoft-com:vml" xmlns:wp14="http://schemas.microsoft.com/office/word/2010/wordprocessingDrawing" xmlns:wp="http://schemas.openxmlformats.org/drawingml/2006/wordprocessingDrawing" xmlns:w10="urn:schemas-microsoft-com:office:word" xmlns:w="http://schemas.openxmlformats.org/wordprocessingml/2006/main" xmlns:w14="http://schemas.microsoft.com/office/word/2010/wordml" xmlns:w15="http://schemas.microsoft.com/office/word/2012/wordml" xmlns:wpg="http://schemas.microsoft.com/office/word/2010/wordprocessingGroup" xmlns:wpi="http://schemas.microsoft.com/office/word/2010/wordprocessingInk" xmlns:wne="http://schemas.microsoft.com/office/word/2006/wordml" xmlns:wps="http://schemas.microsoft.com/office/word/2010/wordprocessingShape" mc:Ignorable="w14 w15 wp14">
+<w:ftr xmlns:wpc="http://schemas.microsoft.com/office/word/2010/wordprocessingCanvas" xmlns:cx="http://schemas.microsoft.com/office/drawing/2014/chartex" xmlns:cx1="http://schemas.microsoft.com/office/drawing/2015/9/8/chartex" xmlns:cx2="http://schemas.microsoft.com/office/drawing/2015/10/21/chartex" xmlns:cx3="http://schemas.microsoft.com/office/drawing/2016/5/9/chartex" xmlns:cx4="http://schemas.microsoft.com/office/drawing/2016/5/10/chartex" xmlns:cx5="http://schemas.microsoft.com/office/drawing/2016/5/11/chartex" xmlns:cx6="http://schemas.microsoft.com/office/drawing/2016/5/12/chartex" xmlns:cx7="http://schemas.microsoft.com/office/drawing/2016/5/13/chartex" xmlns:cx8="http://schemas.microsoft.com/office/drawing/2016/5/14/chartex" xmlns:mc="http://schemas.openxmlformats.org/markup-compatibility/2006" xmlns:aink="http://schemas.microsoft.com/office/drawing/2016/ink" xmlns:o="urn:schemas-microsoft-com:office:office" xmlns:r="http://schemas.openxmlformats.org/officeDocument/2006/relationships" xmlns:m="http://schemas.openxmlformats.org/officeDocument/2006/math" xmlns:v="urn:schemas-microsoft-com:vml" xmlns:wp14="http://schemas.microsoft.com/office/word/2010/wordprocessingDrawing" xmlns:wp="http://schemas.openxmlformats.org/drawingml/2006/wordprocessingDrawing" xmlns:w10="urn:schemas-microsoft-com:office:word" xmlns:w="http://schemas.openxmlformats.org/wordprocessingml/2006/main" xmlns:w14="http://schemas.microsoft.com/office/word/2010/wordml" xmlns:w15="http://schemas.microsoft.com/office/word/2012/wordml" xmlns:w16se="http://schemas.microsoft.com/office/word/2015/wordml/symex" xmlns:wpg="http://schemas.microsoft.com/office/word/2010/wordprocessingGroup" xmlns:wpi="http://schemas.microsoft.com/office/word/2010/wordprocessingInk" xmlns:wne="http://schemas.microsoft.com/office/word/2006/wordml" xmlns:wps="http://schemas.microsoft.com/office/word/2010/wordprocessingShape" mc:Ignorable="w14 w15 w16se wp14">
   <w:p>
     <w:pPr>
       <w:jc w:val="right"/>
@@ -1456,7 +2640,7 @@
       <w:rPr>
         <w:noProof/>
       </w:rPr>
-      <w:t>2</w:t>
+      <w:t>4</w:t>
     </w:r>
     <w:r>
       <w:rPr>
@@ -1586,7 +2770,7 @@
             </wp:inline>
           </w:drawing>
         </mc:Choice>
-        <mc:Fallback xmlns:w16se="http://schemas.microsoft.com/office/word/2015/wordml/symex" xmlns:cx1="http://schemas.microsoft.com/office/drawing/2015/9/8/chartex" xmlns:cx="http://schemas.microsoft.com/office/drawing/2014/chartex">
+        <mc:Fallback>
           <w:pict>
             <v:group w14:anchorId="2D605C3C" id="Group 23" o:spid="_x0000_s1026" style="width:183.3pt;height:3.55pt;mso-position-horizontal-relative:char;mso-position-vertical-relative:line" coordorigin="7606,15084" coordsize="3666,71" o:gfxdata="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">
               <v:shapetype id="_x0000_t32" coordsize="21600,21600" o:spt="32" o:oned="t" path="m,l21600,21600e" filled="f">
@@ -1615,7 +2799,7 @@
 </file>
 
 <file path=word/footer2.xml><?xml version="1.0" encoding="utf-8"?>
-<w:ftr xmlns:wpc="http://schemas.microsoft.com/office/word/2010/wordprocessingCanvas" xmlns:mc="http://schemas.openxmlformats.org/markup-compatibility/2006" xmlns:o="urn:schemas-microsoft-com:office:office" xmlns:r="http://schemas.openxmlformats.org/officeDocument/2006/relationships" xmlns:m="http://schemas.openxmlformats.org/officeDocument/2006/math" xmlns:v="urn:schemas-microsoft-com:vml" xmlns:wp14="http://schemas.microsoft.com/office/word/2010/wordprocessingDrawing" xmlns:wp="http://schemas.openxmlformats.org/drawingml/2006/wordprocessingDrawing" xmlns:w10="urn:schemas-microsoft-com:office:word" xmlns:w="http://schemas.openxmlformats.org/wordprocessingml/2006/main" xmlns:w14="http://schemas.microsoft.com/office/word/2010/wordml" xmlns:w15="http://schemas.microsoft.com/office/word/2012/wordml" xmlns:wpg="http://schemas.microsoft.com/office/word/2010/wordprocessingGroup" xmlns:wpi="http://schemas.microsoft.com/office/word/2010/wordprocessingInk" xmlns:wne="http://schemas.microsoft.com/office/word/2006/wordml" xmlns:wps="http://schemas.microsoft.com/office/word/2010/wordprocessingShape" mc:Ignorable="w14 w15 wp14">
+<w:ftr xmlns:wpc="http://schemas.microsoft.com/office/word/2010/wordprocessingCanvas" xmlns:cx="http://schemas.microsoft.com/office/drawing/2014/chartex" xmlns:cx1="http://schemas.microsoft.com/office/drawing/2015/9/8/chartex" xmlns:cx2="http://schemas.microsoft.com/office/drawing/2015/10/21/chartex" xmlns:cx3="http://schemas.microsoft.com/office/drawing/2016/5/9/chartex" xmlns:cx4="http://schemas.microsoft.com/office/drawing/2016/5/10/chartex" xmlns:cx5="http://schemas.microsoft.com/office/drawing/2016/5/11/chartex" xmlns:cx6="http://schemas.microsoft.com/office/drawing/2016/5/12/chartex" xmlns:cx7="http://schemas.microsoft.com/office/drawing/2016/5/13/chartex" xmlns:cx8="http://schemas.microsoft.com/office/drawing/2016/5/14/chartex" xmlns:mc="http://schemas.openxmlformats.org/markup-compatibility/2006" xmlns:aink="http://schemas.microsoft.com/office/drawing/2016/ink" xmlns:o="urn:schemas-microsoft-com:office:office" xmlns:r="http://schemas.openxmlformats.org/officeDocument/2006/relationships" xmlns:m="http://schemas.openxmlformats.org/officeDocument/2006/math" xmlns:v="urn:schemas-microsoft-com:vml" xmlns:wp14="http://schemas.microsoft.com/office/word/2010/wordprocessingDrawing" xmlns:wp="http://schemas.openxmlformats.org/drawingml/2006/wordprocessingDrawing" xmlns:w10="urn:schemas-microsoft-com:office:word" xmlns:w="http://schemas.openxmlformats.org/wordprocessingml/2006/main" xmlns:w14="http://schemas.microsoft.com/office/word/2010/wordml" xmlns:w15="http://schemas.microsoft.com/office/word/2012/wordml" xmlns:w16se="http://schemas.microsoft.com/office/word/2015/wordml/symex" xmlns:wpg="http://schemas.microsoft.com/office/word/2010/wordprocessingGroup" xmlns:wpi="http://schemas.microsoft.com/office/word/2010/wordprocessingInk" xmlns:wne="http://schemas.microsoft.com/office/word/2006/wordml" xmlns:wps="http://schemas.microsoft.com/office/word/2010/wordprocessingShape" mc:Ignorable="w14 w15 w16se wp14">
   <w:p>
     <w:pPr>
       <w:jc w:val="right"/>
@@ -1638,7 +2822,7 @@
       <w:rPr>
         <w:noProof/>
       </w:rPr>
-      <w:t>1</w:t>
+      <w:t>3</w:t>
     </w:r>
     <w:r>
       <w:rPr>
@@ -1768,7 +2952,7 @@
             </wp:inline>
           </w:drawing>
         </mc:Choice>
-        <mc:Fallback xmlns:w16se="http://schemas.microsoft.com/office/word/2015/wordml/symex" xmlns:cx1="http://schemas.microsoft.com/office/drawing/2015/9/8/chartex" xmlns:cx="http://schemas.microsoft.com/office/drawing/2014/chartex">
+        <mc:Fallback>
           <w:pict>
             <v:group w14:anchorId="61E87C98" id="Group 20" o:spid="_x0000_s1026" style="width:183.3pt;height:3.55pt;mso-position-horizontal-relative:char;mso-position-vertical-relative:line" coordorigin="7606,15084" coordsize="3666,71" o:gfxdata="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">
               <v:shapetype id="_x0000_t32" coordsize="21600,21600" o:spt="32" o:oned="t" path="m,l21600,21600e" filled="f">
@@ -1797,7 +2981,7 @@
 </file>
 
 <file path=word/footnotes.xml><?xml version="1.0" encoding="utf-8"?>
-<w:footnotes xmlns:wpc="http://schemas.microsoft.com/office/word/2010/wordprocessingCanvas" xmlns:mc="http://schemas.openxmlformats.org/markup-compatibility/2006" xmlns:o="urn:schemas-microsoft-com:office:office" xmlns:r="http://schemas.openxmlformats.org/officeDocument/2006/relationships" xmlns:m="http://schemas.openxmlformats.org/officeDocument/2006/math" xmlns:v="urn:schemas-microsoft-com:vml" xmlns:wp14="http://schemas.microsoft.com/office/word/2010/wordprocessingDrawing" xmlns:wp="http://schemas.openxmlformats.org/drawingml/2006/wordprocessingDrawing" xmlns:w10="urn:schemas-microsoft-com:office:word" xmlns:w="http://schemas.openxmlformats.org/wordprocessingml/2006/main" xmlns:w14="http://schemas.microsoft.com/office/word/2010/wordml" xmlns:w15="http://schemas.microsoft.com/office/word/2012/wordml" xmlns:wpg="http://schemas.microsoft.com/office/word/2010/wordprocessingGroup" xmlns:wpi="http://schemas.microsoft.com/office/word/2010/wordprocessingInk" xmlns:wne="http://schemas.microsoft.com/office/word/2006/wordml" xmlns:wps="http://schemas.microsoft.com/office/word/2010/wordprocessingShape" mc:Ignorable="w14 w15 wp14">
+<w:footnotes xmlns:wpc="http://schemas.microsoft.com/office/word/2010/wordprocessingCanvas" xmlns:cx="http://schemas.microsoft.com/office/drawing/2014/chartex" xmlns:cx1="http://schemas.microsoft.com/office/drawing/2015/9/8/chartex" xmlns:cx2="http://schemas.microsoft.com/office/drawing/2015/10/21/chartex" xmlns:cx3="http://schemas.microsoft.com/office/drawing/2016/5/9/chartex" xmlns:cx4="http://schemas.microsoft.com/office/drawing/2016/5/10/chartex" xmlns:cx5="http://schemas.microsoft.com/office/drawing/2016/5/11/chartex" xmlns:cx6="http://schemas.microsoft.com/office/drawing/2016/5/12/chartex" xmlns:cx7="http://schemas.microsoft.com/office/drawing/2016/5/13/chartex" xmlns:cx8="http://schemas.microsoft.com/office/drawing/2016/5/14/chartex" xmlns:mc="http://schemas.openxmlformats.org/markup-compatibility/2006" xmlns:aink="http://schemas.microsoft.com/office/drawing/2016/ink" xmlns:o="urn:schemas-microsoft-com:office:office" xmlns:r="http://schemas.openxmlformats.org/officeDocument/2006/relationships" xmlns:m="http://schemas.openxmlformats.org/officeDocument/2006/math" xmlns:v="urn:schemas-microsoft-com:vml" xmlns:wp14="http://schemas.microsoft.com/office/word/2010/wordprocessingDrawing" xmlns:wp="http://schemas.openxmlformats.org/drawingml/2006/wordprocessingDrawing" xmlns:w10="urn:schemas-microsoft-com:office:word" xmlns:w="http://schemas.openxmlformats.org/wordprocessingml/2006/main" xmlns:w14="http://schemas.microsoft.com/office/word/2010/wordml" xmlns:w15="http://schemas.microsoft.com/office/word/2012/wordml" xmlns:w16se="http://schemas.microsoft.com/office/word/2015/wordml/symex" xmlns:wpg="http://schemas.microsoft.com/office/word/2010/wordprocessingGroup" xmlns:wpi="http://schemas.microsoft.com/office/word/2010/wordprocessingInk" xmlns:wne="http://schemas.microsoft.com/office/word/2006/wordml" xmlns:wps="http://schemas.microsoft.com/office/word/2010/wordprocessingShape" mc:Ignorable="w14 w15 w16se wp14">
   <w:footnote w:type="separator" w:id="-1">
     <w:p>
       <w:r>
@@ -1824,7 +3008,7 @@
 </file>
 
 <file path=word/header1.xml><?xml version="1.0" encoding="utf-8"?>
-<w:hdr xmlns:wpc="http://schemas.microsoft.com/office/word/2010/wordprocessingCanvas" xmlns:mc="http://schemas.openxmlformats.org/markup-compatibility/2006" xmlns:o="urn:schemas-microsoft-com:office:office" xmlns:r="http://schemas.openxmlformats.org/officeDocument/2006/relationships" xmlns:m="http://schemas.openxmlformats.org/officeDocument/2006/math" xmlns:v="urn:schemas-microsoft-com:vml" xmlns:wp14="http://schemas.microsoft.com/office/word/2010/wordprocessingDrawing" xmlns:wp="http://schemas.openxmlformats.org/drawingml/2006/wordprocessingDrawing" xmlns:w10="urn:schemas-microsoft-com:office:word" xmlns:w="http://schemas.openxmlformats.org/wordprocessingml/2006/main" xmlns:w14="http://schemas.microsoft.com/office/word/2010/wordml" xmlns:w15="http://schemas.microsoft.com/office/word/2012/wordml" xmlns:wpg="http://schemas.microsoft.com/office/word/2010/wordprocessingGroup" xmlns:wpi="http://schemas.microsoft.com/office/word/2010/wordprocessingInk" xmlns:wne="http://schemas.microsoft.com/office/word/2006/wordml" xmlns:wps="http://schemas.microsoft.com/office/word/2010/wordprocessingShape" mc:Ignorable="w14 w15 wp14">
+<w:hdr xmlns:wpc="http://schemas.microsoft.com/office/word/2010/wordprocessingCanvas" xmlns:cx="http://schemas.microsoft.com/office/drawing/2014/chartex" xmlns:cx1="http://schemas.microsoft.com/office/drawing/2015/9/8/chartex" xmlns:cx2="http://schemas.microsoft.com/office/drawing/2015/10/21/chartex" xmlns:cx3="http://schemas.microsoft.com/office/drawing/2016/5/9/chartex" xmlns:cx4="http://schemas.microsoft.com/office/drawing/2016/5/10/chartex" xmlns:cx5="http://schemas.microsoft.com/office/drawing/2016/5/11/chartex" xmlns:cx6="http://schemas.microsoft.com/office/drawing/2016/5/12/chartex" xmlns:cx7="http://schemas.microsoft.com/office/drawing/2016/5/13/chartex" xmlns:cx8="http://schemas.microsoft.com/office/drawing/2016/5/14/chartex" xmlns:mc="http://schemas.openxmlformats.org/markup-compatibility/2006" xmlns:aink="http://schemas.microsoft.com/office/drawing/2016/ink" xmlns:o="urn:schemas-microsoft-com:office:office" xmlns:r="http://schemas.openxmlformats.org/officeDocument/2006/relationships" xmlns:m="http://schemas.openxmlformats.org/officeDocument/2006/math" xmlns:v="urn:schemas-microsoft-com:vml" xmlns:wp14="http://schemas.microsoft.com/office/word/2010/wordprocessingDrawing" xmlns:wp="http://schemas.openxmlformats.org/drawingml/2006/wordprocessingDrawing" xmlns:w10="urn:schemas-microsoft-com:office:word" xmlns:w="http://schemas.openxmlformats.org/wordprocessingml/2006/main" xmlns:w14="http://schemas.microsoft.com/office/word/2010/wordml" xmlns:w15="http://schemas.microsoft.com/office/word/2012/wordml" xmlns:w16se="http://schemas.microsoft.com/office/word/2015/wordml/symex" xmlns:wpg="http://schemas.microsoft.com/office/word/2010/wordprocessingGroup" xmlns:wpi="http://schemas.microsoft.com/office/word/2010/wordprocessingInk" xmlns:wne="http://schemas.microsoft.com/office/word/2006/wordml" xmlns:wps="http://schemas.microsoft.com/office/word/2010/wordprocessingShape" mc:Ignorable="w14 w15 w16se wp14">
   <w:sdt>
     <w:sdtPr>
       <w:id w:val="85507790"/>
@@ -1841,10 +3025,7 @@
           </w:pBdr>
         </w:pPr>
         <w:r>
-          <w:rPr>
-            <w:lang w:val="en-NZ"/>
-          </w:rPr>
-          <w:t>Bo Bi, ID: 1450432</w:t>
+          <w:t xml:space="preserve">Chang Liu, ID: 1441639    </w:t>
         </w:r>
       </w:p>
     </w:sdtContent>
@@ -1858,14 +3039,13 @@
 </file>
 
 <file path=word/header2.xml><?xml version="1.0" encoding="utf-8"?>
-<w:hdr xmlns:wpc="http://schemas.microsoft.com/office/word/2010/wordprocessingCanvas" xmlns:mc="http://schemas.openxmlformats.org/markup-compatibility/2006" xmlns:o="urn:schemas-microsoft-com:office:office" xmlns:r="http://schemas.openxmlformats.org/officeDocument/2006/relationships" xmlns:m="http://schemas.openxmlformats.org/officeDocument/2006/math" xmlns:v="urn:schemas-microsoft-com:vml" xmlns:wp14="http://schemas.microsoft.com/office/word/2010/wordprocessingDrawing" xmlns:wp="http://schemas.openxmlformats.org/drawingml/2006/wordprocessingDrawing" xmlns:w10="urn:schemas-microsoft-com:office:word" xmlns:w="http://schemas.openxmlformats.org/wordprocessingml/2006/main" xmlns:w14="http://schemas.microsoft.com/office/word/2010/wordml" xmlns:w15="http://schemas.microsoft.com/office/word/2012/wordml" xmlns:wpg="http://schemas.microsoft.com/office/word/2010/wordprocessingGroup" xmlns:wpi="http://schemas.microsoft.com/office/word/2010/wordprocessingInk" xmlns:wne="http://schemas.microsoft.com/office/word/2006/wordml" xmlns:wps="http://schemas.microsoft.com/office/word/2010/wordprocessingShape" mc:Ignorable="w14 w15 wp14">
+<w:hdr xmlns:wpc="http://schemas.microsoft.com/office/word/2010/wordprocessingCanvas" xmlns:cx="http://schemas.microsoft.com/office/drawing/2014/chartex" xmlns:cx1="http://schemas.microsoft.com/office/drawing/2015/9/8/chartex" xmlns:cx2="http://schemas.microsoft.com/office/drawing/2015/10/21/chartex" xmlns:cx3="http://schemas.microsoft.com/office/drawing/2016/5/9/chartex" xmlns:cx4="http://schemas.microsoft.com/office/drawing/2016/5/10/chartex" xmlns:cx5="http://schemas.microsoft.com/office/drawing/2016/5/11/chartex" xmlns:cx6="http://schemas.microsoft.com/office/drawing/2016/5/12/chartex" xmlns:cx7="http://schemas.microsoft.com/office/drawing/2016/5/13/chartex" xmlns:cx8="http://schemas.microsoft.com/office/drawing/2016/5/14/chartex" xmlns:mc="http://schemas.openxmlformats.org/markup-compatibility/2006" xmlns:aink="http://schemas.microsoft.com/office/drawing/2016/ink" xmlns:o="urn:schemas-microsoft-com:office:office" xmlns:r="http://schemas.openxmlformats.org/officeDocument/2006/relationships" xmlns:m="http://schemas.openxmlformats.org/officeDocument/2006/math" xmlns:v="urn:schemas-microsoft-com:vml" xmlns:wp14="http://schemas.microsoft.com/office/word/2010/wordprocessingDrawing" xmlns:wp="http://schemas.openxmlformats.org/drawingml/2006/wordprocessingDrawing" xmlns:w10="urn:schemas-microsoft-com:office:word" xmlns:w="http://schemas.openxmlformats.org/wordprocessingml/2006/main" xmlns:w14="http://schemas.microsoft.com/office/word/2010/wordml" xmlns:w15="http://schemas.microsoft.com/office/word/2012/wordml" xmlns:w16se="http://schemas.microsoft.com/office/word/2015/wordml/symex" xmlns:wpg="http://schemas.microsoft.com/office/word/2010/wordprocessingGroup" xmlns:wpi="http://schemas.microsoft.com/office/word/2010/wordprocessingInk" xmlns:wne="http://schemas.microsoft.com/office/word/2006/wordml" xmlns:wps="http://schemas.microsoft.com/office/word/2010/wordprocessingShape" mc:Ignorable="w14 w15 w16se wp14">
   <w:sdt>
     <w:sdtPr>
       <w:id w:val="779405452"/>
       <w:dataBinding w:prefixMappings="xmlns:ns0='http://schemas.openxmlformats.org/package/2006/metadata/core-properties' xmlns:ns1='http://purl.org/dc/elements/1.1/'" w:xpath="/ns0:coreProperties[1]/ns1:creator[1]" w:storeItemID="{6C3C8BC8-F283-45AE-878A-BAB7291924A1}"/>
       <w:text/>
     </w:sdtPr>
-    <w:sdtEndPr/>
     <w:sdtContent>
       <w:p>
         <w:pPr>
@@ -1876,10 +3056,7 @@
           <w:jc w:val="right"/>
         </w:pPr>
         <w:r>
-          <w:rPr>
-            <w:lang w:val="en-NZ"/>
-          </w:rPr>
-          <w:t>Bo Bi, ID: 1450432</w:t>
+          <w:t xml:space="preserve">Chang Liu, ID: 1441639    </w:t>
         </w:r>
       </w:p>
     </w:sdtContent>
@@ -1893,8 +3070,8 @@
 </file>
 
 <file path=word/numbering.xml><?xml version="1.0" encoding="utf-8"?>
-<w:numbering xmlns:wpc="http://schemas.microsoft.com/office/word/2010/wordprocessingCanvas" xmlns:mc="http://schemas.openxmlformats.org/markup-compatibility/2006" xmlns:o="urn:schemas-microsoft-com:office:office" xmlns:r="http://schemas.openxmlformats.org/officeDocument/2006/relationships" xmlns:m="http://schemas.openxmlformats.org/officeDocument/2006/math" xmlns:v="urn:schemas-microsoft-com:vml" xmlns:wp14="http://schemas.microsoft.com/office/word/2010/wordprocessingDrawing" xmlns:wp="http://schemas.openxmlformats.org/drawingml/2006/wordprocessingDrawing" xmlns:w10="urn:schemas-microsoft-com:office:word" xmlns:w="http://schemas.openxmlformats.org/wordprocessingml/2006/main" xmlns:w14="http://schemas.microsoft.com/office/word/2010/wordml" xmlns:w15="http://schemas.microsoft.com/office/word/2012/wordml" xmlns:wpg="http://schemas.microsoft.com/office/word/2010/wordprocessingGroup" xmlns:wpi="http://schemas.microsoft.com/office/word/2010/wordprocessingInk" xmlns:wne="http://schemas.microsoft.com/office/word/2006/wordml" xmlns:wps="http://schemas.microsoft.com/office/word/2010/wordprocessingShape" mc:Ignorable="w14 w15 wp14">
-  <w:abstractNum w:abstractNumId="0">
+<w:numbering xmlns:wpc="http://schemas.microsoft.com/office/word/2010/wordprocessingCanvas" xmlns:cx="http://schemas.microsoft.com/office/drawing/2014/chartex" xmlns:cx1="http://schemas.microsoft.com/office/drawing/2015/9/8/chartex" xmlns:cx2="http://schemas.microsoft.com/office/drawing/2015/10/21/chartex" xmlns:cx3="http://schemas.microsoft.com/office/drawing/2016/5/9/chartex" xmlns:cx4="http://schemas.microsoft.com/office/drawing/2016/5/10/chartex" xmlns:cx5="http://schemas.microsoft.com/office/drawing/2016/5/11/chartex" xmlns:cx6="http://schemas.microsoft.com/office/drawing/2016/5/12/chartex" xmlns:cx7="http://schemas.microsoft.com/office/drawing/2016/5/13/chartex" xmlns:cx8="http://schemas.microsoft.com/office/drawing/2016/5/14/chartex" xmlns:mc="http://schemas.openxmlformats.org/markup-compatibility/2006" xmlns:aink="http://schemas.microsoft.com/office/drawing/2016/ink" xmlns:o="urn:schemas-microsoft-com:office:office" xmlns:r="http://schemas.openxmlformats.org/officeDocument/2006/relationships" xmlns:m="http://schemas.openxmlformats.org/officeDocument/2006/math" xmlns:v="urn:schemas-microsoft-com:vml" xmlns:wp14="http://schemas.microsoft.com/office/word/2010/wordprocessingDrawing" xmlns:wp="http://schemas.openxmlformats.org/drawingml/2006/wordprocessingDrawing" xmlns:w10="urn:schemas-microsoft-com:office:word" xmlns:w="http://schemas.openxmlformats.org/wordprocessingml/2006/main" xmlns:w14="http://schemas.microsoft.com/office/word/2010/wordml" xmlns:w15="http://schemas.microsoft.com/office/word/2012/wordml" xmlns:w16se="http://schemas.microsoft.com/office/word/2015/wordml/symex" xmlns:wpg="http://schemas.microsoft.com/office/word/2010/wordprocessingGroup" xmlns:wpi="http://schemas.microsoft.com/office/word/2010/wordprocessingInk" xmlns:wne="http://schemas.microsoft.com/office/word/2006/wordml" xmlns:wps="http://schemas.microsoft.com/office/word/2010/wordprocessingShape" mc:Ignorable="w14 w15 w16se wp14">
+  <w:abstractNum w:abstractNumId="0" w15:restartNumberingAfterBreak="0">
     <w:nsid w:val="FFFFFF7C"/>
     <w:multiLevelType w:val="singleLevel"/>
     <w:tmpl w:val="C2A6D920"/>
@@ -1911,7 +3088,7 @@
       </w:pPr>
     </w:lvl>
   </w:abstractNum>
-  <w:abstractNum w:abstractNumId="1">
+  <w:abstractNum w:abstractNumId="1" w15:restartNumberingAfterBreak="0">
     <w:nsid w:val="FFFFFF7D"/>
     <w:multiLevelType w:val="singleLevel"/>
     <w:tmpl w:val="AA46E614"/>
@@ -1928,7 +3105,7 @@
       </w:pPr>
     </w:lvl>
   </w:abstractNum>
-  <w:abstractNum w:abstractNumId="2">
+  <w:abstractNum w:abstractNumId="2" w15:restartNumberingAfterBreak="0">
     <w:nsid w:val="FFFFFF7E"/>
     <w:multiLevelType w:val="singleLevel"/>
     <w:tmpl w:val="1B5E526C"/>
@@ -1945,7 +3122,7 @@
       </w:pPr>
     </w:lvl>
   </w:abstractNum>
-  <w:abstractNum w:abstractNumId="3">
+  <w:abstractNum w:abstractNumId="3" w15:restartNumberingAfterBreak="0">
     <w:nsid w:val="FFFFFF7F"/>
     <w:multiLevelType w:val="singleLevel"/>
     <w:tmpl w:val="BBA64556"/>
@@ -1962,7 +3139,7 @@
       </w:pPr>
     </w:lvl>
   </w:abstractNum>
-  <w:abstractNum w:abstractNumId="4">
+  <w:abstractNum w:abstractNumId="4" w15:restartNumberingAfterBreak="0">
     <w:nsid w:val="FFFFFF80"/>
     <w:multiLevelType w:val="singleLevel"/>
     <w:tmpl w:val="55EA7C86"/>
@@ -1982,7 +3159,7 @@
       </w:rPr>
     </w:lvl>
   </w:abstractNum>
-  <w:abstractNum w:abstractNumId="5">
+  <w:abstractNum w:abstractNumId="5" w15:restartNumberingAfterBreak="0">
     <w:nsid w:val="FFFFFF81"/>
     <w:multiLevelType w:val="singleLevel"/>
     <w:tmpl w:val="07326DB0"/>
@@ -2002,7 +3179,7 @@
       </w:rPr>
     </w:lvl>
   </w:abstractNum>
-  <w:abstractNum w:abstractNumId="6">
+  <w:abstractNum w:abstractNumId="6" w15:restartNumberingAfterBreak="0">
     <w:nsid w:val="FFFFFF82"/>
     <w:multiLevelType w:val="singleLevel"/>
     <w:tmpl w:val="ED3A6BFC"/>
@@ -2022,7 +3199,7 @@
       </w:rPr>
     </w:lvl>
   </w:abstractNum>
-  <w:abstractNum w:abstractNumId="7">
+  <w:abstractNum w:abstractNumId="7" w15:restartNumberingAfterBreak="0">
     <w:nsid w:val="FFFFFF83"/>
     <w:multiLevelType w:val="singleLevel"/>
     <w:tmpl w:val="DE0E3EE2"/>
@@ -2042,7 +3219,7 @@
       </w:rPr>
     </w:lvl>
   </w:abstractNum>
-  <w:abstractNum w:abstractNumId="8">
+  <w:abstractNum w:abstractNumId="8" w15:restartNumberingAfterBreak="0">
     <w:nsid w:val="FFFFFF88"/>
     <w:multiLevelType w:val="singleLevel"/>
     <w:tmpl w:val="7EF4EB12"/>
@@ -2059,7 +3236,7 @@
       </w:pPr>
     </w:lvl>
   </w:abstractNum>
-  <w:abstractNum w:abstractNumId="9">
+  <w:abstractNum w:abstractNumId="9" w15:restartNumberingAfterBreak="0">
     <w:nsid w:val="FFFFFF89"/>
     <w:multiLevelType w:val="singleLevel"/>
     <w:tmpl w:val="F68872E2"/>
@@ -2079,19 +3256,19 @@
       </w:rPr>
     </w:lvl>
   </w:abstractNum>
-  <w:abstractNum w:abstractNumId="10">
+  <w:abstractNum w:abstractNumId="10" w15:restartNumberingAfterBreak="0">
     <w:nsid w:val="005D11A9"/>
     <w:multiLevelType w:val="multilevel"/>
     <w:tmpl w:val="33B056D0"/>
     <w:numStyleLink w:val="UrbanBulletedList"/>
   </w:abstractNum>
-  <w:abstractNum w:abstractNumId="11">
+  <w:abstractNum w:abstractNumId="11" w15:restartNumberingAfterBreak="0">
     <w:nsid w:val="0EDC38E4"/>
     <w:multiLevelType w:val="multilevel"/>
     <w:tmpl w:val="33B056D0"/>
     <w:numStyleLink w:val="UrbanBulletedList"/>
   </w:abstractNum>
-  <w:abstractNum w:abstractNumId="12">
+  <w:abstractNum w:abstractNumId="12" w15:restartNumberingAfterBreak="0">
     <w:nsid w:val="124B7CF1"/>
     <w:multiLevelType w:val="multilevel"/>
     <w:tmpl w:val="7AC6A14E"/>
@@ -2240,7 +3417,7 @@
       </w:rPr>
     </w:lvl>
   </w:abstractNum>
-  <w:abstractNum w:abstractNumId="13">
+  <w:abstractNum w:abstractNumId="13" w15:restartNumberingAfterBreak="0">
     <w:nsid w:val="127C5233"/>
     <w:multiLevelType w:val="hybridMultilevel"/>
     <w:tmpl w:val="7214FFDC"/>
@@ -2329,7 +3506,7 @@
       </w:pPr>
     </w:lvl>
   </w:abstractNum>
-  <w:abstractNum w:abstractNumId="14">
+  <w:abstractNum w:abstractNumId="14" w15:restartNumberingAfterBreak="0">
     <w:nsid w:val="19BE3A5C"/>
     <w:multiLevelType w:val="multilevel"/>
     <w:tmpl w:val="33B056D0"/>
@@ -2468,7 +3645,7 @@
       </w:rPr>
     </w:lvl>
   </w:abstractNum>
-  <w:abstractNum w:abstractNumId="15">
+  <w:abstractNum w:abstractNumId="15" w15:restartNumberingAfterBreak="0">
     <w:nsid w:val="1A043BA9"/>
     <w:multiLevelType w:val="hybridMultilevel"/>
     <w:tmpl w:val="ECBEE538"/>
@@ -2557,7 +3734,7 @@
       </w:pPr>
     </w:lvl>
   </w:abstractNum>
-  <w:abstractNum w:abstractNumId="16">
+  <w:abstractNum w:abstractNumId="16" w15:restartNumberingAfterBreak="0">
     <w:nsid w:val="1A2D771C"/>
     <w:multiLevelType w:val="hybridMultilevel"/>
     <w:tmpl w:val="E1AAD330"/>
@@ -2646,19 +3823,19 @@
       </w:pPr>
     </w:lvl>
   </w:abstractNum>
-  <w:abstractNum w:abstractNumId="17">
+  <w:abstractNum w:abstractNumId="17" w15:restartNumberingAfterBreak="0">
     <w:nsid w:val="1A6C5517"/>
     <w:multiLevelType w:val="multilevel"/>
     <w:tmpl w:val="7AC6A14E"/>
     <w:numStyleLink w:val="UrbanNumberedList"/>
   </w:abstractNum>
-  <w:abstractNum w:abstractNumId="18">
+  <w:abstractNum w:abstractNumId="18" w15:restartNumberingAfterBreak="0">
     <w:nsid w:val="1DDE73E0"/>
     <w:multiLevelType w:val="multilevel"/>
     <w:tmpl w:val="33B056D0"/>
     <w:numStyleLink w:val="UrbanBulletedList"/>
   </w:abstractNum>
-  <w:abstractNum w:abstractNumId="19">
+  <w:abstractNum w:abstractNumId="19" w15:restartNumberingAfterBreak="0">
     <w:nsid w:val="251A0F72"/>
     <w:multiLevelType w:val="multilevel"/>
     <w:tmpl w:val="7AC6A14E"/>
@@ -2806,7 +3983,7 @@
       </w:rPr>
     </w:lvl>
   </w:abstractNum>
-  <w:abstractNum w:abstractNumId="20">
+  <w:abstractNum w:abstractNumId="20" w15:restartNumberingAfterBreak="0">
     <w:nsid w:val="29D57A5B"/>
     <w:multiLevelType w:val="hybridMultilevel"/>
     <w:tmpl w:val="C936B17C"/>
@@ -2895,7 +4072,7 @@
       </w:pPr>
     </w:lvl>
   </w:abstractNum>
-  <w:abstractNum w:abstractNumId="21">
+  <w:abstractNum w:abstractNumId="21" w15:restartNumberingAfterBreak="0">
     <w:nsid w:val="308C1F36"/>
     <w:multiLevelType w:val="hybridMultilevel"/>
     <w:tmpl w:val="3AE83DDC"/>
@@ -2990,7 +4167,7 @@
       </w:pPr>
     </w:lvl>
   </w:abstractNum>
-  <w:abstractNum w:abstractNumId="22">
+  <w:abstractNum w:abstractNumId="22" w15:restartNumberingAfterBreak="0">
     <w:nsid w:val="35E71CD9"/>
     <w:multiLevelType w:val="hybridMultilevel"/>
     <w:tmpl w:val="39D65854"/>
@@ -3104,7 +4281,7 @@
       </w:rPr>
     </w:lvl>
   </w:abstractNum>
-  <w:abstractNum w:abstractNumId="23">
+  <w:abstractNum w:abstractNumId="23" w15:restartNumberingAfterBreak="0">
     <w:nsid w:val="36A80E22"/>
     <w:multiLevelType w:val="hybridMultilevel"/>
     <w:tmpl w:val="CF765A96"/>
@@ -3217,7 +4394,7 @@
       </w:rPr>
     </w:lvl>
   </w:abstractNum>
-  <w:abstractNum w:abstractNumId="24">
+  <w:abstractNum w:abstractNumId="24" w15:restartNumberingAfterBreak="0">
     <w:nsid w:val="3D9C46A3"/>
     <w:multiLevelType w:val="multilevel"/>
     <w:tmpl w:val="33B056D0"/>
@@ -3360,7 +4537,7 @@
       </w:rPr>
     </w:lvl>
   </w:abstractNum>
-  <w:abstractNum w:abstractNumId="25">
+  <w:abstractNum w:abstractNumId="25" w15:restartNumberingAfterBreak="0">
     <w:nsid w:val="40B17DB9"/>
     <w:multiLevelType w:val="hybridMultilevel"/>
     <w:tmpl w:val="A0BE2AD0"/>
@@ -3456,7 +4633,7 @@
       </w:pPr>
     </w:lvl>
   </w:abstractNum>
-  <w:abstractNum w:abstractNumId="26">
+  <w:abstractNum w:abstractNumId="26" w15:restartNumberingAfterBreak="0">
     <w:nsid w:val="40C57BC7"/>
     <w:multiLevelType w:val="hybridMultilevel"/>
     <w:tmpl w:val="5064A2F4"/>
@@ -3578,7 +4755,7 @@
       </w:rPr>
     </w:lvl>
   </w:abstractNum>
-  <w:abstractNum w:abstractNumId="27">
+  <w:abstractNum w:abstractNumId="27" w15:restartNumberingAfterBreak="0">
     <w:nsid w:val="48785B94"/>
     <w:multiLevelType w:val="multilevel"/>
     <w:tmpl w:val="33B056D0"/>
@@ -3717,7 +4894,7 @@
       </w:rPr>
     </w:lvl>
   </w:abstractNum>
-  <w:abstractNum w:abstractNumId="28">
+  <w:abstractNum w:abstractNumId="28" w15:restartNumberingAfterBreak="0">
     <w:nsid w:val="555E4EE2"/>
     <w:multiLevelType w:val="hybridMultilevel"/>
     <w:tmpl w:val="6792E3EA"/>
@@ -3806,13 +4983,13 @@
       </w:pPr>
     </w:lvl>
   </w:abstractNum>
-  <w:abstractNum w:abstractNumId="29">
+  <w:abstractNum w:abstractNumId="29" w15:restartNumberingAfterBreak="0">
     <w:nsid w:val="63E8022B"/>
     <w:multiLevelType w:val="multilevel"/>
     <w:tmpl w:val="33B056D0"/>
     <w:numStyleLink w:val="UrbanBulletedList"/>
   </w:abstractNum>
-  <w:abstractNum w:abstractNumId="30">
+  <w:abstractNum w:abstractNumId="30" w15:restartNumberingAfterBreak="0">
     <w:nsid w:val="67D813A2"/>
     <w:multiLevelType w:val="hybridMultilevel"/>
     <w:tmpl w:val="95FEBAAE"/>
@@ -3901,13 +5078,13 @@
       </w:pPr>
     </w:lvl>
   </w:abstractNum>
-  <w:abstractNum w:abstractNumId="31">
+  <w:abstractNum w:abstractNumId="31" w15:restartNumberingAfterBreak="0">
     <w:nsid w:val="6F0D0B31"/>
     <w:multiLevelType w:val="multilevel"/>
     <w:tmpl w:val="7AC6A14E"/>
     <w:numStyleLink w:val="UrbanNumberedList"/>
   </w:abstractNum>
-  <w:abstractNum w:abstractNumId="32">
+  <w:abstractNum w:abstractNumId="32" w15:restartNumberingAfterBreak="0">
     <w:nsid w:val="72817FF1"/>
     <w:multiLevelType w:val="hybridMultilevel"/>
     <w:tmpl w:val="702CD21C"/>
@@ -4031,19 +5208,19 @@
       </w:rPr>
     </w:lvl>
   </w:abstractNum>
-  <w:abstractNum w:abstractNumId="33">
+  <w:abstractNum w:abstractNumId="33" w15:restartNumberingAfterBreak="0">
     <w:nsid w:val="76740294"/>
     <w:multiLevelType w:val="multilevel"/>
     <w:tmpl w:val="33B056D0"/>
     <w:numStyleLink w:val="UrbanBulletedList"/>
   </w:abstractNum>
-  <w:abstractNum w:abstractNumId="34">
+  <w:abstractNum w:abstractNumId="34" w15:restartNumberingAfterBreak="0">
     <w:nsid w:val="76921C5B"/>
     <w:multiLevelType w:val="multilevel"/>
     <w:tmpl w:val="33B056D0"/>
     <w:numStyleLink w:val="UrbanBulletedList"/>
   </w:abstractNum>
-  <w:abstractNum w:abstractNumId="35">
+  <w:abstractNum w:abstractNumId="35" w15:restartNumberingAfterBreak="0">
     <w:nsid w:val="7E025C09"/>
     <w:multiLevelType w:val="multilevel"/>
     <w:tmpl w:val="33B056D0"/>
@@ -4237,11 +5414,11 @@
 </file>
 
 <file path=word/styles.xml><?xml version="1.0" encoding="utf-8"?>
-<w:styles xmlns:mc="http://schemas.openxmlformats.org/markup-compatibility/2006" xmlns:r="http://schemas.openxmlformats.org/officeDocument/2006/relationships" xmlns:w="http://schemas.openxmlformats.org/wordprocessingml/2006/main" xmlns:w14="http://schemas.microsoft.com/office/word/2010/wordml" xmlns:w15="http://schemas.microsoft.com/office/word/2012/wordml" mc:Ignorable="w14 w15">
+<w:styles xmlns:mc="http://schemas.openxmlformats.org/markup-compatibility/2006" xmlns:r="http://schemas.openxmlformats.org/officeDocument/2006/relationships" xmlns:w="http://schemas.openxmlformats.org/wordprocessingml/2006/main" xmlns:w14="http://schemas.microsoft.com/office/word/2010/wordml" xmlns:w15="http://schemas.microsoft.com/office/word/2012/wordml" xmlns:w16se="http://schemas.microsoft.com/office/word/2015/wordml/symex" mc:Ignorable="w14 w15 w16se">
   <w:docDefaults>
     <w:rPrDefault>
       <w:rPr>
-        <w:rFonts w:asciiTheme="minorHAnsi" w:eastAsiaTheme="minorHAnsi" w:hAnsiTheme="minorHAnsi" w:cstheme="minorHAnsi"/>
+        <w:rFonts w:asciiTheme="minorHAnsi" w:eastAsia="SimSun" w:hAnsiTheme="minorHAnsi" w:cstheme="minorHAnsi"/>
         <w:sz w:val="22"/>
         <w:szCs w:val="22"/>
         <w:lang w:val="en-US" w:eastAsia="en-US" w:bidi="ar-SA"/>
@@ -4253,7 +5430,7 @@
       </w:pPr>
     </w:pPrDefault>
   </w:docDefaults>
-  <w:latentStyles w:defLockedState="0" w:defUIPriority="99" w:defSemiHidden="0" w:defUnhideWhenUsed="0" w:defQFormat="0" w:count="371">
+  <w:latentStyles w:defLockedState="0" w:defUIPriority="99" w:defSemiHidden="0" w:defUnhideWhenUsed="0" w:defQFormat="0" w:count="374">
     <w:lsdException w:name="Normal" w:uiPriority="0" w:qFormat="1"/>
     <w:lsdException w:name="heading 1" w:uiPriority="1" w:qFormat="1"/>
     <w:lsdException w:name="heading 2" w:uiPriority="9" w:qFormat="1"/>
@@ -4359,7 +5536,6 @@
     <w:lsdException w:name="HTML Sample" w:semiHidden="1" w:unhideWhenUsed="1"/>
     <w:lsdException w:name="HTML Typewriter" w:semiHidden="1" w:unhideWhenUsed="1"/>
     <w:lsdException w:name="HTML Variable" w:semiHidden="1" w:unhideWhenUsed="1"/>
-    <w:lsdException w:name="Normal Table" w:semiHidden="1" w:unhideWhenUsed="1"/>
     <w:lsdException w:name="annotation subject" w:semiHidden="1" w:unhideWhenUsed="1"/>
     <w:lsdException w:name="No List" w:semiHidden="1" w:unhideWhenUsed="1"/>
     <w:lsdException w:name="Outline List 1" w:semiHidden="1" w:unhideWhenUsed="1"/>
@@ -4404,7 +5580,6 @@
     <w:lsdException w:name="Table Professional" w:semiHidden="1" w:unhideWhenUsed="1"/>
     <w:lsdException w:name="Table Subtle 1" w:semiHidden="1" w:unhideWhenUsed="1"/>
     <w:lsdException w:name="Table Subtle 2" w:semiHidden="1" w:unhideWhenUsed="1"/>
-    <w:lsdException w:name="Table Web 1" w:semiHidden="1" w:unhideWhenUsed="1"/>
     <w:lsdException w:name="Table Web 2" w:semiHidden="1" w:unhideWhenUsed="1"/>
     <w:lsdException w:name="Table Web 3" w:semiHidden="1" w:unhideWhenUsed="1"/>
     <w:lsdException w:name="Balloon Text" w:semiHidden="1" w:unhideWhenUsed="1"/>
@@ -4429,9 +5604,6 @@
     <w:lsdException w:name="Light Shading Accent 1"/>
     <w:lsdException w:name="Light List Accent 1"/>
     <w:lsdException w:name="Light Grid Accent 1"/>
-    <w:lsdException w:name="Medium Shading 1 Accent 1"/>
-    <w:lsdException w:name="Medium Shading 2 Accent 1"/>
-    <w:lsdException w:name="Medium List 1 Accent 1"/>
     <w:lsdException w:name="Revision" w:semiHidden="1" w:uiPriority="0"/>
     <w:lsdException w:name="List Paragraph" w:uiPriority="36" w:qFormat="1"/>
     <w:lsdException w:name="Quote" w:uiPriority="29" w:qFormat="1"/>
@@ -4625,6 +5797,9 @@
     <w:lsdException w:name="List Table 5 Dark Accent 6" w:uiPriority="50"/>
     <w:lsdException w:name="List Table 6 Colorful Accent 6" w:uiPriority="51"/>
     <w:lsdException w:name="List Table 7 Colorful Accent 6" w:uiPriority="52"/>
+    <w:lsdException w:name="Mention" w:semiHidden="1" w:unhideWhenUsed="1"/>
+    <w:lsdException w:name="Smart Hyperlink" w:semiHidden="1" w:unhideWhenUsed="1"/>
+    <w:lsdException w:name="Hashtag" w:semiHidden="1" w:unhideWhenUsed="1"/>
   </w:latentStyles>
   <w:style w:type="paragraph" w:default="1" w:styleId="Normal">
     <w:name w:val="Normal"/>
@@ -4845,7 +6020,6 @@
       <w:spacing w:after="0" w:line="240" w:lineRule="auto"/>
     </w:pPr>
     <w:tblPr>
-      <w:tblInd w:w="0" w:type="dxa"/>
       <w:tblBorders>
         <w:top w:val="single" w:sz="4" w:space="0" w:color="000000" w:themeColor="text1"/>
         <w:left w:val="single" w:sz="4" w:space="0" w:color="000000" w:themeColor="text1"/>
@@ -4854,12 +6028,6 @@
         <w:insideH w:val="single" w:sz="4" w:space="0" w:color="000000" w:themeColor="text1"/>
         <w:insideV w:val="single" w:sz="4" w:space="0" w:color="000000" w:themeColor="text1"/>
       </w:tblBorders>
-      <w:tblCellMar>
-        <w:top w:w="0" w:type="dxa"/>
-        <w:left w:w="108" w:type="dxa"/>
-        <w:bottom w:w="0" w:type="dxa"/>
-        <w:right w:w="108" w:type="dxa"/>
-      </w:tblCellMar>
     </w:tblPr>
   </w:style>
   <w:style w:type="paragraph" w:styleId="Title">
@@ -5186,7 +6354,6 @@
     <w:basedOn w:val="Normal"/>
     <w:link w:val="FooterChar"/>
     <w:uiPriority w:val="99"/>
-    <w:semiHidden/>
     <w:unhideWhenUsed/>
     <w:pPr>
       <w:tabs>
@@ -5200,7 +6367,6 @@
     <w:basedOn w:val="DefaultParagraphFont"/>
     <w:link w:val="Footer"/>
     <w:uiPriority w:val="99"/>
-    <w:semiHidden/>
     <w:rPr>
       <w:sz w:val="20"/>
       <w:szCs w:val="20"/>
@@ -5507,11 +6673,11 @@
 </file>
 
 <file path=word/glossary/document.xml><?xml version="1.0" encoding="utf-8"?>
-<w:glossaryDocument xmlns:wpc="http://schemas.microsoft.com/office/word/2010/wordprocessingCanvas" xmlns:mc="http://schemas.openxmlformats.org/markup-compatibility/2006" xmlns:o="urn:schemas-microsoft-com:office:office" xmlns:r="http://schemas.openxmlformats.org/officeDocument/2006/relationships" xmlns:m="http://schemas.openxmlformats.org/officeDocument/2006/math" xmlns:v="urn:schemas-microsoft-com:vml" xmlns:wp14="http://schemas.microsoft.com/office/word/2010/wordprocessingDrawing" xmlns:wp="http://schemas.openxmlformats.org/drawingml/2006/wordprocessingDrawing" xmlns:w10="urn:schemas-microsoft-com:office:word" xmlns:w="http://schemas.openxmlformats.org/wordprocessingml/2006/main" xmlns:w14="http://schemas.microsoft.com/office/word/2010/wordml" xmlns:w15="http://schemas.microsoft.com/office/word/2012/wordml" xmlns:wpg="http://schemas.microsoft.com/office/word/2010/wordprocessingGroup" xmlns:wpi="http://schemas.microsoft.com/office/word/2010/wordprocessingInk" xmlns:wne="http://schemas.microsoft.com/office/word/2006/wordml" xmlns:wps="http://schemas.microsoft.com/office/word/2010/wordprocessingShape" mc:Ignorable="w14 w15 wp14">
+<w:glossaryDocument xmlns:wpc="http://schemas.microsoft.com/office/word/2010/wordprocessingCanvas" xmlns:cx="http://schemas.microsoft.com/office/drawing/2014/chartex" xmlns:cx1="http://schemas.microsoft.com/office/drawing/2015/9/8/chartex" xmlns:cx2="http://schemas.microsoft.com/office/drawing/2015/10/21/chartex" xmlns:cx3="http://schemas.microsoft.com/office/drawing/2016/5/9/chartex" xmlns:cx4="http://schemas.microsoft.com/office/drawing/2016/5/10/chartex" xmlns:cx5="http://schemas.microsoft.com/office/drawing/2016/5/11/chartex" xmlns:cx6="http://schemas.microsoft.com/office/drawing/2016/5/12/chartex" xmlns:cx7="http://schemas.microsoft.com/office/drawing/2016/5/13/chartex" xmlns:cx8="http://schemas.microsoft.com/office/drawing/2016/5/14/chartex" xmlns:mc="http://schemas.openxmlformats.org/markup-compatibility/2006" xmlns:aink="http://schemas.microsoft.com/office/drawing/2016/ink" xmlns:o="urn:schemas-microsoft-com:office:office" xmlns:r="http://schemas.openxmlformats.org/officeDocument/2006/relationships" xmlns:m="http://schemas.openxmlformats.org/officeDocument/2006/math" xmlns:v="urn:schemas-microsoft-com:vml" xmlns:wp14="http://schemas.microsoft.com/office/word/2010/wordprocessingDrawing" xmlns:wp="http://schemas.openxmlformats.org/drawingml/2006/wordprocessingDrawing" xmlns:w10="urn:schemas-microsoft-com:office:word" xmlns:w="http://schemas.openxmlformats.org/wordprocessingml/2006/main" xmlns:w14="http://schemas.microsoft.com/office/word/2010/wordml" xmlns:w15="http://schemas.microsoft.com/office/word/2012/wordml" xmlns:w16se="http://schemas.microsoft.com/office/word/2015/wordml/symex" xmlns:wpg="http://schemas.microsoft.com/office/word/2010/wordprocessingGroup" xmlns:wpi="http://schemas.microsoft.com/office/word/2010/wordprocessingInk" xmlns:wne="http://schemas.microsoft.com/office/word/2006/wordml" xmlns:wps="http://schemas.microsoft.com/office/word/2010/wordprocessingShape" mc:Ignorable="w14 w15 w16se wp14">
   <w:docParts>
     <w:docPart>
       <w:docPartPr>
-        <w:name w:val="0C51DAEE89F7492F9249DC7CC1A83A03"/>
+        <w:name w:val="8B53A4A775374B2D91F232B38F9C3B5B"/>
         <w:category>
           <w:name w:val="General"/>
           <w:gallery w:val="placeholder"/>
@@ -5522,12 +6688,12 @@
         <w:behaviors>
           <w:behavior w:val="content"/>
         </w:behaviors>
-        <w:guid w:val="{AC3FB9F3-8C8C-40F3-8586-1ABB19AAA4D0}"/>
+        <w:guid w:val="{58C65548-32A6-4687-9098-887310CF8C55}"/>
       </w:docPartPr>
       <w:docPartBody>
         <w:p>
           <w:pPr>
-            <w:pStyle w:val="0C51DAEE89F7492F9249DC7CC1A83A03"/>
+            <w:pStyle w:val="8B53A4A775374B2D91F232B38F9C3B5B"/>
           </w:pPr>
           <w:r>
             <w:rPr>
@@ -5543,7 +6709,7 @@
     </w:docPart>
     <w:docPart>
       <w:docPartPr>
-        <w:name w:val="562E85702C7644D5B688AF3D53A05165"/>
+        <w:name w:val="0D6EAAD7C7924B1996E03D4EA93E15CF"/>
         <w:category>
           <w:name w:val="General"/>
           <w:gallery w:val="placeholder"/>
@@ -5554,12 +6720,12 @@
         <w:behaviors>
           <w:behavior w:val="content"/>
         </w:behaviors>
-        <w:guid w:val="{47FCADAF-F1C0-4246-BC9E-C18C0AEAF1AE}"/>
+        <w:guid w:val="{FB817D35-C02E-4DED-A9A5-143AD92DF6F6}"/>
       </w:docPartPr>
       <w:docPartBody>
         <w:p>
           <w:pPr>
-            <w:pStyle w:val="562E85702C7644D5B688AF3D53A05165"/>
+            <w:pStyle w:val="0D6EAAD7C7924B1996E03D4EA93E15CF"/>
           </w:pPr>
           <w:r>
             <w:rPr>
@@ -5575,7 +6741,7 @@
 </file>
 
 <file path=word/glossary/fontTable.xml><?xml version="1.0" encoding="utf-8"?>
-<w:fonts xmlns:mc="http://schemas.openxmlformats.org/markup-compatibility/2006" xmlns:r="http://schemas.openxmlformats.org/officeDocument/2006/relationships" xmlns:w="http://schemas.openxmlformats.org/wordprocessingml/2006/main" xmlns:w14="http://schemas.microsoft.com/office/word/2010/wordml" xmlns:w15="http://schemas.microsoft.com/office/word/2012/wordml" mc:Ignorable="w14 w15">
+<w:fonts xmlns:mc="http://schemas.openxmlformats.org/markup-compatibility/2006" xmlns:r="http://schemas.openxmlformats.org/officeDocument/2006/relationships" xmlns:w="http://schemas.openxmlformats.org/wordprocessingml/2006/main" xmlns:w14="http://schemas.microsoft.com/office/word/2010/wordml" xmlns:w15="http://schemas.microsoft.com/office/word/2012/wordml" xmlns:w16se="http://schemas.microsoft.com/office/word/2015/wordml/symex" mc:Ignorable="w14 w15 w16se">
   <w:font w:name="Symbol">
     <w:panose1 w:val="05050102010706020507"/>
     <w:charset w:val="02"/>
@@ -5588,7 +6754,7 @@
     <w:charset w:val="00"/>
     <w:family w:val="roman"/>
     <w:pitch w:val="variable"/>
-    <w:sig w:usb0="E0002AFF" w:usb1="C0007841" w:usb2="00000009" w:usb3="00000000" w:csb0="000001FF" w:csb1="00000000"/>
+    <w:sig w:usb0="E0002EFF" w:usb1="C000785B" w:usb2="00000009" w:usb3="00000000" w:csb0="000001FF" w:csb1="00000000"/>
   </w:font>
   <w:font w:name="Georgia">
     <w:panose1 w:val="02040502050405020303"/>
@@ -5609,14 +6775,22 @@
     <w:charset w:val="00"/>
     <w:family w:val="modern"/>
     <w:pitch w:val="fixed"/>
-    <w:sig w:usb0="E0002AFF" w:usb1="C0007843" w:usb2="00000009" w:usb3="00000000" w:csb0="000001FF" w:csb1="00000000"/>
+    <w:sig w:usb0="E0002EFF" w:usb1="C0007843" w:usb2="00000009" w:usb3="00000000" w:csb0="000001FF" w:csb1="00000000"/>
   </w:font>
   <w:font w:name="Trebuchet MS">
     <w:panose1 w:val="020B0603020202020204"/>
     <w:charset w:val="00"/>
     <w:family w:val="swiss"/>
     <w:pitch w:val="variable"/>
-    <w:sig w:usb0="00000287" w:usb1="00000000" w:usb2="00000000" w:usb3="00000000" w:csb0="0000009F" w:csb1="00000000"/>
+    <w:sig w:usb0="00000687" w:usb1="00000000" w:usb2="00000000" w:usb3="00000000" w:csb0="0000009F" w:csb1="00000000"/>
+  </w:font>
+  <w:font w:name="SimSun">
+    <w:altName w:val="宋体"/>
+    <w:panose1 w:val="02010600030101010101"/>
+    <w:charset w:val="86"/>
+    <w:family w:val="auto"/>
+    <w:pitch w:val="variable"/>
+    <w:sig w:usb0="00000003" w:usb1="288F0000" w:usb2="00000016" w:usb3="00000000" w:csb0="00040001" w:csb1="00000000"/>
   </w:font>
   <w:font w:name="Cambria">
     <w:panose1 w:val="02040503050406030204"/>
@@ -5639,25 +6813,49 @@
     <w:pitch w:val="variable"/>
     <w:sig w:usb0="00000000" w:usb1="10000000" w:usb2="00000000" w:usb3="00000000" w:csb0="80000000" w:csb1="00000000"/>
   </w:font>
+  <w:font w:name="FZYaoTi">
+    <w:altName w:val="方正姚体"/>
+    <w:panose1 w:val="02010601030101010101"/>
+    <w:charset w:val="86"/>
+    <w:family w:val="auto"/>
+    <w:pitch w:val="variable"/>
+    <w:sig w:usb0="00000003" w:usb1="080E0000" w:usb2="00000010" w:usb3="00000000" w:csb0="00040000" w:csb1="00000000"/>
+  </w:font>
   <w:font w:name="Calibri">
     <w:panose1 w:val="020F0502020204030204"/>
     <w:charset w:val="00"/>
     <w:family w:val="swiss"/>
     <w:pitch w:val="variable"/>
-    <w:sig w:usb0="E10002FF" w:usb1="4000ACFF" w:usb2="00000009" w:usb3="00000000" w:csb0="0000019F" w:csb1="00000000"/>
+    <w:sig w:usb0="E0002AFF" w:usb1="C000247B" w:usb2="00000009" w:usb3="00000000" w:csb0="000001FF" w:csb1="00000000"/>
+  </w:font>
+  <w:font w:name="DengXian">
+    <w:altName w:val="等线"/>
+    <w:panose1 w:val="02010600030101010101"/>
+    <w:charset w:val="86"/>
+    <w:family w:val="auto"/>
+    <w:pitch w:val="variable"/>
+    <w:sig w:usb0="A00002BF" w:usb1="38CF7CFA" w:usb2="00000016" w:usb3="00000000" w:csb0="0004000F" w:csb1="00000000"/>
   </w:font>
   <w:font w:name="Calibri Light">
     <w:panose1 w:val="020F0302020204030204"/>
     <w:charset w:val="00"/>
     <w:family w:val="swiss"/>
     <w:pitch w:val="variable"/>
-    <w:sig w:usb0="A00002EF" w:usb1="4000207B" w:usb2="00000000" w:usb3="00000000" w:csb0="0000019F" w:csb1="00000000"/>
+    <w:sig w:usb0="A0002AEF" w:usb1="4000207B" w:usb2="00000000" w:usb3="00000000" w:csb0="000001FF" w:csb1="00000000"/>
+  </w:font>
+  <w:font w:name="DengXian Light">
+    <w:altName w:val="等线 Light"/>
+    <w:panose1 w:val="02010600030101010101"/>
+    <w:charset w:val="86"/>
+    <w:family w:val="auto"/>
+    <w:pitch w:val="variable"/>
+    <w:sig w:usb0="A00002BF" w:usb1="38CF7CFA" w:usb2="00000016" w:usb3="00000000" w:csb0="0004000F" w:csb1="00000000"/>
   </w:font>
 </w:fonts>
 </file>
 
 <file path=word/glossary/settings.xml><?xml version="1.0" encoding="utf-8"?>
-<w:settings xmlns:mc="http://schemas.openxmlformats.org/markup-compatibility/2006" xmlns:o="urn:schemas-microsoft-com:office:office" xmlns:r="http://schemas.openxmlformats.org/officeDocument/2006/relationships" xmlns:m="http://schemas.openxmlformats.org/officeDocument/2006/math" xmlns:v="urn:schemas-microsoft-com:vml" xmlns:w10="urn:schemas-microsoft-com:office:word" xmlns:w="http://schemas.openxmlformats.org/wordprocessingml/2006/main" xmlns:w14="http://schemas.microsoft.com/office/word/2010/wordml" xmlns:w15="http://schemas.microsoft.com/office/word/2012/wordml" xmlns:sl="http://schemas.openxmlformats.org/schemaLibrary/2006/main" mc:Ignorable="w14 w15">
+<w:settings xmlns:mc="http://schemas.openxmlformats.org/markup-compatibility/2006" xmlns:o="urn:schemas-microsoft-com:office:office" xmlns:r="http://schemas.openxmlformats.org/officeDocument/2006/relationships" xmlns:m="http://schemas.openxmlformats.org/officeDocument/2006/math" xmlns:v="urn:schemas-microsoft-com:vml" xmlns:w10="urn:schemas-microsoft-com:office:word" xmlns:w="http://schemas.openxmlformats.org/wordprocessingml/2006/main" xmlns:w14="http://schemas.microsoft.com/office/word/2010/wordml" xmlns:w15="http://schemas.microsoft.com/office/word/2012/wordml" xmlns:w16se="http://schemas.microsoft.com/office/word/2015/wordml/symex" xmlns:sl="http://schemas.openxmlformats.org/schemaLibrary/2006/main" mc:Ignorable="w14 w15 w16se">
   <w:view w:val="normal"/>
   <w:defaultTabStop w:val="720"/>
   <w:characterSpacingControl w:val="doNotCompress"/>
@@ -5672,8 +6870,10 @@
   <w:rsids>
     <w:rsidRoot w:val="00DC2265"/>
     <w:rsid w:val="004F6B5E"/>
+    <w:rsid w:val="006A1B53"/>
     <w:rsid w:val="00775B4D"/>
     <w:rsid w:val="007F0A82"/>
+    <w:rsid w:val="00921F1E"/>
     <w:rsid w:val="00DC2265"/>
     <w:rsid w:val="00F84A19"/>
   </w:rsids>
@@ -5690,7 +6890,7 @@
     <m:intLim m:val="subSup"/>
     <m:naryLim m:val="undOvr"/>
   </m:mathPr>
-  <w:themeFontLang w:val="en-NZ"/>
+  <w:themeFontLang w:val="en-NZ" w:eastAsia="zh-CN"/>
   <w:clrSchemeMapping w:bg1="light1" w:t1="dark1" w:bg2="light2" w:t2="dark2" w:accent1="accent1" w:accent2="accent2" w:accent3="accent3" w:accent4="accent4" w:accent5="accent5" w:accent6="accent6" w:hyperlink="hyperlink" w:followedHyperlink="followedHyperlink"/>
   <w:decimalSymbol w:val="."/>
   <w:listSeparator w:val=","/>
@@ -5699,7 +6899,7 @@
 </file>
 
 <file path=word/glossary/styles.xml><?xml version="1.0" encoding="utf-8"?>
-<w:styles xmlns:mc="http://schemas.openxmlformats.org/markup-compatibility/2006" xmlns:r="http://schemas.openxmlformats.org/officeDocument/2006/relationships" xmlns:w="http://schemas.openxmlformats.org/wordprocessingml/2006/main" xmlns:w14="http://schemas.microsoft.com/office/word/2010/wordml" xmlns:w15="http://schemas.microsoft.com/office/word/2012/wordml" mc:Ignorable="w14 w15">
+<w:styles xmlns:mc="http://schemas.openxmlformats.org/markup-compatibility/2006" xmlns:r="http://schemas.openxmlformats.org/officeDocument/2006/relationships" xmlns:w="http://schemas.openxmlformats.org/wordprocessingml/2006/main" xmlns:w14="http://schemas.microsoft.com/office/word/2010/wordml" xmlns:w15="http://schemas.microsoft.com/office/word/2012/wordml" xmlns:w16se="http://schemas.microsoft.com/office/word/2015/wordml/symex" mc:Ignorable="w14 w15 w16se">
   <w:docDefaults>
     <w:rPrDefault>
       <w:rPr>
@@ -5715,7 +6915,7 @@
       </w:pPr>
     </w:pPrDefault>
   </w:docDefaults>
-  <w:latentStyles w:defLockedState="0" w:defUIPriority="99" w:defSemiHidden="0" w:defUnhideWhenUsed="0" w:defQFormat="0" w:count="371">
+  <w:latentStyles w:defLockedState="0" w:defUIPriority="99" w:defSemiHidden="0" w:defUnhideWhenUsed="0" w:defQFormat="0" w:count="374">
     <w:lsdException w:name="Normal" w:uiPriority="0" w:qFormat="1"/>
     <w:lsdException w:name="heading 1" w:uiPriority="1" w:qFormat="1"/>
     <w:lsdException w:name="heading 2" w:semiHidden="1" w:uiPriority="2" w:unhideWhenUsed="1" w:qFormat="1"/>
@@ -5821,7 +7021,6 @@
     <w:lsdException w:name="HTML Sample" w:semiHidden="1" w:unhideWhenUsed="1"/>
     <w:lsdException w:name="HTML Typewriter" w:semiHidden="1" w:unhideWhenUsed="1"/>
     <w:lsdException w:name="HTML Variable" w:semiHidden="1" w:unhideWhenUsed="1"/>
-    <w:lsdException w:name="Normal Table" w:semiHidden="1" w:unhideWhenUsed="1"/>
     <w:lsdException w:name="annotation subject" w:semiHidden="1" w:unhideWhenUsed="1"/>
     <w:lsdException w:name="No List" w:semiHidden="1" w:unhideWhenUsed="1"/>
     <w:lsdException w:name="Outline List 1" w:semiHidden="1" w:unhideWhenUsed="1"/>
@@ -5866,7 +7065,6 @@
     <w:lsdException w:name="Table Professional" w:semiHidden="1" w:unhideWhenUsed="1"/>
     <w:lsdException w:name="Table Subtle 1" w:semiHidden="1" w:unhideWhenUsed="1"/>
     <w:lsdException w:name="Table Subtle 2" w:semiHidden="1" w:unhideWhenUsed="1"/>
-    <w:lsdException w:name="Table Web 1" w:semiHidden="1" w:unhideWhenUsed="1"/>
     <w:lsdException w:name="Table Web 2" w:semiHidden="1" w:unhideWhenUsed="1"/>
     <w:lsdException w:name="Table Web 3" w:semiHidden="1" w:unhideWhenUsed="1"/>
     <w:lsdException w:name="Balloon Text" w:semiHidden="1" w:unhideWhenUsed="1"/>
@@ -6087,6 +7285,9 @@
     <w:lsdException w:name="List Table 5 Dark Accent 6" w:uiPriority="50"/>
     <w:lsdException w:name="List Table 6 Colorful Accent 6" w:uiPriority="51"/>
     <w:lsdException w:name="List Table 7 Colorful Accent 6" w:uiPriority="52"/>
+    <w:lsdException w:name="Mention" w:semiHidden="1" w:unhideWhenUsed="1"/>
+    <w:lsdException w:name="Smart Hyperlink" w:semiHidden="1" w:unhideWhenUsed="1"/>
+    <w:lsdException w:name="Hashtag" w:semiHidden="1" w:unhideWhenUsed="1"/>
   </w:latentStyles>
   <w:style w:type="paragraph" w:default="1" w:styleId="Normal">
     <w:name w:val="Normal"/>
@@ -6260,11 +7461,53 @@
     <w:name w:val="562E85702C7644D5B688AF3D53A05165"/>
     <w:rsid w:val="00DC2265"/>
   </w:style>
+  <w:style w:type="paragraph" w:customStyle="1" w:styleId="AEF964203C2E44AC821F85399BC88F9B">
+    <w:name w:val="AEF964203C2E44AC821F85399BC88F9B"/>
+    <w:rsid w:val="00921F1E"/>
+    <w:rPr>
+      <w:lang w:eastAsia="zh-CN"/>
+    </w:rPr>
+  </w:style>
+  <w:style w:type="paragraph" w:customStyle="1" w:styleId="476508D2EA0C4AD6BB3C8CBCC99A523A">
+    <w:name w:val="476508D2EA0C4AD6BB3C8CBCC99A523A"/>
+    <w:rsid w:val="00921F1E"/>
+    <w:rPr>
+      <w:lang w:eastAsia="zh-CN"/>
+    </w:rPr>
+  </w:style>
+  <w:style w:type="paragraph" w:customStyle="1" w:styleId="8B53A4A775374B2D91F232B38F9C3B5B">
+    <w:name w:val="8B53A4A775374B2D91F232B38F9C3B5B"/>
+    <w:rsid w:val="00921F1E"/>
+    <w:rPr>
+      <w:lang w:eastAsia="zh-CN"/>
+    </w:rPr>
+  </w:style>
+  <w:style w:type="paragraph" w:customStyle="1" w:styleId="272ECFE3C19246A28734C84C38631CB0">
+    <w:name w:val="272ECFE3C19246A28734C84C38631CB0"/>
+    <w:rsid w:val="00921F1E"/>
+    <w:rPr>
+      <w:lang w:eastAsia="zh-CN"/>
+    </w:rPr>
+  </w:style>
+  <w:style w:type="paragraph" w:customStyle="1" w:styleId="277AFDFA991E4FB29A1E4842B4BFB75F">
+    <w:name w:val="277AFDFA991E4FB29A1E4842B4BFB75F"/>
+    <w:rsid w:val="00921F1E"/>
+    <w:rPr>
+      <w:lang w:eastAsia="zh-CN"/>
+    </w:rPr>
+  </w:style>
+  <w:style w:type="paragraph" w:customStyle="1" w:styleId="0D6EAAD7C7924B1996E03D4EA93E15CF">
+    <w:name w:val="0D6EAAD7C7924B1996E03D4EA93E15CF"/>
+    <w:rsid w:val="00921F1E"/>
+    <w:rPr>
+      <w:lang w:eastAsia="zh-CN"/>
+    </w:rPr>
+  </w:style>
 </w:styles>
 </file>
 
 <file path=word/glossary/webSettings.xml><?xml version="1.0" encoding="utf-8"?>
-<w:webSettings xmlns:mc="http://schemas.openxmlformats.org/markup-compatibility/2006" xmlns:r="http://schemas.openxmlformats.org/officeDocument/2006/relationships" xmlns:w="http://schemas.openxmlformats.org/wordprocessingml/2006/main" xmlns:w14="http://schemas.microsoft.com/office/word/2010/wordml" xmlns:w15="http://schemas.microsoft.com/office/word/2012/wordml" mc:Ignorable="w14 w15">
+<w:webSettings xmlns:mc="http://schemas.openxmlformats.org/markup-compatibility/2006" xmlns:r="http://schemas.openxmlformats.org/officeDocument/2006/relationships" xmlns:w="http://schemas.openxmlformats.org/wordprocessingml/2006/main" xmlns:w14="http://schemas.microsoft.com/office/word/2010/wordml" xmlns:w15="http://schemas.microsoft.com/office/word/2012/wordml" xmlns:w16se="http://schemas.microsoft.com/office/word/2015/wordml/symex" mc:Ignorable="w14 w15 w16se">
   <w:optimizeForBrowser/>
   <w:allowPNG/>
 </w:webSettings>
@@ -6562,19 +7805,19 @@
 </file>
 
 <file path=customXml/item2.xml><?xml version="1.0" encoding="utf-8"?>
+<tns:customPropertyEditors xmlns:tns="http://schemas.microsoft.com/office/2006/customDocumentInformationPanel">
+  <tns:showOnOpen>false</tns:showOnOpen>
+  <tns:defaultPropertyEditorNamespace>Standard properties</tns:defaultPropertyEditorNamespace>
+</tns:customPropertyEditors>
+</file>
+
+<file path=customXml/item3.xml><?xml version="1.0" encoding="utf-8"?>
 <?mso-contentType ?>
 <FormTemplates xmlns="http://schemas.microsoft.com/sharepoint/v3/contenttype/forms">
   <Display>DocumentLibraryForm</Display>
   <Edit>AssetEditForm</Edit>
   <New>DocumentLibraryForm</New>
 </FormTemplates>
-</file>
-
-<file path=customXml/item3.xml><?xml version="1.0" encoding="utf-8"?>
-<tns:customPropertyEditors xmlns:tns="http://schemas.microsoft.com/office/2006/customDocumentInformationPanel">
-  <tns:showOnOpen>false</tns:showOnOpen>
-  <tns:defaultPropertyEditorNamespace>Standard properties</tns:defaultPropertyEditorNamespace>
-</tns:customPropertyEditors>
 </file>
 
 <file path=customXml/itemProps1.xml><?xml version="1.0" encoding="utf-8"?>
@@ -6586,17 +7829,17 @@
 </file>
 
 <file path=customXml/itemProps2.xml><?xml version="1.0" encoding="utf-8"?>
+<ds:datastoreItem xmlns:ds="http://schemas.openxmlformats.org/officeDocument/2006/customXml" ds:itemID="{D55297A3-F999-42B8-B2C1-CB5E6CFA54CD}">
+  <ds:schemaRefs>
+    <ds:schemaRef ds:uri="http://schemas.microsoft.com/office/2006/customDocumentInformationPanel"/>
+  </ds:schemaRefs>
+</ds:datastoreItem>
+</file>
+
+<file path=customXml/itemProps3.xml><?xml version="1.0" encoding="utf-8"?>
 <ds:datastoreItem xmlns:ds="http://schemas.openxmlformats.org/officeDocument/2006/customXml" ds:itemID="{234532E5-2547-41BC-8EAA-2957FD248C62}">
   <ds:schemaRefs>
     <ds:schemaRef ds:uri="http://schemas.microsoft.com/sharepoint/v3/contenttype/forms"/>
   </ds:schemaRefs>
 </ds:datastoreItem>
-</file>
-
-<file path=customXml/itemProps3.xml><?xml version="1.0" encoding="utf-8"?>
-<ds:datastoreItem xmlns:ds="http://schemas.openxmlformats.org/officeDocument/2006/customXml" ds:itemID="{D55297A3-F999-42B8-B2C1-CB5E6CFA54CD}">
-  <ds:schemaRefs>
-    <ds:schemaRef ds:uri="http://schemas.microsoft.com/office/2006/customDocumentInformationPanel"/>
-  </ds:schemaRefs>
-</ds:datastoreItem>
 </file>
</xml_diff>